<commit_message>
Added to item 4: Risks
</commit_message>
<xml_diff>
--- a/LCOM Documents/Iteration2/LCOMInceptionPhaseStatusAssessment.docx
+++ b/LCOM Documents/Iteration2/LCOMInceptionPhaseStatusAssessment.docx
@@ -1,6 +1,6 @@
 
 <file path=word/document.xml><?xml version="1.0" encoding="utf-8"?>
-<w:document xmlns:wpc="http://schemas.microsoft.com/office/word/2010/wordprocessingCanvas" xmlns:cx="http://schemas.microsoft.com/office/drawing/2014/chartex" xmlns:cx1="http://schemas.microsoft.com/office/drawing/2015/9/8/chartex" xmlns:cx2="http://schemas.microsoft.com/office/drawing/2015/10/21/chartex" xmlns:cx3="http://schemas.microsoft.com/office/drawing/2016/5/9/chartex" xmlns:cx4="http://schemas.microsoft.com/office/drawing/2016/5/10/chartex" xmlns:cx5="http://schemas.microsoft.com/office/drawing/2016/5/11/chartex" xmlns:cx6="http://schemas.microsoft.com/office/drawing/2016/5/12/chartex" xmlns:cx7="http://schemas.microsoft.com/office/drawing/2016/5/13/chartex" xmlns:cx8="http://schemas.microsoft.com/office/drawing/2016/5/14/chartex" xmlns:mc="http://schemas.openxmlformats.org/markup-compatibility/2006" xmlns:aink="http://schemas.microsoft.com/office/drawing/2016/ink" xmlns:am3d="http://schemas.microsoft.com/office/drawing/2017/model3d" xmlns:o="urn:schemas-microsoft-com:office:office" xmlns:r="http://schemas.openxmlformats.org/officeDocument/2006/relationships" xmlns:m="http://schemas.openxmlformats.org/officeDocument/2006/math" xmlns:v="urn:schemas-microsoft-com:vml" xmlns:wp14="http://schemas.microsoft.com/office/word/2010/wordprocessingDrawing" xmlns:wp="http://schemas.openxmlformats.org/drawingml/2006/wordprocessingDrawing" xmlns:w10="urn:schemas-microsoft-com:office:word" xmlns:w="http://schemas.openxmlformats.org/wordprocessingml/2006/main" xmlns:w14="http://schemas.microsoft.com/office/word/2010/wordml" xmlns:w15="http://schemas.microsoft.com/office/word/2012/wordml" xmlns:w16cid="http://schemas.microsoft.com/office/word/2016/wordml/cid" xmlns:w16se="http://schemas.microsoft.com/office/word/2015/wordml/symex" xmlns:wpg="http://schemas.microsoft.com/office/word/2010/wordprocessingGroup" xmlns:wpi="http://schemas.microsoft.com/office/word/2010/wordprocessingInk" xmlns:wne="http://schemas.microsoft.com/office/word/2006/wordml" xmlns:wps="http://schemas.microsoft.com/office/word/2010/wordprocessingShape" mc:Ignorable="w14 w15 w16se w16cid wp14">
+<w:document xmlns:wpc="http://schemas.microsoft.com/office/word/2010/wordprocessingCanvas" xmlns:cx="http://schemas.microsoft.com/office/drawing/2014/chartex" xmlns:cx1="http://schemas.microsoft.com/office/drawing/2015/9/8/chartex" xmlns:cx2="http://schemas.microsoft.com/office/drawing/2015/10/21/chartex" xmlns:cx3="http://schemas.microsoft.com/office/drawing/2016/5/9/chartex" xmlns:cx4="http://schemas.microsoft.com/office/drawing/2016/5/10/chartex" xmlns:cx5="http://schemas.microsoft.com/office/drawing/2016/5/11/chartex" xmlns:cx6="http://schemas.microsoft.com/office/drawing/2016/5/12/chartex" xmlns:cx7="http://schemas.microsoft.com/office/drawing/2016/5/13/chartex" xmlns:cx8="http://schemas.microsoft.com/office/drawing/2016/5/14/chartex" xmlns:mc="http://schemas.openxmlformats.org/markup-compatibility/2006" xmlns:aink="http://schemas.microsoft.com/office/drawing/2016/ink" xmlns:am3d="http://schemas.microsoft.com/office/drawing/2017/model3d" xmlns:o="urn:schemas-microsoft-com:office:office" xmlns:oel="http://schemas.microsoft.com/office/2019/extlst" xmlns:r="http://schemas.openxmlformats.org/officeDocument/2006/relationships" xmlns:m="http://schemas.openxmlformats.org/officeDocument/2006/math" xmlns:v="urn:schemas-microsoft-com:vml" xmlns:wp14="http://schemas.microsoft.com/office/word/2010/wordprocessingDrawing" xmlns:wp="http://schemas.openxmlformats.org/drawingml/2006/wordprocessingDrawing" xmlns:w10="urn:schemas-microsoft-com:office:word" xmlns:w="http://schemas.openxmlformats.org/wordprocessingml/2006/main" xmlns:w14="http://schemas.microsoft.com/office/word/2010/wordml" xmlns:w15="http://schemas.microsoft.com/office/word/2012/wordml" xmlns:w16cex="http://schemas.microsoft.com/office/word/2018/wordml/cex" xmlns:w16cid="http://schemas.microsoft.com/office/word/2016/wordml/cid" xmlns:w16="http://schemas.microsoft.com/office/word/2018/wordml" xmlns:w16du="http://schemas.microsoft.com/office/word/2023/wordml/word16du" xmlns:w16sdtdh="http://schemas.microsoft.com/office/word/2020/wordml/sdtdatahash" xmlns:w16se="http://schemas.microsoft.com/office/word/2015/wordml/symex" xmlns:wpg="http://schemas.microsoft.com/office/word/2010/wordprocessingGroup" xmlns:wpi="http://schemas.microsoft.com/office/word/2010/wordprocessingInk" xmlns:wne="http://schemas.microsoft.com/office/word/2006/wordml" xmlns:wps="http://schemas.microsoft.com/office/word/2010/wordprocessingShape" mc:Ignorable="w14 w15 w16se w16cid w16 w16cex w16sdtdh wp14">
   <w:body>
     <w:p>
       <w:pPr>
@@ -68,27 +68,7 @@
           <w:sz w:val="22"/>
           <w:szCs w:val="22"/>
         </w:rPr>
-        <w:t>&lt;insert project</w:t>
-      </w:r>
-      <w:r>
-        <w:rPr>
-          <w:rFonts w:ascii="Arial" w:hAnsi="Arial" w:cs="Arial"/>
-          <w:i/>
-          <w:color w:val="0070C0"/>
-          <w:sz w:val="22"/>
-          <w:szCs w:val="22"/>
-        </w:rPr>
-        <w:t xml:space="preserve"> </w:t>
-      </w:r>
-      <w:r>
-        <w:rPr>
-          <w:rFonts w:ascii="Arial" w:hAnsi="Arial" w:cs="Arial"/>
-          <w:i/>
-          <w:color w:val="0070C0"/>
-          <w:sz w:val="22"/>
-          <w:szCs w:val="22"/>
-        </w:rPr>
-        <w:t>outcome here&gt;</w:t>
+        <w:t>&lt;insert project outcome here&gt;</w:t>
       </w:r>
       <w:r>
         <w:rPr>
@@ -233,25 +213,7 @@
           <w:sz w:val="22"/>
           <w:szCs w:val="22"/>
         </w:rPr>
-        <w:t>We understand the main Non-</w:t>
-      </w:r>
-      <w:r>
-        <w:rPr>
-          <w:rFonts w:ascii="Arial" w:hAnsi="Arial" w:cs="Arial"/>
-          <w:color w:val="000000"/>
-          <w:sz w:val="22"/>
-          <w:szCs w:val="22"/>
-        </w:rPr>
-        <w:t>F</w:t>
-      </w:r>
-      <w:r>
-        <w:rPr>
-          <w:rFonts w:ascii="Arial" w:hAnsi="Arial" w:cs="Arial"/>
-          <w:color w:val="000000"/>
-          <w:sz w:val="22"/>
-          <w:szCs w:val="22"/>
-        </w:rPr>
-        <w:t>unctional requirements of the project which are:</w:t>
+        <w:t>We understand the main Non-Functional requirements of the project which are:</w:t>
       </w:r>
     </w:p>
     <w:p>
@@ -391,22 +353,13 @@
         <w:pStyle w:val="Heading3"/>
       </w:pPr>
       <w:r>
-        <w:t>1.</w:t>
-      </w:r>
-      <w:r>
-        <w:t>2</w:t>
-      </w:r>
-      <w:r>
-        <w:t> </w:t>
+        <w:t>1.2 </w:t>
       </w:r>
       <w:r>
         <w:t xml:space="preserve">Do we know how </w:t>
       </w:r>
       <w:r>
-        <w:t xml:space="preserve">we are </w:t>
-      </w:r>
-      <w:r>
-        <w:t>going to achieve it</w:t>
+        <w:t>we are going to achieve it</w:t>
       </w:r>
       <w:r>
         <w:t>?</w:t>
@@ -976,15 +929,7 @@
           <w:i/>
           <w:color w:val="0070C0"/>
         </w:rPr>
-        <w:t xml:space="preserve">particular </w:t>
-      </w:r>
-      <w:r>
-        <w:rPr>
-          <w:rFonts w:ascii="Arial" w:hAnsi="Arial" w:cs="Arial"/>
-          <w:i/>
-          <w:color w:val="0070C0"/>
-        </w:rPr>
-        <w:t>non-</w:t>
+        <w:t>particular non-</w:t>
       </w:r>
       <w:proofErr w:type="gramEnd"/>
       <w:r>
@@ -993,15 +938,7 @@
           <w:i/>
           <w:color w:val="0070C0"/>
         </w:rPr>
-        <w:t>deliverable-associated issue</w:t>
-      </w:r>
-      <w:r>
-        <w:rPr>
-          <w:rFonts w:ascii="Arial" w:hAnsi="Arial" w:cs="Arial"/>
-          <w:i/>
-          <w:color w:val="0070C0"/>
-        </w:rPr>
-        <w:t>&gt;</w:t>
+        <w:t>deliverable-associated issue&gt;</w:t>
       </w:r>
     </w:p>
     <w:p>
@@ -1021,23 +958,7 @@
           <w:i/>
           <w:color w:val="0070C0"/>
         </w:rPr>
-        <w:t>&lt;</w:t>
-      </w:r>
-      <w:r>
-        <w:rPr>
-          <w:rFonts w:ascii="Arial" w:hAnsi="Arial" w:cs="Arial"/>
-          <w:i/>
-          <w:color w:val="0070C0"/>
-        </w:rPr>
-        <w:t>say whether the issue is ongoing or resolved – if ongoing say what you are doing to monitor and manage it</w:t>
-      </w:r>
-      <w:r>
-        <w:rPr>
-          <w:rFonts w:ascii="Arial" w:hAnsi="Arial" w:cs="Arial"/>
-          <w:i/>
-          <w:color w:val="0070C0"/>
-        </w:rPr>
-        <w:t>&gt;</w:t>
+        <w:t>&lt;say whether the issue is ongoing or resolved – if ongoing say what you are doing to monitor and manage it&gt;</w:t>
       </w:r>
     </w:p>
     <w:p>
@@ -1064,15 +985,7 @@
           <w:i/>
           <w:color w:val="0070C0"/>
         </w:rPr>
-        <w:t xml:space="preserve">For each </w:t>
-      </w:r>
-      <w:r>
-        <w:rPr>
-          <w:rFonts w:ascii="Arial" w:hAnsi="Arial" w:cs="Arial"/>
-          <w:i/>
-          <w:color w:val="0070C0"/>
-        </w:rPr>
-        <w:t>risk (max 7)</w:t>
+        <w:t>For each risk (max 7)</w:t>
       </w:r>
     </w:p>
     <w:p>
@@ -1099,19 +1012,7 @@
         <w:rPr>
           <w:i/>
         </w:rPr>
-        <w:t>&lt;insert</w:t>
-      </w:r>
-      <w:r>
-        <w:rPr>
-          <w:i/>
-        </w:rPr>
-        <w:t xml:space="preserve"> risk</w:t>
-      </w:r>
-      <w:r>
-        <w:rPr>
-          <w:i/>
-        </w:rPr>
-        <w:t xml:space="preserve"> name here&gt;</w:t>
+        <w:t>&lt;insert risk name here&gt;</w:t>
       </w:r>
     </w:p>
     <w:p>
@@ -1131,23 +1032,7 @@
           <w:i/>
           <w:color w:val="0070C0"/>
         </w:rPr>
-        <w:t xml:space="preserve">&lt;identify any key points you wish to make about this particular </w:t>
-      </w:r>
-      <w:r>
-        <w:rPr>
-          <w:rFonts w:ascii="Arial" w:hAnsi="Arial" w:cs="Arial"/>
-          <w:i/>
-          <w:color w:val="0070C0"/>
-        </w:rPr>
-        <w:t>risk</w:t>
-      </w:r>
-      <w:r>
-        <w:rPr>
-          <w:rFonts w:ascii="Arial" w:hAnsi="Arial" w:cs="Arial"/>
-          <w:i/>
-          <w:color w:val="0070C0"/>
-        </w:rPr>
-        <w:t>&gt;</w:t>
+        <w:t>&lt;identify any key points you wish to make about this particular risk&gt;</w:t>
       </w:r>
     </w:p>
     <w:p>
@@ -1187,40 +1072,570 @@
           <w:i/>
           <w:color w:val="0070C0"/>
         </w:rPr>
-        <w:t xml:space="preserve">&lt;say whether the </w:t>
-      </w:r>
-      <w:r>
-        <w:rPr>
-          <w:rFonts w:ascii="Arial" w:hAnsi="Arial" w:cs="Arial"/>
-          <w:i/>
-          <w:color w:val="0070C0"/>
-        </w:rPr>
-        <w:t>risk</w:t>
-      </w:r>
-      <w:r>
-        <w:rPr>
-          <w:rFonts w:ascii="Arial" w:hAnsi="Arial" w:cs="Arial"/>
-          <w:i/>
-          <w:color w:val="0070C0"/>
-        </w:rPr>
-        <w:t xml:space="preserve"> is ongoing or resolved&gt;</w:t>
-      </w:r>
+        <w:t>&lt;say whether the risk is ongoing or resolved&gt;</w:t>
+      </w:r>
+    </w:p>
+    <w:p>
+      <w:pPr>
+        <w:pStyle w:val="NormalWeb"/>
+        <w:spacing w:before="0" w:beforeAutospacing="0" w:after="120" w:afterAutospacing="0"/>
+        <w:rPr>
+          <w:rFonts w:ascii="Arial" w:hAnsi="Arial" w:cs="Arial"/>
+          <w:iCs/>
+          <w:color w:val="0070C0"/>
+        </w:rPr>
+      </w:pPr>
+      <w:r>
+        <w:rPr>
+          <w:rFonts w:ascii="Arial" w:hAnsi="Arial" w:cs="Arial"/>
+          <w:iCs/>
+          <w:color w:val="0070C0"/>
+        </w:rPr>
+        <w:t>4.</w:t>
+      </w:r>
+      <w:proofErr w:type="gramStart"/>
+      <w:r>
+        <w:rPr>
+          <w:rFonts w:ascii="Arial" w:hAnsi="Arial" w:cs="Arial"/>
+          <w:iCs/>
+          <w:color w:val="0070C0"/>
+        </w:rPr>
+        <w:t>1 .</w:t>
+      </w:r>
+      <w:proofErr w:type="spellStart"/>
+      <w:r>
+        <w:rPr>
+          <w:rFonts w:ascii="Arial" w:hAnsi="Arial" w:cs="Arial"/>
+          <w:iCs/>
+          <w:color w:val="0070C0"/>
+        </w:rPr>
+        <w:t>gitignore</w:t>
+      </w:r>
+      <w:proofErr w:type="spellEnd"/>
+      <w:proofErr w:type="gramEnd"/>
+      <w:r>
+        <w:rPr>
+          <w:rFonts w:ascii="Arial" w:hAnsi="Arial" w:cs="Arial"/>
+          <w:iCs/>
+          <w:color w:val="0070C0"/>
+        </w:rPr>
+        <w:t xml:space="preserve"> does not have undesired files created by windows/macOS system </w:t>
+      </w:r>
+    </w:p>
+    <w:p>
+      <w:pPr>
+        <w:pStyle w:val="NormalWeb"/>
+        <w:numPr>
+          <w:ilvl w:val="0"/>
+          <w:numId w:val="1"/>
+        </w:numPr>
+        <w:spacing w:before="0" w:beforeAutospacing="0" w:after="120" w:afterAutospacing="0"/>
+        <w:ind w:left="993"/>
+        <w:rPr>
+          <w:rFonts w:ascii="Arial" w:hAnsi="Arial" w:cs="Arial"/>
+          <w:iCs/>
+          <w:color w:val="0070C0"/>
+        </w:rPr>
+      </w:pPr>
+      <w:r>
+        <w:rPr>
+          <w:rFonts w:ascii="Arial" w:hAnsi="Arial" w:cs="Arial"/>
+          <w:iCs/>
+          <w:color w:val="0070C0"/>
+        </w:rPr>
+        <w:t xml:space="preserve">files not to be add to repo must be added </w:t>
+      </w:r>
+      <w:proofErr w:type="gramStart"/>
+      <w:r>
+        <w:rPr>
+          <w:rFonts w:ascii="Arial" w:hAnsi="Arial" w:cs="Arial"/>
+          <w:iCs/>
+          <w:color w:val="0070C0"/>
+        </w:rPr>
+        <w:t>to .</w:t>
+      </w:r>
+      <w:proofErr w:type="spellStart"/>
+      <w:r>
+        <w:rPr>
+          <w:rFonts w:ascii="Arial" w:hAnsi="Arial" w:cs="Arial"/>
+          <w:iCs/>
+          <w:color w:val="0070C0"/>
+        </w:rPr>
+        <w:t>gitignore</w:t>
+      </w:r>
+      <w:proofErr w:type="spellEnd"/>
+      <w:proofErr w:type="gramEnd"/>
+      <w:r>
+        <w:rPr>
+          <w:rFonts w:ascii="Arial" w:hAnsi="Arial" w:cs="Arial"/>
+          <w:iCs/>
+          <w:color w:val="0070C0"/>
+        </w:rPr>
+        <w:t xml:space="preserve"> at the beginning to avoid complications when members do a pull. </w:t>
+      </w:r>
+    </w:p>
+    <w:p>
+      <w:pPr>
+        <w:pStyle w:val="NormalWeb"/>
+        <w:numPr>
+          <w:ilvl w:val="0"/>
+          <w:numId w:val="1"/>
+        </w:numPr>
+        <w:spacing w:before="0" w:beforeAutospacing="0" w:after="120" w:afterAutospacing="0"/>
+        <w:ind w:left="993"/>
+        <w:rPr>
+          <w:rFonts w:ascii="Arial" w:hAnsi="Arial" w:cs="Arial"/>
+          <w:iCs/>
+          <w:color w:val="0070C0"/>
+        </w:rPr>
+      </w:pPr>
+      <w:r>
+        <w:rPr>
+          <w:rFonts w:ascii="Arial" w:hAnsi="Arial" w:cs="Arial"/>
+          <w:iCs/>
+          <w:color w:val="0070C0"/>
+        </w:rPr>
+        <w:t xml:space="preserve">From ITC205, when undesired files are not added </w:t>
+      </w:r>
+      <w:proofErr w:type="gramStart"/>
+      <w:r>
+        <w:rPr>
+          <w:rFonts w:ascii="Arial" w:hAnsi="Arial" w:cs="Arial"/>
+          <w:iCs/>
+          <w:color w:val="0070C0"/>
+        </w:rPr>
+        <w:t>to .</w:t>
+      </w:r>
+      <w:proofErr w:type="spellStart"/>
+      <w:r>
+        <w:rPr>
+          <w:rFonts w:ascii="Arial" w:hAnsi="Arial" w:cs="Arial"/>
+          <w:iCs/>
+          <w:color w:val="0070C0"/>
+        </w:rPr>
+        <w:t>gitignore</w:t>
+      </w:r>
+      <w:proofErr w:type="spellEnd"/>
+      <w:proofErr w:type="gramEnd"/>
+      <w:r>
+        <w:rPr>
+          <w:rFonts w:ascii="Arial" w:hAnsi="Arial" w:cs="Arial"/>
+          <w:iCs/>
+          <w:color w:val="0070C0"/>
+        </w:rPr>
+        <w:t xml:space="preserve"> can cause </w:t>
+      </w:r>
+      <w:r>
+        <w:rPr>
+          <w:rFonts w:ascii="Arial" w:hAnsi="Arial" w:cs="Arial"/>
+          <w:iCs/>
+          <w:color w:val="0070C0"/>
+        </w:rPr>
+        <w:t>complications.</w:t>
+      </w:r>
+    </w:p>
+    <w:p>
+      <w:pPr>
+        <w:pStyle w:val="NormalWeb"/>
+        <w:numPr>
+          <w:ilvl w:val="0"/>
+          <w:numId w:val="1"/>
+        </w:numPr>
+        <w:spacing w:before="0" w:beforeAutospacing="0" w:after="120" w:afterAutospacing="0"/>
+        <w:ind w:left="993"/>
+        <w:rPr>
+          <w:rFonts w:ascii="Arial" w:hAnsi="Arial" w:cs="Arial"/>
+          <w:iCs/>
+          <w:color w:val="0070C0"/>
+        </w:rPr>
+      </w:pPr>
+      <w:r>
+        <w:rPr>
+          <w:rFonts w:ascii="Arial" w:hAnsi="Arial" w:cs="Arial"/>
+          <w:iCs/>
+          <w:color w:val="0070C0"/>
+        </w:rPr>
+        <w:t xml:space="preserve">This risk is ongoing and the mitigation process will be to add system generated files </w:t>
+      </w:r>
+      <w:proofErr w:type="gramStart"/>
+      <w:r>
+        <w:rPr>
+          <w:rFonts w:ascii="Arial" w:hAnsi="Arial" w:cs="Arial"/>
+          <w:iCs/>
+          <w:color w:val="0070C0"/>
+        </w:rPr>
+        <w:t>to .</w:t>
+      </w:r>
+      <w:proofErr w:type="spellStart"/>
+      <w:r>
+        <w:rPr>
+          <w:rFonts w:ascii="Arial" w:hAnsi="Arial" w:cs="Arial"/>
+          <w:iCs/>
+          <w:color w:val="0070C0"/>
+        </w:rPr>
+        <w:t>gitognore</w:t>
+      </w:r>
+      <w:proofErr w:type="spellEnd"/>
+      <w:proofErr w:type="gramEnd"/>
+      <w:r>
+        <w:rPr>
+          <w:rFonts w:ascii="Arial" w:hAnsi="Arial" w:cs="Arial"/>
+          <w:iCs/>
+          <w:color w:val="0070C0"/>
+        </w:rPr>
+        <w:t xml:space="preserve"> at the earliest.</w:t>
+      </w:r>
+    </w:p>
+    <w:p>
+      <w:pPr>
+        <w:pStyle w:val="NormalWeb"/>
+        <w:spacing w:before="0" w:beforeAutospacing="0" w:after="120" w:afterAutospacing="0"/>
+        <w:rPr>
+          <w:rFonts w:ascii="Arial" w:hAnsi="Arial" w:cs="Arial"/>
+          <w:iCs/>
+          <w:color w:val="0070C0"/>
+        </w:rPr>
+      </w:pPr>
+      <w:r>
+        <w:rPr>
+          <w:rFonts w:ascii="Arial" w:hAnsi="Arial" w:cs="Arial"/>
+          <w:iCs/>
+          <w:color w:val="0070C0"/>
+        </w:rPr>
+        <w:t xml:space="preserve">4.2 Iteration 1.1 not </w:t>
+      </w:r>
+      <w:proofErr w:type="gramStart"/>
+      <w:r>
+        <w:rPr>
+          <w:rFonts w:ascii="Arial" w:hAnsi="Arial" w:cs="Arial"/>
+          <w:iCs/>
+          <w:color w:val="0070C0"/>
+        </w:rPr>
+        <w:t>completed</w:t>
+      </w:r>
+      <w:proofErr w:type="gramEnd"/>
+    </w:p>
+    <w:p>
+      <w:pPr>
+        <w:pStyle w:val="NormalWeb"/>
+        <w:numPr>
+          <w:ilvl w:val="0"/>
+          <w:numId w:val="2"/>
+        </w:numPr>
+        <w:spacing w:before="0" w:beforeAutospacing="0" w:after="120" w:afterAutospacing="0"/>
+        <w:ind w:left="993"/>
+        <w:rPr>
+          <w:rFonts w:ascii="Arial" w:hAnsi="Arial" w:cs="Arial"/>
+          <w:iCs/>
+          <w:color w:val="0070C0"/>
+        </w:rPr>
+      </w:pPr>
+      <w:r>
+        <w:rPr>
+          <w:rFonts w:ascii="Arial" w:hAnsi="Arial" w:cs="Arial"/>
+          <w:iCs/>
+          <w:color w:val="0070C0"/>
+        </w:rPr>
+        <w:t>Incomplete iteration 1.1 will negatively impact iteration 1.2.</w:t>
+      </w:r>
+    </w:p>
+    <w:p>
+      <w:pPr>
+        <w:pStyle w:val="NormalWeb"/>
+        <w:numPr>
+          <w:ilvl w:val="0"/>
+          <w:numId w:val="2"/>
+        </w:numPr>
+        <w:spacing w:before="0" w:beforeAutospacing="0" w:after="120" w:afterAutospacing="0"/>
+        <w:ind w:left="993"/>
+        <w:rPr>
+          <w:rFonts w:ascii="Arial" w:hAnsi="Arial" w:cs="Arial"/>
+          <w:iCs/>
+          <w:color w:val="0070C0"/>
+        </w:rPr>
+      </w:pPr>
+      <w:r>
+        <w:rPr>
+          <w:rFonts w:ascii="Arial" w:hAnsi="Arial" w:cs="Arial"/>
+          <w:iCs/>
+          <w:color w:val="0070C0"/>
+        </w:rPr>
+        <w:t>The mitigation strategy is to finish assigned tasks by the stated deadline and to follow the team charter.</w:t>
+      </w:r>
+    </w:p>
+    <w:p>
+      <w:pPr>
+        <w:pStyle w:val="NormalWeb"/>
+        <w:numPr>
+          <w:ilvl w:val="0"/>
+          <w:numId w:val="2"/>
+        </w:numPr>
+        <w:spacing w:before="0" w:beforeAutospacing="0" w:after="120" w:afterAutospacing="0"/>
+        <w:ind w:left="993"/>
+        <w:rPr>
+          <w:rFonts w:ascii="Arial" w:hAnsi="Arial" w:cs="Arial"/>
+          <w:iCs/>
+          <w:color w:val="0070C0"/>
+        </w:rPr>
+      </w:pPr>
+      <w:r>
+        <w:rPr>
+          <w:rFonts w:ascii="Arial" w:hAnsi="Arial" w:cs="Arial"/>
+          <w:iCs/>
+          <w:color w:val="0070C0"/>
+        </w:rPr>
+        <w:t>This risk is resolved.</w:t>
+      </w:r>
+    </w:p>
+    <w:p>
+      <w:pPr>
+        <w:pStyle w:val="NormalWeb"/>
+        <w:spacing w:before="0" w:beforeAutospacing="0" w:after="120" w:afterAutospacing="0"/>
+        <w:rPr>
+          <w:rFonts w:ascii="Arial" w:hAnsi="Arial" w:cs="Arial"/>
+          <w:iCs/>
+          <w:color w:val="0070C0"/>
+        </w:rPr>
+      </w:pPr>
+      <w:r>
+        <w:rPr>
+          <w:rFonts w:ascii="Arial" w:hAnsi="Arial" w:cs="Arial"/>
+          <w:iCs/>
+          <w:color w:val="0070C0"/>
+        </w:rPr>
+        <w:t xml:space="preserve">4.3 </w:t>
+      </w:r>
+      <w:r>
+        <w:rPr>
+          <w:rFonts w:ascii="Arial" w:hAnsi="Arial" w:cs="Arial"/>
+          <w:iCs/>
+          <w:color w:val="0070C0"/>
+        </w:rPr>
+        <w:t xml:space="preserve">Core use cases not explicitly </w:t>
+      </w:r>
+      <w:proofErr w:type="gramStart"/>
+      <w:r>
+        <w:rPr>
+          <w:rFonts w:ascii="Arial" w:hAnsi="Arial" w:cs="Arial"/>
+          <w:iCs/>
+          <w:color w:val="0070C0"/>
+        </w:rPr>
+        <w:t>stated</w:t>
+      </w:r>
+      <w:proofErr w:type="gramEnd"/>
+    </w:p>
+    <w:p>
+      <w:pPr>
+        <w:pStyle w:val="NormalWeb"/>
+        <w:numPr>
+          <w:ilvl w:val="0"/>
+          <w:numId w:val="3"/>
+        </w:numPr>
+        <w:spacing w:before="0" w:beforeAutospacing="0" w:after="120" w:afterAutospacing="0"/>
+        <w:ind w:left="993"/>
+        <w:rPr>
+          <w:rFonts w:ascii="Arial" w:hAnsi="Arial" w:cs="Arial"/>
+          <w:iCs/>
+          <w:color w:val="0070C0"/>
+        </w:rPr>
+      </w:pPr>
+      <w:r>
+        <w:rPr>
+          <w:rFonts w:ascii="Arial" w:hAnsi="Arial" w:cs="Arial"/>
+          <w:iCs/>
+          <w:color w:val="0070C0"/>
+        </w:rPr>
+        <w:t>Scope creep can delay the project.</w:t>
+      </w:r>
+    </w:p>
+    <w:p>
+      <w:pPr>
+        <w:pStyle w:val="NormalWeb"/>
+        <w:numPr>
+          <w:ilvl w:val="0"/>
+          <w:numId w:val="3"/>
+        </w:numPr>
+        <w:spacing w:before="0" w:beforeAutospacing="0" w:after="120" w:afterAutospacing="0"/>
+        <w:ind w:left="993"/>
+        <w:rPr>
+          <w:rFonts w:ascii="Arial" w:hAnsi="Arial" w:cs="Arial"/>
+          <w:iCs/>
+          <w:color w:val="0070C0"/>
+        </w:rPr>
+      </w:pPr>
+      <w:r>
+        <w:rPr>
+          <w:rFonts w:ascii="Arial" w:hAnsi="Arial" w:cs="Arial"/>
+          <w:iCs/>
+          <w:color w:val="0070C0"/>
+        </w:rPr>
+        <w:t>The mitigation strategy is to clearly state core use cases and non-core use cases.</w:t>
+      </w:r>
+    </w:p>
+    <w:p>
+      <w:pPr>
+        <w:pStyle w:val="NormalWeb"/>
+        <w:numPr>
+          <w:ilvl w:val="0"/>
+          <w:numId w:val="3"/>
+        </w:numPr>
+        <w:spacing w:before="0" w:beforeAutospacing="0" w:after="120" w:afterAutospacing="0"/>
+        <w:ind w:left="993"/>
+        <w:rPr>
+          <w:rFonts w:ascii="Arial" w:hAnsi="Arial" w:cs="Arial"/>
+          <w:iCs/>
+          <w:color w:val="0070C0"/>
+        </w:rPr>
+      </w:pPr>
+      <w:r>
+        <w:rPr>
+          <w:rFonts w:ascii="Arial" w:hAnsi="Arial" w:cs="Arial"/>
+          <w:iCs/>
+          <w:color w:val="0070C0"/>
+        </w:rPr>
+        <w:t>this risk is ongoing.</w:t>
+      </w:r>
+    </w:p>
+    <w:p>
+      <w:pPr>
+        <w:pStyle w:val="NormalWeb"/>
+        <w:spacing w:before="0" w:beforeAutospacing="0" w:after="120" w:afterAutospacing="0"/>
+        <w:rPr>
+          <w:rFonts w:ascii="Arial" w:hAnsi="Arial" w:cs="Arial"/>
+          <w:iCs/>
+          <w:color w:val="0070C0"/>
+        </w:rPr>
+      </w:pPr>
+      <w:r>
+        <w:rPr>
+          <w:rFonts w:ascii="Arial" w:hAnsi="Arial" w:cs="Arial"/>
+          <w:iCs/>
+          <w:color w:val="0070C0"/>
+        </w:rPr>
+        <w:t>4.4 App functional accuracy</w:t>
+      </w:r>
+    </w:p>
+    <w:p>
+      <w:pPr>
+        <w:pStyle w:val="NormalWeb"/>
+        <w:numPr>
+          <w:ilvl w:val="0"/>
+          <w:numId w:val="4"/>
+        </w:numPr>
+        <w:spacing w:before="0" w:beforeAutospacing="0" w:after="120" w:afterAutospacing="0"/>
+        <w:rPr>
+          <w:rFonts w:ascii="Arial" w:hAnsi="Arial" w:cs="Arial"/>
+          <w:iCs/>
+          <w:color w:val="0070C0"/>
+        </w:rPr>
+      </w:pPr>
+      <w:r>
+        <w:rPr>
+          <w:rFonts w:ascii="Arial" w:hAnsi="Arial" w:cs="Arial"/>
+          <w:iCs/>
+          <w:color w:val="0070C0"/>
+        </w:rPr>
+        <w:t xml:space="preserve">Points must be correctly added so that rewards can be correctly </w:t>
+      </w:r>
+      <w:proofErr w:type="gramStart"/>
+      <w:r>
+        <w:rPr>
+          <w:rFonts w:ascii="Arial" w:hAnsi="Arial" w:cs="Arial"/>
+          <w:iCs/>
+          <w:color w:val="0070C0"/>
+        </w:rPr>
+        <w:t>given</w:t>
+      </w:r>
+      <w:proofErr w:type="gramEnd"/>
+    </w:p>
+    <w:p>
+      <w:pPr>
+        <w:pStyle w:val="NormalWeb"/>
+        <w:numPr>
+          <w:ilvl w:val="0"/>
+          <w:numId w:val="4"/>
+        </w:numPr>
+        <w:spacing w:before="0" w:beforeAutospacing="0" w:after="120" w:afterAutospacing="0"/>
+        <w:rPr>
+          <w:rFonts w:ascii="Arial" w:hAnsi="Arial" w:cs="Arial"/>
+          <w:iCs/>
+          <w:color w:val="0070C0"/>
+        </w:rPr>
+      </w:pPr>
+      <w:r>
+        <w:rPr>
+          <w:rFonts w:ascii="Arial" w:hAnsi="Arial" w:cs="Arial"/>
+          <w:iCs/>
+          <w:color w:val="0070C0"/>
+        </w:rPr>
+        <w:lastRenderedPageBreak/>
+        <w:t xml:space="preserve">The mitigation strategy is to thoroughly test the </w:t>
+      </w:r>
+      <w:proofErr w:type="gramStart"/>
+      <w:r>
+        <w:rPr>
+          <w:rFonts w:ascii="Arial" w:hAnsi="Arial" w:cs="Arial"/>
+          <w:iCs/>
+          <w:color w:val="0070C0"/>
+        </w:rPr>
+        <w:t>app</w:t>
+      </w:r>
+      <w:proofErr w:type="gramEnd"/>
+    </w:p>
+    <w:p>
+      <w:pPr>
+        <w:pStyle w:val="NormalWeb"/>
+        <w:numPr>
+          <w:ilvl w:val="0"/>
+          <w:numId w:val="4"/>
+        </w:numPr>
+        <w:spacing w:before="0" w:beforeAutospacing="0" w:after="120" w:afterAutospacing="0"/>
+        <w:rPr>
+          <w:rFonts w:ascii="Arial" w:hAnsi="Arial" w:cs="Arial"/>
+          <w:iCs/>
+          <w:color w:val="0070C0"/>
+        </w:rPr>
+      </w:pPr>
+      <w:r>
+        <w:rPr>
+          <w:rFonts w:ascii="Arial" w:hAnsi="Arial" w:cs="Arial"/>
+          <w:iCs/>
+          <w:color w:val="0070C0"/>
+        </w:rPr>
+        <w:t xml:space="preserve">this risk is </w:t>
+      </w:r>
+      <w:proofErr w:type="gramStart"/>
+      <w:r>
+        <w:rPr>
+          <w:rFonts w:ascii="Arial" w:hAnsi="Arial" w:cs="Arial"/>
+          <w:iCs/>
+          <w:color w:val="0070C0"/>
+        </w:rPr>
+        <w:t>ongoing</w:t>
+      </w:r>
+      <w:proofErr w:type="gramEnd"/>
+    </w:p>
+    <w:p>
+      <w:pPr>
+        <w:pStyle w:val="NormalWeb"/>
+        <w:spacing w:before="0" w:beforeAutospacing="0" w:after="120" w:afterAutospacing="0"/>
+        <w:rPr>
+          <w:rFonts w:ascii="Arial" w:hAnsi="Arial" w:cs="Arial"/>
+          <w:iCs/>
+          <w:color w:val="0070C0"/>
+        </w:rPr>
+      </w:pPr>
     </w:p>
     <w:p>
       <w:pPr>
         <w:pStyle w:val="Heading2"/>
       </w:pPr>
       <w:r>
-        <w:t>5</w:t>
-      </w:r>
-      <w:r>
-        <w:t xml:space="preserve"> Summary</w:t>
+        <w:t>5 Summary</w:t>
       </w:r>
       <w:r>
         <w:t xml:space="preserve"> – Overall Project Progress</w:t>
       </w:r>
-      <w:bookmarkStart w:id="0" w:name="_GoBack"/>
-      <w:bookmarkEnd w:id="0"/>
     </w:p>
     <w:p>
       <w:pPr>
@@ -1257,58 +1672,26 @@
           <w:i/>
           <w:color w:val="0070C0"/>
         </w:rPr>
-        <w:t xml:space="preserve">&lt;Summarise </w:t>
-      </w:r>
-      <w:r>
-        <w:rPr>
-          <w:rFonts w:ascii="Arial" w:hAnsi="Arial" w:cs="Arial"/>
-          <w:i/>
-          <w:color w:val="0070C0"/>
-        </w:rPr>
-        <w:t>the status of any ongoing issues</w:t>
-      </w:r>
-      <w:r>
-        <w:rPr>
-          <w:rFonts w:ascii="Arial" w:hAnsi="Arial" w:cs="Arial"/>
-          <w:i/>
-          <w:color w:val="0070C0"/>
-        </w:rPr>
-        <w:t>&gt;</w:t>
-      </w:r>
-    </w:p>
-    <w:p>
-      <w:pPr>
-        <w:pStyle w:val="NormalWeb"/>
-        <w:spacing w:before="0" w:beforeAutospacing="0" w:after="120" w:afterAutospacing="0"/>
-        <w:rPr>
-          <w:rFonts w:ascii="Arial" w:hAnsi="Arial" w:cs="Arial"/>
-          <w:i/>
-          <w:color w:val="0070C0"/>
-        </w:rPr>
-      </w:pPr>
-      <w:r>
-        <w:rPr>
-          <w:rFonts w:ascii="Arial" w:hAnsi="Arial" w:cs="Arial"/>
-          <w:i/>
-          <w:color w:val="0070C0"/>
-        </w:rPr>
-        <w:t xml:space="preserve">&lt;Summarise the status of any ongoing </w:t>
-      </w:r>
-      <w:r>
-        <w:rPr>
-          <w:rFonts w:ascii="Arial" w:hAnsi="Arial" w:cs="Arial"/>
-          <w:i/>
-          <w:color w:val="0070C0"/>
-        </w:rPr>
-        <w:t>risks</w:t>
-      </w:r>
-      <w:r>
-        <w:rPr>
-          <w:rFonts w:ascii="Arial" w:hAnsi="Arial" w:cs="Arial"/>
-          <w:i/>
-          <w:color w:val="0070C0"/>
-        </w:rPr>
-        <w:t>&gt;</w:t>
+        <w:t>&lt;Summarise the status of any ongoing issues&gt;</w:t>
+      </w:r>
+    </w:p>
+    <w:p>
+      <w:pPr>
+        <w:pStyle w:val="NormalWeb"/>
+        <w:spacing w:before="0" w:beforeAutospacing="0" w:after="120" w:afterAutospacing="0"/>
+        <w:rPr>
+          <w:rFonts w:ascii="Arial" w:hAnsi="Arial" w:cs="Arial"/>
+          <w:i/>
+          <w:color w:val="0070C0"/>
+        </w:rPr>
+      </w:pPr>
+      <w:r>
+        <w:rPr>
+          <w:rFonts w:ascii="Arial" w:hAnsi="Arial" w:cs="Arial"/>
+          <w:i/>
+          <w:color w:val="0070C0"/>
+        </w:rPr>
+        <w:t>&lt;Summarise the status of any ongoing risks&gt;</w:t>
       </w:r>
     </w:p>
     <w:p>
@@ -1331,8 +1714,477 @@
 </w:document>
 </file>
 
+<file path=word/numbering.xml><?xml version="1.0" encoding="utf-8"?>
+<w:numbering xmlns:wpc="http://schemas.microsoft.com/office/word/2010/wordprocessingCanvas" xmlns:cx="http://schemas.microsoft.com/office/drawing/2014/chartex" xmlns:cx1="http://schemas.microsoft.com/office/drawing/2015/9/8/chartex" xmlns:cx2="http://schemas.microsoft.com/office/drawing/2015/10/21/chartex" xmlns:cx3="http://schemas.microsoft.com/office/drawing/2016/5/9/chartex" xmlns:cx4="http://schemas.microsoft.com/office/drawing/2016/5/10/chartex" xmlns:cx5="http://schemas.microsoft.com/office/drawing/2016/5/11/chartex" xmlns:cx6="http://schemas.microsoft.com/office/drawing/2016/5/12/chartex" xmlns:cx7="http://schemas.microsoft.com/office/drawing/2016/5/13/chartex" xmlns:cx8="http://schemas.microsoft.com/office/drawing/2016/5/14/chartex" xmlns:mc="http://schemas.openxmlformats.org/markup-compatibility/2006" xmlns:aink="http://schemas.microsoft.com/office/drawing/2016/ink" xmlns:am3d="http://schemas.microsoft.com/office/drawing/2017/model3d" xmlns:o="urn:schemas-microsoft-com:office:office" xmlns:oel="http://schemas.microsoft.com/office/2019/extlst" xmlns:r="http://schemas.openxmlformats.org/officeDocument/2006/relationships" xmlns:m="http://schemas.openxmlformats.org/officeDocument/2006/math" xmlns:v="urn:schemas-microsoft-com:vml" xmlns:wp14="http://schemas.microsoft.com/office/word/2010/wordprocessingDrawing" xmlns:wp="http://schemas.openxmlformats.org/drawingml/2006/wordprocessingDrawing" xmlns:w10="urn:schemas-microsoft-com:office:word" xmlns:w="http://schemas.openxmlformats.org/wordprocessingml/2006/main" xmlns:w14="http://schemas.microsoft.com/office/word/2010/wordml" xmlns:w15="http://schemas.microsoft.com/office/word/2012/wordml" xmlns:w16cex="http://schemas.microsoft.com/office/word/2018/wordml/cex" xmlns:w16cid="http://schemas.microsoft.com/office/word/2016/wordml/cid" xmlns:w16="http://schemas.microsoft.com/office/word/2018/wordml" xmlns:w16du="http://schemas.microsoft.com/office/word/2023/wordml/word16du" xmlns:w16sdtdh="http://schemas.microsoft.com/office/word/2020/wordml/sdtdatahash" xmlns:w16se="http://schemas.microsoft.com/office/word/2015/wordml/symex" xmlns:wpg="http://schemas.microsoft.com/office/word/2010/wordprocessingGroup" xmlns:wpi="http://schemas.microsoft.com/office/word/2010/wordprocessingInk" xmlns:wne="http://schemas.microsoft.com/office/word/2006/wordml" xmlns:wps="http://schemas.microsoft.com/office/word/2010/wordprocessingShape" mc:Ignorable="w14 w15 w16se w16cid w16 w16cex w16sdtdh wp14">
+  <w:abstractNum w:abstractNumId="0" w15:restartNumberingAfterBreak="0">
+    <w:nsid w:val="022333B8"/>
+    <w:multiLevelType w:val="hybridMultilevel"/>
+    <w:tmpl w:val="B53C3046"/>
+    <w:lvl w:ilvl="0" w:tplc="08090001">
+      <w:start w:val="1"/>
+      <w:numFmt w:val="bullet"/>
+      <w:lvlText w:val=""/>
+      <w:lvlJc w:val="left"/>
+      <w:pPr>
+        <w:ind w:left="720" w:hanging="360"/>
+      </w:pPr>
+      <w:rPr>
+        <w:rFonts w:ascii="Symbol" w:hAnsi="Symbol" w:hint="default"/>
+      </w:rPr>
+    </w:lvl>
+    <w:lvl w:ilvl="1" w:tplc="08090003" w:tentative="1">
+      <w:start w:val="1"/>
+      <w:numFmt w:val="bullet"/>
+      <w:lvlText w:val="o"/>
+      <w:lvlJc w:val="left"/>
+      <w:pPr>
+        <w:ind w:left="1440" w:hanging="360"/>
+      </w:pPr>
+      <w:rPr>
+        <w:rFonts w:ascii="Courier New" w:hAnsi="Courier New" w:cs="Courier New" w:hint="default"/>
+      </w:rPr>
+    </w:lvl>
+    <w:lvl w:ilvl="2" w:tplc="08090005" w:tentative="1">
+      <w:start w:val="1"/>
+      <w:numFmt w:val="bullet"/>
+      <w:lvlText w:val=""/>
+      <w:lvlJc w:val="left"/>
+      <w:pPr>
+        <w:ind w:left="2160" w:hanging="360"/>
+      </w:pPr>
+      <w:rPr>
+        <w:rFonts w:ascii="Wingdings" w:hAnsi="Wingdings" w:hint="default"/>
+      </w:rPr>
+    </w:lvl>
+    <w:lvl w:ilvl="3" w:tplc="08090001" w:tentative="1">
+      <w:start w:val="1"/>
+      <w:numFmt w:val="bullet"/>
+      <w:lvlText w:val=""/>
+      <w:lvlJc w:val="left"/>
+      <w:pPr>
+        <w:ind w:left="2880" w:hanging="360"/>
+      </w:pPr>
+      <w:rPr>
+        <w:rFonts w:ascii="Symbol" w:hAnsi="Symbol" w:hint="default"/>
+      </w:rPr>
+    </w:lvl>
+    <w:lvl w:ilvl="4" w:tplc="08090003" w:tentative="1">
+      <w:start w:val="1"/>
+      <w:numFmt w:val="bullet"/>
+      <w:lvlText w:val="o"/>
+      <w:lvlJc w:val="left"/>
+      <w:pPr>
+        <w:ind w:left="3600" w:hanging="360"/>
+      </w:pPr>
+      <w:rPr>
+        <w:rFonts w:ascii="Courier New" w:hAnsi="Courier New" w:cs="Courier New" w:hint="default"/>
+      </w:rPr>
+    </w:lvl>
+    <w:lvl w:ilvl="5" w:tplc="08090005" w:tentative="1">
+      <w:start w:val="1"/>
+      <w:numFmt w:val="bullet"/>
+      <w:lvlText w:val=""/>
+      <w:lvlJc w:val="left"/>
+      <w:pPr>
+        <w:ind w:left="4320" w:hanging="360"/>
+      </w:pPr>
+      <w:rPr>
+        <w:rFonts w:ascii="Wingdings" w:hAnsi="Wingdings" w:hint="default"/>
+      </w:rPr>
+    </w:lvl>
+    <w:lvl w:ilvl="6" w:tplc="08090001" w:tentative="1">
+      <w:start w:val="1"/>
+      <w:numFmt w:val="bullet"/>
+      <w:lvlText w:val=""/>
+      <w:lvlJc w:val="left"/>
+      <w:pPr>
+        <w:ind w:left="5040" w:hanging="360"/>
+      </w:pPr>
+      <w:rPr>
+        <w:rFonts w:ascii="Symbol" w:hAnsi="Symbol" w:hint="default"/>
+      </w:rPr>
+    </w:lvl>
+    <w:lvl w:ilvl="7" w:tplc="08090003" w:tentative="1">
+      <w:start w:val="1"/>
+      <w:numFmt w:val="bullet"/>
+      <w:lvlText w:val="o"/>
+      <w:lvlJc w:val="left"/>
+      <w:pPr>
+        <w:ind w:left="5760" w:hanging="360"/>
+      </w:pPr>
+      <w:rPr>
+        <w:rFonts w:ascii="Courier New" w:hAnsi="Courier New" w:cs="Courier New" w:hint="default"/>
+      </w:rPr>
+    </w:lvl>
+    <w:lvl w:ilvl="8" w:tplc="08090005" w:tentative="1">
+      <w:start w:val="1"/>
+      <w:numFmt w:val="bullet"/>
+      <w:lvlText w:val=""/>
+      <w:lvlJc w:val="left"/>
+      <w:pPr>
+        <w:ind w:left="6480" w:hanging="360"/>
+      </w:pPr>
+      <w:rPr>
+        <w:rFonts w:ascii="Wingdings" w:hAnsi="Wingdings" w:hint="default"/>
+      </w:rPr>
+    </w:lvl>
+  </w:abstractNum>
+  <w:abstractNum w:abstractNumId="1" w15:restartNumberingAfterBreak="0">
+    <w:nsid w:val="092F0100"/>
+    <w:multiLevelType w:val="hybridMultilevel"/>
+    <w:tmpl w:val="111A7C12"/>
+    <w:lvl w:ilvl="0" w:tplc="08090001">
+      <w:start w:val="1"/>
+      <w:numFmt w:val="bullet"/>
+      <w:lvlText w:val=""/>
+      <w:lvlJc w:val="left"/>
+      <w:pPr>
+        <w:ind w:left="720" w:hanging="360"/>
+      </w:pPr>
+      <w:rPr>
+        <w:rFonts w:ascii="Symbol" w:hAnsi="Symbol" w:hint="default"/>
+      </w:rPr>
+    </w:lvl>
+    <w:lvl w:ilvl="1" w:tplc="08090003" w:tentative="1">
+      <w:start w:val="1"/>
+      <w:numFmt w:val="bullet"/>
+      <w:lvlText w:val="o"/>
+      <w:lvlJc w:val="left"/>
+      <w:pPr>
+        <w:ind w:left="1440" w:hanging="360"/>
+      </w:pPr>
+      <w:rPr>
+        <w:rFonts w:ascii="Courier New" w:hAnsi="Courier New" w:cs="Courier New" w:hint="default"/>
+      </w:rPr>
+    </w:lvl>
+    <w:lvl w:ilvl="2" w:tplc="08090005" w:tentative="1">
+      <w:start w:val="1"/>
+      <w:numFmt w:val="bullet"/>
+      <w:lvlText w:val=""/>
+      <w:lvlJc w:val="left"/>
+      <w:pPr>
+        <w:ind w:left="2160" w:hanging="360"/>
+      </w:pPr>
+      <w:rPr>
+        <w:rFonts w:ascii="Wingdings" w:hAnsi="Wingdings" w:hint="default"/>
+      </w:rPr>
+    </w:lvl>
+    <w:lvl w:ilvl="3" w:tplc="08090001" w:tentative="1">
+      <w:start w:val="1"/>
+      <w:numFmt w:val="bullet"/>
+      <w:lvlText w:val=""/>
+      <w:lvlJc w:val="left"/>
+      <w:pPr>
+        <w:ind w:left="2880" w:hanging="360"/>
+      </w:pPr>
+      <w:rPr>
+        <w:rFonts w:ascii="Symbol" w:hAnsi="Symbol" w:hint="default"/>
+      </w:rPr>
+    </w:lvl>
+    <w:lvl w:ilvl="4" w:tplc="08090003" w:tentative="1">
+      <w:start w:val="1"/>
+      <w:numFmt w:val="bullet"/>
+      <w:lvlText w:val="o"/>
+      <w:lvlJc w:val="left"/>
+      <w:pPr>
+        <w:ind w:left="3600" w:hanging="360"/>
+      </w:pPr>
+      <w:rPr>
+        <w:rFonts w:ascii="Courier New" w:hAnsi="Courier New" w:cs="Courier New" w:hint="default"/>
+      </w:rPr>
+    </w:lvl>
+    <w:lvl w:ilvl="5" w:tplc="08090005" w:tentative="1">
+      <w:start w:val="1"/>
+      <w:numFmt w:val="bullet"/>
+      <w:lvlText w:val=""/>
+      <w:lvlJc w:val="left"/>
+      <w:pPr>
+        <w:ind w:left="4320" w:hanging="360"/>
+      </w:pPr>
+      <w:rPr>
+        <w:rFonts w:ascii="Wingdings" w:hAnsi="Wingdings" w:hint="default"/>
+      </w:rPr>
+    </w:lvl>
+    <w:lvl w:ilvl="6" w:tplc="08090001" w:tentative="1">
+      <w:start w:val="1"/>
+      <w:numFmt w:val="bullet"/>
+      <w:lvlText w:val=""/>
+      <w:lvlJc w:val="left"/>
+      <w:pPr>
+        <w:ind w:left="5040" w:hanging="360"/>
+      </w:pPr>
+      <w:rPr>
+        <w:rFonts w:ascii="Symbol" w:hAnsi="Symbol" w:hint="default"/>
+      </w:rPr>
+    </w:lvl>
+    <w:lvl w:ilvl="7" w:tplc="08090003" w:tentative="1">
+      <w:start w:val="1"/>
+      <w:numFmt w:val="bullet"/>
+      <w:lvlText w:val="o"/>
+      <w:lvlJc w:val="left"/>
+      <w:pPr>
+        <w:ind w:left="5760" w:hanging="360"/>
+      </w:pPr>
+      <w:rPr>
+        <w:rFonts w:ascii="Courier New" w:hAnsi="Courier New" w:cs="Courier New" w:hint="default"/>
+      </w:rPr>
+    </w:lvl>
+    <w:lvl w:ilvl="8" w:tplc="08090005" w:tentative="1">
+      <w:start w:val="1"/>
+      <w:numFmt w:val="bullet"/>
+      <w:lvlText w:val=""/>
+      <w:lvlJc w:val="left"/>
+      <w:pPr>
+        <w:ind w:left="6480" w:hanging="360"/>
+      </w:pPr>
+      <w:rPr>
+        <w:rFonts w:ascii="Wingdings" w:hAnsi="Wingdings" w:hint="default"/>
+      </w:rPr>
+    </w:lvl>
+  </w:abstractNum>
+  <w:abstractNum w:abstractNumId="2" w15:restartNumberingAfterBreak="0">
+    <w:nsid w:val="27EA752A"/>
+    <w:multiLevelType w:val="hybridMultilevel"/>
+    <w:tmpl w:val="5FB4D72A"/>
+    <w:lvl w:ilvl="0" w:tplc="08090001">
+      <w:start w:val="1"/>
+      <w:numFmt w:val="bullet"/>
+      <w:lvlText w:val=""/>
+      <w:lvlJc w:val="left"/>
+      <w:pPr>
+        <w:ind w:left="1445" w:hanging="360"/>
+      </w:pPr>
+      <w:rPr>
+        <w:rFonts w:ascii="Symbol" w:hAnsi="Symbol" w:hint="default"/>
+      </w:rPr>
+    </w:lvl>
+    <w:lvl w:ilvl="1" w:tplc="08090003" w:tentative="1">
+      <w:start w:val="1"/>
+      <w:numFmt w:val="bullet"/>
+      <w:lvlText w:val="o"/>
+      <w:lvlJc w:val="left"/>
+      <w:pPr>
+        <w:ind w:left="2165" w:hanging="360"/>
+      </w:pPr>
+      <w:rPr>
+        <w:rFonts w:ascii="Courier New" w:hAnsi="Courier New" w:cs="Courier New" w:hint="default"/>
+      </w:rPr>
+    </w:lvl>
+    <w:lvl w:ilvl="2" w:tplc="08090005" w:tentative="1">
+      <w:start w:val="1"/>
+      <w:numFmt w:val="bullet"/>
+      <w:lvlText w:val=""/>
+      <w:lvlJc w:val="left"/>
+      <w:pPr>
+        <w:ind w:left="2885" w:hanging="360"/>
+      </w:pPr>
+      <w:rPr>
+        <w:rFonts w:ascii="Wingdings" w:hAnsi="Wingdings" w:hint="default"/>
+      </w:rPr>
+    </w:lvl>
+    <w:lvl w:ilvl="3" w:tplc="08090001" w:tentative="1">
+      <w:start w:val="1"/>
+      <w:numFmt w:val="bullet"/>
+      <w:lvlText w:val=""/>
+      <w:lvlJc w:val="left"/>
+      <w:pPr>
+        <w:ind w:left="3605" w:hanging="360"/>
+      </w:pPr>
+      <w:rPr>
+        <w:rFonts w:ascii="Symbol" w:hAnsi="Symbol" w:hint="default"/>
+      </w:rPr>
+    </w:lvl>
+    <w:lvl w:ilvl="4" w:tplc="08090003" w:tentative="1">
+      <w:start w:val="1"/>
+      <w:numFmt w:val="bullet"/>
+      <w:lvlText w:val="o"/>
+      <w:lvlJc w:val="left"/>
+      <w:pPr>
+        <w:ind w:left="4325" w:hanging="360"/>
+      </w:pPr>
+      <w:rPr>
+        <w:rFonts w:ascii="Courier New" w:hAnsi="Courier New" w:cs="Courier New" w:hint="default"/>
+      </w:rPr>
+    </w:lvl>
+    <w:lvl w:ilvl="5" w:tplc="08090005" w:tentative="1">
+      <w:start w:val="1"/>
+      <w:numFmt w:val="bullet"/>
+      <w:lvlText w:val=""/>
+      <w:lvlJc w:val="left"/>
+      <w:pPr>
+        <w:ind w:left="5045" w:hanging="360"/>
+      </w:pPr>
+      <w:rPr>
+        <w:rFonts w:ascii="Wingdings" w:hAnsi="Wingdings" w:hint="default"/>
+      </w:rPr>
+    </w:lvl>
+    <w:lvl w:ilvl="6" w:tplc="08090001" w:tentative="1">
+      <w:start w:val="1"/>
+      <w:numFmt w:val="bullet"/>
+      <w:lvlText w:val=""/>
+      <w:lvlJc w:val="left"/>
+      <w:pPr>
+        <w:ind w:left="5765" w:hanging="360"/>
+      </w:pPr>
+      <w:rPr>
+        <w:rFonts w:ascii="Symbol" w:hAnsi="Symbol" w:hint="default"/>
+      </w:rPr>
+    </w:lvl>
+    <w:lvl w:ilvl="7" w:tplc="08090003" w:tentative="1">
+      <w:start w:val="1"/>
+      <w:numFmt w:val="bullet"/>
+      <w:lvlText w:val="o"/>
+      <w:lvlJc w:val="left"/>
+      <w:pPr>
+        <w:ind w:left="6485" w:hanging="360"/>
+      </w:pPr>
+      <w:rPr>
+        <w:rFonts w:ascii="Courier New" w:hAnsi="Courier New" w:cs="Courier New" w:hint="default"/>
+      </w:rPr>
+    </w:lvl>
+    <w:lvl w:ilvl="8" w:tplc="08090005" w:tentative="1">
+      <w:start w:val="1"/>
+      <w:numFmt w:val="bullet"/>
+      <w:lvlText w:val=""/>
+      <w:lvlJc w:val="left"/>
+      <w:pPr>
+        <w:ind w:left="7205" w:hanging="360"/>
+      </w:pPr>
+      <w:rPr>
+        <w:rFonts w:ascii="Wingdings" w:hAnsi="Wingdings" w:hint="default"/>
+      </w:rPr>
+    </w:lvl>
+  </w:abstractNum>
+  <w:abstractNum w:abstractNumId="3" w15:restartNumberingAfterBreak="0">
+    <w:nsid w:val="539F3374"/>
+    <w:multiLevelType w:val="hybridMultilevel"/>
+    <w:tmpl w:val="7250CD4A"/>
+    <w:lvl w:ilvl="0" w:tplc="08090001">
+      <w:start w:val="1"/>
+      <w:numFmt w:val="bullet"/>
+      <w:lvlText w:val=""/>
+      <w:lvlJc w:val="left"/>
+      <w:pPr>
+        <w:ind w:left="1445" w:hanging="360"/>
+      </w:pPr>
+      <w:rPr>
+        <w:rFonts w:ascii="Symbol" w:hAnsi="Symbol" w:hint="default"/>
+      </w:rPr>
+    </w:lvl>
+    <w:lvl w:ilvl="1" w:tplc="08090003" w:tentative="1">
+      <w:start w:val="1"/>
+      <w:numFmt w:val="bullet"/>
+      <w:lvlText w:val="o"/>
+      <w:lvlJc w:val="left"/>
+      <w:pPr>
+        <w:ind w:left="2165" w:hanging="360"/>
+      </w:pPr>
+      <w:rPr>
+        <w:rFonts w:ascii="Courier New" w:hAnsi="Courier New" w:cs="Courier New" w:hint="default"/>
+      </w:rPr>
+    </w:lvl>
+    <w:lvl w:ilvl="2" w:tplc="08090005" w:tentative="1">
+      <w:start w:val="1"/>
+      <w:numFmt w:val="bullet"/>
+      <w:lvlText w:val=""/>
+      <w:lvlJc w:val="left"/>
+      <w:pPr>
+        <w:ind w:left="2885" w:hanging="360"/>
+      </w:pPr>
+      <w:rPr>
+        <w:rFonts w:ascii="Wingdings" w:hAnsi="Wingdings" w:hint="default"/>
+      </w:rPr>
+    </w:lvl>
+    <w:lvl w:ilvl="3" w:tplc="08090001" w:tentative="1">
+      <w:start w:val="1"/>
+      <w:numFmt w:val="bullet"/>
+      <w:lvlText w:val=""/>
+      <w:lvlJc w:val="left"/>
+      <w:pPr>
+        <w:ind w:left="3605" w:hanging="360"/>
+      </w:pPr>
+      <w:rPr>
+        <w:rFonts w:ascii="Symbol" w:hAnsi="Symbol" w:hint="default"/>
+      </w:rPr>
+    </w:lvl>
+    <w:lvl w:ilvl="4" w:tplc="08090003" w:tentative="1">
+      <w:start w:val="1"/>
+      <w:numFmt w:val="bullet"/>
+      <w:lvlText w:val="o"/>
+      <w:lvlJc w:val="left"/>
+      <w:pPr>
+        <w:ind w:left="4325" w:hanging="360"/>
+      </w:pPr>
+      <w:rPr>
+        <w:rFonts w:ascii="Courier New" w:hAnsi="Courier New" w:cs="Courier New" w:hint="default"/>
+      </w:rPr>
+    </w:lvl>
+    <w:lvl w:ilvl="5" w:tplc="08090005" w:tentative="1">
+      <w:start w:val="1"/>
+      <w:numFmt w:val="bullet"/>
+      <w:lvlText w:val=""/>
+      <w:lvlJc w:val="left"/>
+      <w:pPr>
+        <w:ind w:left="5045" w:hanging="360"/>
+      </w:pPr>
+      <w:rPr>
+        <w:rFonts w:ascii="Wingdings" w:hAnsi="Wingdings" w:hint="default"/>
+      </w:rPr>
+    </w:lvl>
+    <w:lvl w:ilvl="6" w:tplc="08090001" w:tentative="1">
+      <w:start w:val="1"/>
+      <w:numFmt w:val="bullet"/>
+      <w:lvlText w:val=""/>
+      <w:lvlJc w:val="left"/>
+      <w:pPr>
+        <w:ind w:left="5765" w:hanging="360"/>
+      </w:pPr>
+      <w:rPr>
+        <w:rFonts w:ascii="Symbol" w:hAnsi="Symbol" w:hint="default"/>
+      </w:rPr>
+    </w:lvl>
+    <w:lvl w:ilvl="7" w:tplc="08090003" w:tentative="1">
+      <w:start w:val="1"/>
+      <w:numFmt w:val="bullet"/>
+      <w:lvlText w:val="o"/>
+      <w:lvlJc w:val="left"/>
+      <w:pPr>
+        <w:ind w:left="6485" w:hanging="360"/>
+      </w:pPr>
+      <w:rPr>
+        <w:rFonts w:ascii="Courier New" w:hAnsi="Courier New" w:cs="Courier New" w:hint="default"/>
+      </w:rPr>
+    </w:lvl>
+    <w:lvl w:ilvl="8" w:tplc="08090005" w:tentative="1">
+      <w:start w:val="1"/>
+      <w:numFmt w:val="bullet"/>
+      <w:lvlText w:val=""/>
+      <w:lvlJc w:val="left"/>
+      <w:pPr>
+        <w:ind w:left="7205" w:hanging="360"/>
+      </w:pPr>
+      <w:rPr>
+        <w:rFonts w:ascii="Wingdings" w:hAnsi="Wingdings" w:hint="default"/>
+      </w:rPr>
+    </w:lvl>
+  </w:abstractNum>
+  <w:num w:numId="1" w16cid:durableId="403526146">
+    <w:abstractNumId w:val="3"/>
+  </w:num>
+  <w:num w:numId="2" w16cid:durableId="1031498176">
+    <w:abstractNumId w:val="2"/>
+  </w:num>
+  <w:num w:numId="3" w16cid:durableId="760755640">
+    <w:abstractNumId w:val="1"/>
+  </w:num>
+  <w:num w:numId="4" w16cid:durableId="1047484995">
+    <w:abstractNumId w:val="0"/>
+  </w:num>
+</w:numbering>
+</file>
+
 <file path=word/styles.xml><?xml version="1.0" encoding="utf-8"?>
-<w:styles xmlns:mc="http://schemas.openxmlformats.org/markup-compatibility/2006" xmlns:r="http://schemas.openxmlformats.org/officeDocument/2006/relationships" xmlns:w="http://schemas.openxmlformats.org/wordprocessingml/2006/main" xmlns:w14="http://schemas.microsoft.com/office/word/2010/wordml" xmlns:w15="http://schemas.microsoft.com/office/word/2012/wordml" xmlns:w16cid="http://schemas.microsoft.com/office/word/2016/wordml/cid" xmlns:w16se="http://schemas.microsoft.com/office/word/2015/wordml/symex" mc:Ignorable="w14 w15 w16se w16cid">
+<w:styles xmlns:mc="http://schemas.openxmlformats.org/markup-compatibility/2006" xmlns:r="http://schemas.openxmlformats.org/officeDocument/2006/relationships" xmlns:w="http://schemas.openxmlformats.org/wordprocessingml/2006/main" xmlns:w14="http://schemas.microsoft.com/office/word/2010/wordml" xmlns:w15="http://schemas.microsoft.com/office/word/2012/wordml" xmlns:w16cex="http://schemas.microsoft.com/office/word/2018/wordml/cex" xmlns:w16cid="http://schemas.microsoft.com/office/word/2016/wordml/cid" xmlns:w16="http://schemas.microsoft.com/office/word/2018/wordml" xmlns:w16sdtdh="http://schemas.microsoft.com/office/word/2020/wordml/sdtdatahash" xmlns:w16se="http://schemas.microsoft.com/office/word/2015/wordml/symex" mc:Ignorable="w14 w15 w16se w16cid w16 w16cex w16sdtdh">
   <w:docDefaults>
     <w:rPrDefault>
       <w:rPr>
@@ -1348,7 +2200,7 @@
       </w:pPr>
     </w:pPrDefault>
   </w:docDefaults>
-  <w:latentStyles w:defLockedState="0" w:defUIPriority="99" w:defSemiHidden="0" w:defUnhideWhenUsed="0" w:defQFormat="0" w:count="375">
+  <w:latentStyles w:defLockedState="0" w:defUIPriority="99" w:defSemiHidden="0" w:defUnhideWhenUsed="0" w:defQFormat="0" w:count="376">
     <w:lsdException w:name="Normal" w:uiPriority="0" w:qFormat="1"/>
     <w:lsdException w:name="heading 1" w:uiPriority="9" w:qFormat="1"/>
     <w:lsdException w:name="heading 2" w:semiHidden="1" w:uiPriority="9" w:unhideWhenUsed="1" w:qFormat="1"/>
@@ -1454,7 +2306,6 @@
     <w:lsdException w:name="HTML Sample" w:semiHidden="1" w:unhideWhenUsed="1"/>
     <w:lsdException w:name="HTML Typewriter" w:semiHidden="1" w:unhideWhenUsed="1"/>
     <w:lsdException w:name="HTML Variable" w:semiHidden="1" w:unhideWhenUsed="1"/>
-    <w:lsdException w:name="Normal Table" w:semiHidden="1" w:unhideWhenUsed="1"/>
     <w:lsdException w:name="annotation subject" w:semiHidden="1" w:unhideWhenUsed="1"/>
     <w:lsdException w:name="No List" w:semiHidden="1" w:unhideWhenUsed="1"/>
     <w:lsdException w:name="Outline List 1" w:semiHidden="1" w:unhideWhenUsed="1"/>
@@ -1501,10 +2352,8 @@
     <w:lsdException w:name="Table Subtle 2" w:semiHidden="1" w:unhideWhenUsed="1"/>
     <w:lsdException w:name="Table Web 1" w:semiHidden="1" w:unhideWhenUsed="1"/>
     <w:lsdException w:name="Table Web 2" w:semiHidden="1" w:unhideWhenUsed="1"/>
-    <w:lsdException w:name="Table Web 3" w:semiHidden="1" w:unhideWhenUsed="1"/>
     <w:lsdException w:name="Balloon Text" w:semiHidden="1" w:unhideWhenUsed="1"/>
     <w:lsdException w:name="Table Grid" w:uiPriority="39"/>
-    <w:lsdException w:name="Table Theme" w:semiHidden="1" w:unhideWhenUsed="1"/>
     <w:lsdException w:name="Placeholder Text" w:semiHidden="1"/>
     <w:lsdException w:name="No Spacing" w:uiPriority="1" w:qFormat="1"/>
     <w:lsdException w:name="Light Shading" w:uiPriority="60"/>
@@ -1724,6 +2573,7 @@
     <w:lsdException w:name="Smart Hyperlink" w:semiHidden="1" w:unhideWhenUsed="1"/>
     <w:lsdException w:name="Hashtag" w:semiHidden="1" w:unhideWhenUsed="1"/>
     <w:lsdException w:name="Unresolved Mention" w:semiHidden="1" w:unhideWhenUsed="1"/>
+    <w:lsdException w:name="Smart Link" w:semiHidden="1" w:unhideWhenUsed="1"/>
   </w:latentStyles>
   <w:style w:type="paragraph" w:default="1" w:styleId="Normal">
     <w:name w:val="Normal"/>

</xml_diff>

<commit_message>
Matt: Completed Part 2 of the Inception Phase Assessment Document. Item 5.2 On the iteration plan has been fulfilled.
</commit_message>
<xml_diff>
--- a/LCOM Documents/Iteration2/LCOMInceptionPhaseStatusAssessment.docx
+++ b/LCOM Documents/Iteration2/LCOMInceptionPhaseStatusAssessment.docx
@@ -733,22 +733,132 @@
       </w:r>
     </w:p>
     <w:p>
-      <w:pPr>
-        <w:pStyle w:val="NormalWeb"/>
-        <w:spacing w:before="0" w:beforeAutospacing="0" w:after="120" w:afterAutospacing="0"/>
-        <w:rPr>
-          <w:rFonts w:ascii="Arial" w:hAnsi="Arial" w:cs="Arial"/>
-          <w:i/>
-          <w:color w:val="0070C0"/>
-        </w:rPr>
-      </w:pPr>
-      <w:r>
-        <w:rPr>
-          <w:rFonts w:ascii="Arial" w:hAnsi="Arial" w:cs="Arial"/>
-          <w:i/>
-          <w:color w:val="0070C0"/>
-        </w:rPr>
-        <w:t>For each deliverable:</w:t>
+      <w:r>
+        <w:t>- Master Test Plan</w:t>
+      </w:r>
+      <w:r>
+        <w:tab/>
+      </w:r>
+      <w:r>
+        <w:tab/>
+      </w:r>
+      <w:r>
+        <w:tab/>
+        <w:t>No Issues</w:t>
+      </w:r>
+    </w:p>
+    <w:p>
+      <w:r>
+        <w:t>- Project Plan</w:t>
+      </w:r>
+      <w:r>
+        <w:tab/>
+      </w:r>
+      <w:r>
+        <w:tab/>
+      </w:r>
+      <w:r>
+        <w:tab/>
+      </w:r>
+      <w:r>
+        <w:tab/>
+        <w:t>No Issues</w:t>
+      </w:r>
+    </w:p>
+    <w:p>
+      <w:r>
+        <w:t>-Risk List</w:t>
+      </w:r>
+      <w:r>
+        <w:tab/>
+      </w:r>
+      <w:r>
+        <w:tab/>
+      </w:r>
+      <w:r>
+        <w:tab/>
+      </w:r>
+      <w:r>
+        <w:tab/>
+        <w:t>No Issues</w:t>
+      </w:r>
+    </w:p>
+    <w:p>
+      <w:r>
+        <w:t>- Initial Requirements Model</w:t>
+      </w:r>
+      <w:r>
+        <w:tab/>
+      </w:r>
+      <w:r>
+        <w:tab/>
+        <w:t>No Issues</w:t>
+      </w:r>
+    </w:p>
+    <w:p>
+      <w:r>
+        <w:t>- Project Vision</w:t>
+      </w:r>
+      <w:r>
+        <w:tab/>
+      </w:r>
+      <w:r>
+        <w:tab/>
+      </w:r>
+      <w:r>
+        <w:tab/>
+      </w:r>
+      <w:r>
+        <w:tab/>
+        <w:t>No Issues</w:t>
+      </w:r>
+    </w:p>
+    <w:p>
+      <w:r>
+        <w:t>- Proposed Architecture</w:t>
+      </w:r>
+      <w:r>
+        <w:tab/>
+      </w:r>
+      <w:r>
+        <w:tab/>
+      </w:r>
+      <w:r>
+        <w:tab/>
+        <w:t>No Issues</w:t>
+      </w:r>
+    </w:p>
+    <w:p>
+      <w:pPr>
+        <w:pStyle w:val="Heading2"/>
+      </w:pPr>
+      <w:r>
+        <w:t>3</w:t>
+      </w:r>
+      <w:r>
+        <w:t>.</w:t>
+      </w:r>
+      <w:r>
+        <w:t xml:space="preserve"> General Issues</w:t>
+      </w:r>
+    </w:p>
+    <w:p>
+      <w:pPr>
+        <w:pStyle w:val="NormalWeb"/>
+        <w:spacing w:before="0" w:beforeAutospacing="0" w:after="120" w:afterAutospacing="0"/>
+        <w:rPr>
+          <w:rFonts w:ascii="Arial" w:hAnsi="Arial" w:cs="Arial"/>
+          <w:i/>
+          <w:color w:val="0070C0"/>
+        </w:rPr>
+      </w:pPr>
+      <w:r>
+        <w:rPr>
+          <w:rFonts w:ascii="Arial" w:hAnsi="Arial" w:cs="Arial"/>
+          <w:i/>
+          <w:color w:val="0070C0"/>
+        </w:rPr>
+        <w:t>For each issue</w:t>
       </w:r>
     </w:p>
     <w:p>
@@ -759,28 +869,25 @@
         <w:rPr>
           <w:color w:val="000000"/>
         </w:rPr>
-        <w:t>2.</w:t>
-      </w:r>
-      <w:r>
-        <w:rPr>
-          <w:color w:val="000000"/>
-        </w:rPr>
-        <w:t>x</w:t>
-      </w:r>
-      <w:r>
-        <w:rPr>
-          <w:color w:val="000000"/>
-        </w:rPr>
-        <w:t xml:space="preserve"> </w:t>
-      </w:r>
-      <w:r>
-        <w:rPr>
-          <w:i/>
-        </w:rPr>
-        <w:t>&lt;insert Document/Artefact name here&gt;.</w:t>
-      </w:r>
-      <w:r>
-        <w:t xml:space="preserve"> </w:t>
+        <w:t xml:space="preserve">3.x </w:t>
+      </w:r>
+      <w:r>
+        <w:rPr>
+          <w:i/>
+        </w:rPr>
+        <w:t xml:space="preserve">&lt;insert </w:t>
+      </w:r>
+      <w:r>
+        <w:rPr>
+          <w:i/>
+        </w:rPr>
+        <w:t>Issue</w:t>
+      </w:r>
+      <w:r>
+        <w:rPr>
+          <w:i/>
+        </w:rPr>
+        <w:t xml:space="preserve"> name here&gt;</w:t>
       </w:r>
     </w:p>
     <w:p>
@@ -800,25 +907,7 @@
           <w:i/>
           <w:color w:val="0070C0"/>
         </w:rPr>
-        <w:t xml:space="preserve">&lt;identify any key points you wish to make about this </w:t>
-      </w:r>
-      <w:proofErr w:type="gramStart"/>
-      <w:r>
-        <w:rPr>
-          <w:rFonts w:ascii="Arial" w:hAnsi="Arial" w:cs="Arial"/>
-          <w:i/>
-          <w:color w:val="0070C0"/>
-        </w:rPr>
-        <w:t>particular deliverable</w:t>
-      </w:r>
-      <w:proofErr w:type="gramEnd"/>
-      <w:r>
-        <w:rPr>
-          <w:rFonts w:ascii="Arial" w:hAnsi="Arial" w:cs="Arial"/>
-          <w:i/>
-          <w:color w:val="0070C0"/>
-        </w:rPr>
-        <w:t>&gt;</w:t>
+        <w:t>&lt;identify any key points you wish to make about this particular non-deliverable-associated issue&gt;</w:t>
       </w:r>
     </w:p>
     <w:p>
@@ -838,7 +927,7 @@
           <w:i/>
           <w:color w:val="0070C0"/>
         </w:rPr>
-        <w:t>&lt;identify any issues encountered in producing the Document/Artefact, otherwise report as ‘No Issues’&gt;</w:t>
+        <w:t>&lt;say whether the issue is ongoing or resolved – if ongoing say what you are doing to monitor and manage it&gt;</w:t>
       </w:r>
     </w:p>
     <w:p>
@@ -846,61 +935,53 @@
         <w:pStyle w:val="Heading2"/>
       </w:pPr>
       <w:r>
-        <w:t>3</w:t>
-      </w:r>
-      <w:r>
-        <w:t>.</w:t>
-      </w:r>
-      <w:r>
-        <w:t xml:space="preserve"> General Issues</w:t>
-      </w:r>
-    </w:p>
-    <w:p>
-      <w:pPr>
-        <w:pStyle w:val="NormalWeb"/>
-        <w:spacing w:before="0" w:beforeAutospacing="0" w:after="120" w:afterAutospacing="0"/>
-        <w:rPr>
-          <w:rFonts w:ascii="Arial" w:hAnsi="Arial" w:cs="Arial"/>
-          <w:i/>
-          <w:color w:val="0070C0"/>
-        </w:rPr>
-      </w:pPr>
-      <w:r>
-        <w:rPr>
-          <w:rFonts w:ascii="Arial" w:hAnsi="Arial" w:cs="Arial"/>
-          <w:i/>
-          <w:color w:val="0070C0"/>
-        </w:rPr>
-        <w:t>For each issue</w:t>
+        <w:t>4. Risks</w:t>
+      </w:r>
+    </w:p>
+    <w:p>
+      <w:pPr>
+        <w:pStyle w:val="NormalWeb"/>
+        <w:spacing w:before="0" w:beforeAutospacing="0" w:after="120" w:afterAutospacing="0"/>
+        <w:rPr>
+          <w:rFonts w:ascii="Arial" w:hAnsi="Arial" w:cs="Arial"/>
+          <w:i/>
+          <w:color w:val="0070C0"/>
+        </w:rPr>
+      </w:pPr>
+      <w:r>
+        <w:rPr>
+          <w:rFonts w:ascii="Arial" w:hAnsi="Arial" w:cs="Arial"/>
+          <w:i/>
+          <w:color w:val="0070C0"/>
+        </w:rPr>
+        <w:t>For each risk (max 7)</w:t>
       </w:r>
     </w:p>
     <w:p>
       <w:pPr>
         <w:pStyle w:val="Heading3"/>
-      </w:pPr>
-      <w:r>
-        <w:rPr>
-          <w:color w:val="000000"/>
-        </w:rPr>
-        <w:t xml:space="preserve">3.x </w:t>
-      </w:r>
-      <w:r>
-        <w:rPr>
-          <w:i/>
-        </w:rPr>
-        <w:t xml:space="preserve">&lt;insert </w:t>
-      </w:r>
-      <w:r>
-        <w:rPr>
-          <w:i/>
-        </w:rPr>
-        <w:t>Issue</w:t>
-      </w:r>
-      <w:r>
-        <w:rPr>
-          <w:i/>
-        </w:rPr>
-        <w:t xml:space="preserve"> name here&gt;</w:t>
+        <w:rPr>
+          <w:i/>
+          <w:color w:val="000000"/>
+        </w:rPr>
+      </w:pPr>
+      <w:r>
+        <w:rPr>
+          <w:color w:val="000000"/>
+        </w:rPr>
+        <w:t>4</w:t>
+      </w:r>
+      <w:r>
+        <w:rPr>
+          <w:color w:val="000000"/>
+        </w:rPr>
+        <w:t xml:space="preserve">.x </w:t>
+      </w:r>
+      <w:r>
+        <w:rPr>
+          <w:i/>
+        </w:rPr>
+        <w:t>&lt;insert risk name here&gt;</w:t>
       </w:r>
     </w:p>
     <w:p>
@@ -920,25 +1001,7 @@
           <w:i/>
           <w:color w:val="0070C0"/>
         </w:rPr>
-        <w:t xml:space="preserve">&lt;identify any key points you wish to make about this </w:t>
-      </w:r>
-      <w:proofErr w:type="gramStart"/>
-      <w:r>
-        <w:rPr>
-          <w:rFonts w:ascii="Arial" w:hAnsi="Arial" w:cs="Arial"/>
-          <w:i/>
-          <w:color w:val="0070C0"/>
-        </w:rPr>
-        <w:t>particular non-</w:t>
-      </w:r>
-      <w:proofErr w:type="gramEnd"/>
-      <w:r>
-        <w:rPr>
-          <w:rFonts w:ascii="Arial" w:hAnsi="Arial" w:cs="Arial"/>
-          <w:i/>
-          <w:color w:val="0070C0"/>
-        </w:rPr>
-        <w:t>deliverable-associated issue&gt;</w:t>
+        <w:t>&lt;identify any key points you wish to make about this particular risk&gt;</w:t>
       </w:r>
     </w:p>
     <w:p>
@@ -958,61 +1021,7 @@
           <w:i/>
           <w:color w:val="0070C0"/>
         </w:rPr>
-        <w:t>&lt;say whether the issue is ongoing or resolved – if ongoing say what you are doing to monitor and manage it&gt;</w:t>
-      </w:r>
-    </w:p>
-    <w:p>
-      <w:pPr>
-        <w:pStyle w:val="Heading2"/>
-      </w:pPr>
-      <w:r>
-        <w:t>4. Risks</w:t>
-      </w:r>
-    </w:p>
-    <w:p>
-      <w:pPr>
-        <w:pStyle w:val="NormalWeb"/>
-        <w:spacing w:before="0" w:beforeAutospacing="0" w:after="120" w:afterAutospacing="0"/>
-        <w:rPr>
-          <w:rFonts w:ascii="Arial" w:hAnsi="Arial" w:cs="Arial"/>
-          <w:i/>
-          <w:color w:val="0070C0"/>
-        </w:rPr>
-      </w:pPr>
-      <w:r>
-        <w:rPr>
-          <w:rFonts w:ascii="Arial" w:hAnsi="Arial" w:cs="Arial"/>
-          <w:i/>
-          <w:color w:val="0070C0"/>
-        </w:rPr>
-        <w:t>For each risk (max 7)</w:t>
-      </w:r>
-    </w:p>
-    <w:p>
-      <w:pPr>
-        <w:pStyle w:val="Heading3"/>
-        <w:rPr>
-          <w:i/>
-          <w:color w:val="000000"/>
-        </w:rPr>
-      </w:pPr>
-      <w:r>
-        <w:rPr>
-          <w:color w:val="000000"/>
-        </w:rPr>
-        <w:t>4</w:t>
-      </w:r>
-      <w:r>
-        <w:rPr>
-          <w:color w:val="000000"/>
-        </w:rPr>
-        <w:t xml:space="preserve">.x </w:t>
-      </w:r>
-      <w:r>
-        <w:rPr>
-          <w:i/>
-        </w:rPr>
-        <w:t>&lt;insert risk name here&gt;</w:t>
+        <w:t>&lt;state the mitigation strategy you are using to address the risk&gt;</w:t>
       </w:r>
     </w:p>
     <w:p>
@@ -1032,46 +1041,6 @@
           <w:i/>
           <w:color w:val="0070C0"/>
         </w:rPr>
-        <w:t>&lt;identify any key points you wish to make about this particular risk&gt;</w:t>
-      </w:r>
-    </w:p>
-    <w:p>
-      <w:pPr>
-        <w:pStyle w:val="NormalWeb"/>
-        <w:spacing w:before="0" w:beforeAutospacing="0" w:after="120" w:afterAutospacing="0"/>
-        <w:ind w:left="720"/>
-        <w:rPr>
-          <w:rFonts w:ascii="Arial" w:hAnsi="Arial" w:cs="Arial"/>
-          <w:i/>
-          <w:color w:val="0070C0"/>
-        </w:rPr>
-      </w:pPr>
-      <w:r>
-        <w:rPr>
-          <w:rFonts w:ascii="Arial" w:hAnsi="Arial" w:cs="Arial"/>
-          <w:i/>
-          <w:color w:val="0070C0"/>
-        </w:rPr>
-        <w:t>&lt;state the mitigation strategy you are using to address the risk&gt;</w:t>
-      </w:r>
-    </w:p>
-    <w:p>
-      <w:pPr>
-        <w:pStyle w:val="NormalWeb"/>
-        <w:spacing w:before="0" w:beforeAutospacing="0" w:after="120" w:afterAutospacing="0"/>
-        <w:ind w:left="720"/>
-        <w:rPr>
-          <w:rFonts w:ascii="Arial" w:hAnsi="Arial" w:cs="Arial"/>
-          <w:i/>
-          <w:color w:val="0070C0"/>
-        </w:rPr>
-      </w:pPr>
-      <w:r>
-        <w:rPr>
-          <w:rFonts w:ascii="Arial" w:hAnsi="Arial" w:cs="Arial"/>
-          <w:i/>
-          <w:color w:val="0070C0"/>
-        </w:rPr>
         <w:t>&lt;say whether the risk is ongoing or resolved&gt;</w:t>
       </w:r>
     </w:p>
@@ -1091,35 +1060,7 @@
           <w:iCs/>
           <w:color w:val="0070C0"/>
         </w:rPr>
-        <w:t>4.</w:t>
-      </w:r>
-      <w:proofErr w:type="gramStart"/>
-      <w:r>
-        <w:rPr>
-          <w:rFonts w:ascii="Arial" w:hAnsi="Arial" w:cs="Arial"/>
-          <w:iCs/>
-          <w:color w:val="0070C0"/>
-        </w:rPr>
-        <w:t>1 .</w:t>
-      </w:r>
-      <w:proofErr w:type="spellStart"/>
-      <w:r>
-        <w:rPr>
-          <w:rFonts w:ascii="Arial" w:hAnsi="Arial" w:cs="Arial"/>
-          <w:iCs/>
-          <w:color w:val="0070C0"/>
-        </w:rPr>
-        <w:t>gitignore</w:t>
-      </w:r>
-      <w:proofErr w:type="spellEnd"/>
-      <w:proofErr w:type="gramEnd"/>
-      <w:r>
-        <w:rPr>
-          <w:rFonts w:ascii="Arial" w:hAnsi="Arial" w:cs="Arial"/>
-          <w:iCs/>
-          <w:color w:val="0070C0"/>
-        </w:rPr>
-        <w:t xml:space="preserve"> does not have undesired files created by windows/macOS system </w:t>
+        <w:t xml:space="preserve">4.1 .gitignore does not have undesired files created by windows/macOS system </w:t>
       </w:r>
     </w:p>
     <w:p>
@@ -1143,35 +1084,7 @@
           <w:iCs/>
           <w:color w:val="0070C0"/>
         </w:rPr>
-        <w:t xml:space="preserve">files not to be add to repo must be added </w:t>
-      </w:r>
-      <w:proofErr w:type="gramStart"/>
-      <w:r>
-        <w:rPr>
-          <w:rFonts w:ascii="Arial" w:hAnsi="Arial" w:cs="Arial"/>
-          <w:iCs/>
-          <w:color w:val="0070C0"/>
-        </w:rPr>
-        <w:t>to .</w:t>
-      </w:r>
-      <w:proofErr w:type="spellStart"/>
-      <w:r>
-        <w:rPr>
-          <w:rFonts w:ascii="Arial" w:hAnsi="Arial" w:cs="Arial"/>
-          <w:iCs/>
-          <w:color w:val="0070C0"/>
-        </w:rPr>
-        <w:t>gitignore</w:t>
-      </w:r>
-      <w:proofErr w:type="spellEnd"/>
-      <w:proofErr w:type="gramEnd"/>
-      <w:r>
-        <w:rPr>
-          <w:rFonts w:ascii="Arial" w:hAnsi="Arial" w:cs="Arial"/>
-          <w:iCs/>
-          <w:color w:val="0070C0"/>
-        </w:rPr>
-        <w:t xml:space="preserve"> at the beginning to avoid complications when members do a pull. </w:t>
+        <w:t xml:space="preserve">files not to be add to repo must be added to .gitignore at the beginning to avoid complications when members do a pull. </w:t>
       </w:r>
     </w:p>
     <w:p>
@@ -1195,35 +1108,7 @@
           <w:iCs/>
           <w:color w:val="0070C0"/>
         </w:rPr>
-        <w:t xml:space="preserve">From ITC205, when undesired files are not added </w:t>
-      </w:r>
-      <w:proofErr w:type="gramStart"/>
-      <w:r>
-        <w:rPr>
-          <w:rFonts w:ascii="Arial" w:hAnsi="Arial" w:cs="Arial"/>
-          <w:iCs/>
-          <w:color w:val="0070C0"/>
-        </w:rPr>
-        <w:t>to .</w:t>
-      </w:r>
-      <w:proofErr w:type="spellStart"/>
-      <w:r>
-        <w:rPr>
-          <w:rFonts w:ascii="Arial" w:hAnsi="Arial" w:cs="Arial"/>
-          <w:iCs/>
-          <w:color w:val="0070C0"/>
-        </w:rPr>
-        <w:t>gitignore</w:t>
-      </w:r>
-      <w:proofErr w:type="spellEnd"/>
-      <w:proofErr w:type="gramEnd"/>
-      <w:r>
-        <w:rPr>
-          <w:rFonts w:ascii="Arial" w:hAnsi="Arial" w:cs="Arial"/>
-          <w:iCs/>
-          <w:color w:val="0070C0"/>
-        </w:rPr>
-        <w:t xml:space="preserve"> can cause </w:t>
+        <w:t xml:space="preserve">From ITC205, when undesired files are not added to .gitignore can cause </w:t>
       </w:r>
       <w:r>
         <w:rPr>
@@ -1255,65 +1140,27 @@
           <w:iCs/>
           <w:color w:val="0070C0"/>
         </w:rPr>
-        <w:t xml:space="preserve">This risk is ongoing and the mitigation process will be to add system generated files </w:t>
-      </w:r>
-      <w:proofErr w:type="gramStart"/>
-      <w:r>
-        <w:rPr>
-          <w:rFonts w:ascii="Arial" w:hAnsi="Arial" w:cs="Arial"/>
-          <w:iCs/>
-          <w:color w:val="0070C0"/>
-        </w:rPr>
-        <w:t>to .</w:t>
-      </w:r>
-      <w:proofErr w:type="spellStart"/>
-      <w:r>
-        <w:rPr>
-          <w:rFonts w:ascii="Arial" w:hAnsi="Arial" w:cs="Arial"/>
-          <w:iCs/>
-          <w:color w:val="0070C0"/>
-        </w:rPr>
-        <w:t>gitognore</w:t>
-      </w:r>
-      <w:proofErr w:type="spellEnd"/>
-      <w:proofErr w:type="gramEnd"/>
-      <w:r>
-        <w:rPr>
-          <w:rFonts w:ascii="Arial" w:hAnsi="Arial" w:cs="Arial"/>
-          <w:iCs/>
-          <w:color w:val="0070C0"/>
-        </w:rPr>
-        <w:t xml:space="preserve"> at the earliest.</w:t>
-      </w:r>
-    </w:p>
-    <w:p>
-      <w:pPr>
-        <w:pStyle w:val="NormalWeb"/>
-        <w:spacing w:before="0" w:beforeAutospacing="0" w:after="120" w:afterAutospacing="0"/>
-        <w:rPr>
-          <w:rFonts w:ascii="Arial" w:hAnsi="Arial" w:cs="Arial"/>
-          <w:iCs/>
-          <w:color w:val="0070C0"/>
-        </w:rPr>
-      </w:pPr>
-      <w:r>
-        <w:rPr>
-          <w:rFonts w:ascii="Arial" w:hAnsi="Arial" w:cs="Arial"/>
-          <w:iCs/>
-          <w:color w:val="0070C0"/>
-        </w:rPr>
-        <w:t xml:space="preserve">4.2 Iteration 1.1 not </w:t>
-      </w:r>
-      <w:proofErr w:type="gramStart"/>
-      <w:r>
-        <w:rPr>
-          <w:rFonts w:ascii="Arial" w:hAnsi="Arial" w:cs="Arial"/>
-          <w:iCs/>
-          <w:color w:val="0070C0"/>
-        </w:rPr>
-        <w:t>completed</w:t>
-      </w:r>
-      <w:proofErr w:type="gramEnd"/>
+        <w:t>This risk is ongoing and the mitigation process will be to add system generated files to .gitognore at the earliest.</w:t>
+      </w:r>
+    </w:p>
+    <w:p>
+      <w:pPr>
+        <w:pStyle w:val="NormalWeb"/>
+        <w:spacing w:before="0" w:beforeAutospacing="0" w:after="120" w:afterAutospacing="0"/>
+        <w:rPr>
+          <w:rFonts w:ascii="Arial" w:hAnsi="Arial" w:cs="Arial"/>
+          <w:iCs/>
+          <w:color w:val="0070C0"/>
+        </w:rPr>
+      </w:pPr>
+      <w:r>
+        <w:rPr>
+          <w:rFonts w:ascii="Arial" w:hAnsi="Arial" w:cs="Arial"/>
+          <w:iCs/>
+          <w:color w:val="0070C0"/>
+        </w:rPr>
+        <w:t>4.2 Iteration 1.1 not completed</w:t>
+      </w:r>
     </w:p>
     <w:p>
       <w:pPr>
@@ -1411,18 +1258,8 @@
           <w:iCs/>
           <w:color w:val="0070C0"/>
         </w:rPr>
-        <w:t xml:space="preserve">Core use cases not explicitly </w:t>
-      </w:r>
-      <w:proofErr w:type="gramStart"/>
-      <w:r>
-        <w:rPr>
-          <w:rFonts w:ascii="Arial" w:hAnsi="Arial" w:cs="Arial"/>
-          <w:iCs/>
-          <w:color w:val="0070C0"/>
-        </w:rPr>
-        <w:t>stated</w:t>
-      </w:r>
-      <w:proofErr w:type="gramEnd"/>
+        <w:t>Core use cases not explicitly stated</w:t>
+      </w:r>
     </w:p>
     <w:p>
       <w:pPr>
@@ -1512,6 +1349,7 @@
           <w:iCs/>
           <w:color w:val="0070C0"/>
         </w:rPr>
+        <w:lastRenderedPageBreak/>
         <w:t>4.4 App functional accuracy</w:t>
       </w:r>
     </w:p>
@@ -1535,18 +1373,8 @@
           <w:iCs/>
           <w:color w:val="0070C0"/>
         </w:rPr>
-        <w:t xml:space="preserve">Points must be correctly added so that rewards can be correctly </w:t>
-      </w:r>
-      <w:proofErr w:type="gramStart"/>
-      <w:r>
-        <w:rPr>
-          <w:rFonts w:ascii="Arial" w:hAnsi="Arial" w:cs="Arial"/>
-          <w:iCs/>
-          <w:color w:val="0070C0"/>
-        </w:rPr>
-        <w:t>given</w:t>
-      </w:r>
-      <w:proofErr w:type="gramEnd"/>
+        <w:t>Points must be correctly added so that rewards can be correctly given</w:t>
+      </w:r>
     </w:p>
     <w:p>
       <w:pPr>
@@ -1568,19 +1396,8 @@
           <w:iCs/>
           <w:color w:val="0070C0"/>
         </w:rPr>
-        <w:lastRenderedPageBreak/>
-        <w:t xml:space="preserve">The mitigation strategy is to thoroughly test the </w:t>
-      </w:r>
-      <w:proofErr w:type="gramStart"/>
-      <w:r>
-        <w:rPr>
-          <w:rFonts w:ascii="Arial" w:hAnsi="Arial" w:cs="Arial"/>
-          <w:iCs/>
-          <w:color w:val="0070C0"/>
-        </w:rPr>
-        <w:t>app</w:t>
-      </w:r>
-      <w:proofErr w:type="gramEnd"/>
+        <w:t>The mitigation strategy is to thoroughly test the app</w:t>
+      </w:r>
     </w:p>
     <w:p>
       <w:pPr>
@@ -1602,18 +1419,8 @@
           <w:iCs/>
           <w:color w:val="0070C0"/>
         </w:rPr>
-        <w:t xml:space="preserve">this risk is </w:t>
-      </w:r>
-      <w:proofErr w:type="gramStart"/>
-      <w:r>
-        <w:rPr>
-          <w:rFonts w:ascii="Arial" w:hAnsi="Arial" w:cs="Arial"/>
-          <w:iCs/>
-          <w:color w:val="0070C0"/>
-        </w:rPr>
-        <w:t>ongoing</w:t>
-      </w:r>
-      <w:proofErr w:type="gramEnd"/>
+        <w:t>this risk is ongoing</w:t>
+      </w:r>
     </w:p>
     <w:p>
       <w:pPr>
@@ -2306,6 +2113,7 @@
     <w:lsdException w:name="HTML Sample" w:semiHidden="1" w:unhideWhenUsed="1"/>
     <w:lsdException w:name="HTML Typewriter" w:semiHidden="1" w:unhideWhenUsed="1"/>
     <w:lsdException w:name="HTML Variable" w:semiHidden="1" w:unhideWhenUsed="1"/>
+    <w:lsdException w:name="Normal Table" w:semiHidden="1" w:unhideWhenUsed="1"/>
     <w:lsdException w:name="annotation subject" w:semiHidden="1" w:unhideWhenUsed="1"/>
     <w:lsdException w:name="No List" w:semiHidden="1" w:unhideWhenUsed="1"/>
     <w:lsdException w:name="Outline List 1" w:semiHidden="1" w:unhideWhenUsed="1"/>
@@ -2352,8 +2160,10 @@
     <w:lsdException w:name="Table Subtle 2" w:semiHidden="1" w:unhideWhenUsed="1"/>
     <w:lsdException w:name="Table Web 1" w:semiHidden="1" w:unhideWhenUsed="1"/>
     <w:lsdException w:name="Table Web 2" w:semiHidden="1" w:unhideWhenUsed="1"/>
+    <w:lsdException w:name="Table Web 3" w:semiHidden="1" w:unhideWhenUsed="1"/>
     <w:lsdException w:name="Balloon Text" w:semiHidden="1" w:unhideWhenUsed="1"/>
     <w:lsdException w:name="Table Grid" w:uiPriority="39"/>
+    <w:lsdException w:name="Table Theme" w:semiHidden="1" w:unhideWhenUsed="1"/>
     <w:lsdException w:name="Placeholder Text" w:semiHidden="1"/>
     <w:lsdException w:name="No Spacing" w:uiPriority="1" w:qFormat="1"/>
     <w:lsdException w:name="Light Shading" w:uiPriority="60"/>

</xml_diff>

<commit_message>
Added to Inception Phase Item 4
</commit_message>
<xml_diff>
--- a/LCOM Documents/Iteration2/LCOMInceptionPhaseStatusAssessment.docx
+++ b/LCOM Documents/Iteration2/LCOMInceptionPhaseStatusAssessment.docx
@@ -388,7 +388,25 @@
           <w:i/>
           <w:color w:val="0070C0"/>
         </w:rPr>
-        <w:t>&lt;insert brief summary of architecture here&gt;</w:t>
+        <w:t xml:space="preserve">&lt;insert </w:t>
+      </w:r>
+      <w:proofErr w:type="gramStart"/>
+      <w:r>
+        <w:rPr>
+          <w:rFonts w:ascii="Arial" w:hAnsi="Arial" w:cs="Arial"/>
+          <w:i/>
+          <w:color w:val="0070C0"/>
+        </w:rPr>
+        <w:t>brief summary</w:t>
+      </w:r>
+      <w:proofErr w:type="gramEnd"/>
+      <w:r>
+        <w:rPr>
+          <w:rFonts w:ascii="Arial" w:hAnsi="Arial" w:cs="Arial"/>
+          <w:i/>
+          <w:color w:val="0070C0"/>
+        </w:rPr>
+        <w:t xml:space="preserve"> of architecture here&gt;</w:t>
       </w:r>
       <w:r>
         <w:rPr>
@@ -636,8 +654,13 @@
         </w:rPr>
       </w:pPr>
       <w:r>
-        <w:t>1.3 Skills required</w:t>
-      </w:r>
+        <w:t xml:space="preserve">1.3 Skills </w:t>
+      </w:r>
+      <w:proofErr w:type="gramStart"/>
+      <w:r>
+        <w:t>required</w:t>
+      </w:r>
+      <w:proofErr w:type="gramEnd"/>
     </w:p>
     <w:p>
       <w:pPr>
@@ -907,7 +930,25 @@
           <w:i/>
           <w:color w:val="0070C0"/>
         </w:rPr>
-        <w:t>&lt;identify any key points you wish to make about this particular non-deliverable-associated issue&gt;</w:t>
+        <w:t xml:space="preserve">&lt;identify any key points you wish to make about this </w:t>
+      </w:r>
+      <w:proofErr w:type="gramStart"/>
+      <w:r>
+        <w:rPr>
+          <w:rFonts w:ascii="Arial" w:hAnsi="Arial" w:cs="Arial"/>
+          <w:i/>
+          <w:color w:val="0070C0"/>
+        </w:rPr>
+        <w:t>particular non-</w:t>
+      </w:r>
+      <w:proofErr w:type="gramEnd"/>
+      <w:r>
+        <w:rPr>
+          <w:rFonts w:ascii="Arial" w:hAnsi="Arial" w:cs="Arial"/>
+          <w:i/>
+          <w:color w:val="0070C0"/>
+        </w:rPr>
+        <w:t>deliverable-associated issue&gt;</w:t>
       </w:r>
     </w:p>
     <w:p>
@@ -1060,7 +1101,35 @@
           <w:iCs/>
           <w:color w:val="0070C0"/>
         </w:rPr>
-        <w:t xml:space="preserve">4.1 .gitignore does not have undesired files created by windows/macOS system </w:t>
+        <w:t>4.</w:t>
+      </w:r>
+      <w:proofErr w:type="gramStart"/>
+      <w:r>
+        <w:rPr>
+          <w:rFonts w:ascii="Arial" w:hAnsi="Arial" w:cs="Arial"/>
+          <w:iCs/>
+          <w:color w:val="0070C0"/>
+        </w:rPr>
+        <w:t>1 .</w:t>
+      </w:r>
+      <w:proofErr w:type="spellStart"/>
+      <w:r>
+        <w:rPr>
+          <w:rFonts w:ascii="Arial" w:hAnsi="Arial" w:cs="Arial"/>
+          <w:iCs/>
+          <w:color w:val="0070C0"/>
+        </w:rPr>
+        <w:t>gitignore</w:t>
+      </w:r>
+      <w:proofErr w:type="spellEnd"/>
+      <w:proofErr w:type="gramEnd"/>
+      <w:r>
+        <w:rPr>
+          <w:rFonts w:ascii="Arial" w:hAnsi="Arial" w:cs="Arial"/>
+          <w:iCs/>
+          <w:color w:val="0070C0"/>
+        </w:rPr>
+        <w:t xml:space="preserve"> does not have undesired files created by windows/macOS system </w:t>
       </w:r>
     </w:p>
     <w:p>
@@ -1084,7 +1153,35 @@
           <w:iCs/>
           <w:color w:val="0070C0"/>
         </w:rPr>
-        <w:t xml:space="preserve">files not to be add to repo must be added to .gitignore at the beginning to avoid complications when members do a pull. </w:t>
+        <w:t xml:space="preserve">files not to be add to repo must be added </w:t>
+      </w:r>
+      <w:proofErr w:type="gramStart"/>
+      <w:r>
+        <w:rPr>
+          <w:rFonts w:ascii="Arial" w:hAnsi="Arial" w:cs="Arial"/>
+          <w:iCs/>
+          <w:color w:val="0070C0"/>
+        </w:rPr>
+        <w:t>to .</w:t>
+      </w:r>
+      <w:proofErr w:type="spellStart"/>
+      <w:r>
+        <w:rPr>
+          <w:rFonts w:ascii="Arial" w:hAnsi="Arial" w:cs="Arial"/>
+          <w:iCs/>
+          <w:color w:val="0070C0"/>
+        </w:rPr>
+        <w:t>gitignore</w:t>
+      </w:r>
+      <w:proofErr w:type="spellEnd"/>
+      <w:proofErr w:type="gramEnd"/>
+      <w:r>
+        <w:rPr>
+          <w:rFonts w:ascii="Arial" w:hAnsi="Arial" w:cs="Arial"/>
+          <w:iCs/>
+          <w:color w:val="0070C0"/>
+        </w:rPr>
+        <w:t xml:space="preserve"> at the beginning to avoid complications when members do a pull. </w:t>
       </w:r>
     </w:p>
     <w:p>
@@ -1108,7 +1205,35 @@
           <w:iCs/>
           <w:color w:val="0070C0"/>
         </w:rPr>
-        <w:t xml:space="preserve">From ITC205, when undesired files are not added to .gitignore can cause </w:t>
+        <w:t xml:space="preserve">From ITC205, when undesired files are not added </w:t>
+      </w:r>
+      <w:proofErr w:type="gramStart"/>
+      <w:r>
+        <w:rPr>
+          <w:rFonts w:ascii="Arial" w:hAnsi="Arial" w:cs="Arial"/>
+          <w:iCs/>
+          <w:color w:val="0070C0"/>
+        </w:rPr>
+        <w:t>to .</w:t>
+      </w:r>
+      <w:proofErr w:type="spellStart"/>
+      <w:r>
+        <w:rPr>
+          <w:rFonts w:ascii="Arial" w:hAnsi="Arial" w:cs="Arial"/>
+          <w:iCs/>
+          <w:color w:val="0070C0"/>
+        </w:rPr>
+        <w:t>gitignore</w:t>
+      </w:r>
+      <w:proofErr w:type="spellEnd"/>
+      <w:proofErr w:type="gramEnd"/>
+      <w:r>
+        <w:rPr>
+          <w:rFonts w:ascii="Arial" w:hAnsi="Arial" w:cs="Arial"/>
+          <w:iCs/>
+          <w:color w:val="0070C0"/>
+        </w:rPr>
+        <w:t xml:space="preserve"> can cause </w:t>
       </w:r>
       <w:r>
         <w:rPr>
@@ -1140,27 +1265,65 @@
           <w:iCs/>
           <w:color w:val="0070C0"/>
         </w:rPr>
-        <w:t>This risk is ongoing and the mitigation process will be to add system generated files to .gitognore at the earliest.</w:t>
-      </w:r>
-    </w:p>
-    <w:p>
-      <w:pPr>
-        <w:pStyle w:val="NormalWeb"/>
-        <w:spacing w:before="0" w:beforeAutospacing="0" w:after="120" w:afterAutospacing="0"/>
-        <w:rPr>
-          <w:rFonts w:ascii="Arial" w:hAnsi="Arial" w:cs="Arial"/>
-          <w:iCs/>
-          <w:color w:val="0070C0"/>
-        </w:rPr>
-      </w:pPr>
-      <w:r>
-        <w:rPr>
-          <w:rFonts w:ascii="Arial" w:hAnsi="Arial" w:cs="Arial"/>
-          <w:iCs/>
-          <w:color w:val="0070C0"/>
-        </w:rPr>
-        <w:t>4.2 Iteration 1.1 not completed</w:t>
-      </w:r>
+        <w:t xml:space="preserve">This risk is ongoing and the mitigation process will be to add system generated files </w:t>
+      </w:r>
+      <w:proofErr w:type="gramStart"/>
+      <w:r>
+        <w:rPr>
+          <w:rFonts w:ascii="Arial" w:hAnsi="Arial" w:cs="Arial"/>
+          <w:iCs/>
+          <w:color w:val="0070C0"/>
+        </w:rPr>
+        <w:t>to .</w:t>
+      </w:r>
+      <w:proofErr w:type="spellStart"/>
+      <w:r>
+        <w:rPr>
+          <w:rFonts w:ascii="Arial" w:hAnsi="Arial" w:cs="Arial"/>
+          <w:iCs/>
+          <w:color w:val="0070C0"/>
+        </w:rPr>
+        <w:t>gitognore</w:t>
+      </w:r>
+      <w:proofErr w:type="spellEnd"/>
+      <w:proofErr w:type="gramEnd"/>
+      <w:r>
+        <w:rPr>
+          <w:rFonts w:ascii="Arial" w:hAnsi="Arial" w:cs="Arial"/>
+          <w:iCs/>
+          <w:color w:val="0070C0"/>
+        </w:rPr>
+        <w:t xml:space="preserve"> at the earliest.</w:t>
+      </w:r>
+    </w:p>
+    <w:p>
+      <w:pPr>
+        <w:pStyle w:val="NormalWeb"/>
+        <w:spacing w:before="0" w:beforeAutospacing="0" w:after="120" w:afterAutospacing="0"/>
+        <w:rPr>
+          <w:rFonts w:ascii="Arial" w:hAnsi="Arial" w:cs="Arial"/>
+          <w:iCs/>
+          <w:color w:val="0070C0"/>
+        </w:rPr>
+      </w:pPr>
+      <w:r>
+        <w:rPr>
+          <w:rFonts w:ascii="Arial" w:hAnsi="Arial" w:cs="Arial"/>
+          <w:iCs/>
+          <w:color w:val="0070C0"/>
+        </w:rPr>
+        <w:t xml:space="preserve">4.2 Iteration 1.1 not </w:t>
+      </w:r>
+      <w:proofErr w:type="gramStart"/>
+      <w:r>
+        <w:rPr>
+          <w:rFonts w:ascii="Arial" w:hAnsi="Arial" w:cs="Arial"/>
+          <w:iCs/>
+          <w:color w:val="0070C0"/>
+        </w:rPr>
+        <w:t>completed</w:t>
+      </w:r>
+      <w:proofErr w:type="gramEnd"/>
     </w:p>
     <w:p>
       <w:pPr>
@@ -1258,8 +1421,18 @@
           <w:iCs/>
           <w:color w:val="0070C0"/>
         </w:rPr>
-        <w:t>Core use cases not explicitly stated</w:t>
-      </w:r>
+        <w:t xml:space="preserve">Core use cases not explicitly </w:t>
+      </w:r>
+      <w:proofErr w:type="gramStart"/>
+      <w:r>
+        <w:rPr>
+          <w:rFonts w:ascii="Arial" w:hAnsi="Arial" w:cs="Arial"/>
+          <w:iCs/>
+          <w:color w:val="0070C0"/>
+        </w:rPr>
+        <w:t>stated</w:t>
+      </w:r>
+      <w:proofErr w:type="gramEnd"/>
     </w:p>
     <w:p>
       <w:pPr>
@@ -1373,8 +1546,18 @@
           <w:iCs/>
           <w:color w:val="0070C0"/>
         </w:rPr>
-        <w:t>Points must be correctly added so that rewards can be correctly given</w:t>
-      </w:r>
+        <w:t xml:space="preserve">Points must be correctly added so that rewards can be correctly </w:t>
+      </w:r>
+      <w:proofErr w:type="gramStart"/>
+      <w:r>
+        <w:rPr>
+          <w:rFonts w:ascii="Arial" w:hAnsi="Arial" w:cs="Arial"/>
+          <w:iCs/>
+          <w:color w:val="0070C0"/>
+        </w:rPr>
+        <w:t>given</w:t>
+      </w:r>
+      <w:proofErr w:type="gramEnd"/>
     </w:p>
     <w:p>
       <w:pPr>
@@ -1396,8 +1579,18 @@
           <w:iCs/>
           <w:color w:val="0070C0"/>
         </w:rPr>
-        <w:t>The mitigation strategy is to thoroughly test the app</w:t>
-      </w:r>
+        <w:t xml:space="preserve">The mitigation strategy is to thoroughly test the </w:t>
+      </w:r>
+      <w:proofErr w:type="gramStart"/>
+      <w:r>
+        <w:rPr>
+          <w:rFonts w:ascii="Arial" w:hAnsi="Arial" w:cs="Arial"/>
+          <w:iCs/>
+          <w:color w:val="0070C0"/>
+        </w:rPr>
+        <w:t>app</w:t>
+      </w:r>
+      <w:proofErr w:type="gramEnd"/>
     </w:p>
     <w:p>
       <w:pPr>
@@ -1419,7 +1612,154 @@
           <w:iCs/>
           <w:color w:val="0070C0"/>
         </w:rPr>
-        <w:t>this risk is ongoing</w:t>
+        <w:t xml:space="preserve">this risk is </w:t>
+      </w:r>
+      <w:proofErr w:type="gramStart"/>
+      <w:r>
+        <w:rPr>
+          <w:rFonts w:ascii="Arial" w:hAnsi="Arial" w:cs="Arial"/>
+          <w:iCs/>
+          <w:color w:val="0070C0"/>
+        </w:rPr>
+        <w:t>ongoing</w:t>
+      </w:r>
+      <w:proofErr w:type="gramEnd"/>
+    </w:p>
+    <w:p>
+      <w:pPr>
+        <w:pStyle w:val="NormalWeb"/>
+        <w:spacing w:before="0" w:beforeAutospacing="0" w:after="120" w:afterAutospacing="0"/>
+        <w:rPr>
+          <w:rFonts w:ascii="Arial" w:hAnsi="Arial" w:cs="Arial"/>
+          <w:iCs/>
+          <w:color w:val="0070C0"/>
+        </w:rPr>
+      </w:pPr>
+    </w:p>
+    <w:p>
+      <w:pPr>
+        <w:pStyle w:val="NormalWeb"/>
+        <w:spacing w:before="0" w:beforeAutospacing="0" w:after="120" w:afterAutospacing="0"/>
+        <w:rPr>
+          <w:rFonts w:ascii="Arial" w:hAnsi="Arial" w:cs="Arial"/>
+          <w:iCs/>
+          <w:color w:val="0070C0"/>
+        </w:rPr>
+      </w:pPr>
+      <w:r>
+        <w:rPr>
+          <w:rFonts w:ascii="Arial" w:hAnsi="Arial" w:cs="Arial"/>
+          <w:iCs/>
+          <w:color w:val="0070C0"/>
+        </w:rPr>
+        <w:t xml:space="preserve">4.5 Different app properties such </w:t>
+      </w:r>
+      <w:proofErr w:type="gramStart"/>
+      <w:r>
+        <w:rPr>
+          <w:rFonts w:ascii="Arial" w:hAnsi="Arial" w:cs="Arial"/>
+          <w:iCs/>
+          <w:color w:val="0070C0"/>
+        </w:rPr>
+        <w:t xml:space="preserve">as  </w:t>
+      </w:r>
+      <w:proofErr w:type="spellStart"/>
+      <w:r>
+        <w:rPr>
+          <w:rFonts w:ascii="Arial" w:hAnsi="Arial" w:cs="Arial"/>
+          <w:iCs/>
+          <w:color w:val="0070C0"/>
+        </w:rPr>
+        <w:t>compileSdk</w:t>
+      </w:r>
+      <w:proofErr w:type="spellEnd"/>
+      <w:proofErr w:type="gramEnd"/>
+      <w:r>
+        <w:rPr>
+          <w:rFonts w:ascii="Arial" w:hAnsi="Arial" w:cs="Arial"/>
+          <w:iCs/>
+          <w:color w:val="0070C0"/>
+        </w:rPr>
+        <w:t xml:space="preserve"> and/or </w:t>
+      </w:r>
+      <w:proofErr w:type="spellStart"/>
+      <w:r>
+        <w:rPr>
+          <w:rFonts w:ascii="Arial" w:hAnsi="Arial" w:cs="Arial"/>
+          <w:iCs/>
+          <w:color w:val="0070C0"/>
+        </w:rPr>
+        <w:t>minSdk</w:t>
+      </w:r>
+      <w:proofErr w:type="spellEnd"/>
+    </w:p>
+    <w:p>
+      <w:pPr>
+        <w:pStyle w:val="NormalWeb"/>
+        <w:numPr>
+          <w:ilvl w:val="0"/>
+          <w:numId w:val="5"/>
+        </w:numPr>
+        <w:spacing w:before="0" w:beforeAutospacing="0" w:after="120" w:afterAutospacing="0"/>
+        <w:rPr>
+          <w:rFonts w:ascii="Arial" w:hAnsi="Arial" w:cs="Arial"/>
+          <w:iCs/>
+          <w:color w:val="0070C0"/>
+        </w:rPr>
+      </w:pPr>
+      <w:r>
+        <w:rPr>
+          <w:rFonts w:ascii="Arial" w:hAnsi="Arial" w:cs="Arial"/>
+          <w:iCs/>
+          <w:color w:val="0070C0"/>
+        </w:rPr>
+        <w:t>Group members to use same properties to maintain consistency.</w:t>
+      </w:r>
+    </w:p>
+    <w:p>
+      <w:pPr>
+        <w:pStyle w:val="NormalWeb"/>
+        <w:numPr>
+          <w:ilvl w:val="0"/>
+          <w:numId w:val="5"/>
+        </w:numPr>
+        <w:spacing w:before="0" w:beforeAutospacing="0" w:after="120" w:afterAutospacing="0"/>
+        <w:rPr>
+          <w:rFonts w:ascii="Arial" w:hAnsi="Arial" w:cs="Arial"/>
+          <w:iCs/>
+          <w:color w:val="0070C0"/>
+        </w:rPr>
+      </w:pPr>
+      <w:r>
+        <w:rPr>
+          <w:rFonts w:ascii="Arial" w:hAnsi="Arial" w:cs="Arial"/>
+          <w:iCs/>
+          <w:color w:val="0070C0"/>
+        </w:rPr>
+        <w:t>the mitigation strategy is to decide on such properties.</w:t>
+      </w:r>
+    </w:p>
+    <w:p>
+      <w:pPr>
+        <w:pStyle w:val="NormalWeb"/>
+        <w:numPr>
+          <w:ilvl w:val="0"/>
+          <w:numId w:val="5"/>
+        </w:numPr>
+        <w:spacing w:before="0" w:beforeAutospacing="0" w:after="120" w:afterAutospacing="0"/>
+        <w:rPr>
+          <w:rFonts w:ascii="Arial" w:hAnsi="Arial" w:cs="Arial"/>
+          <w:iCs/>
+          <w:color w:val="0070C0"/>
+        </w:rPr>
+      </w:pPr>
+      <w:r>
+        <w:rPr>
+          <w:rFonts w:ascii="Arial" w:hAnsi="Arial" w:cs="Arial"/>
+          <w:iCs/>
+          <w:color w:val="0070C0"/>
+        </w:rPr>
+        <w:t>this risk is ongoing.</w:t>
       </w:r>
     </w:p>
     <w:p>
@@ -1863,6 +2203,119 @@
     </w:lvl>
   </w:abstractNum>
   <w:abstractNum w:abstractNumId="3" w15:restartNumberingAfterBreak="0">
+    <w:nsid w:val="3A5B7926"/>
+    <w:multiLevelType w:val="hybridMultilevel"/>
+    <w:tmpl w:val="DD442FA4"/>
+    <w:lvl w:ilvl="0" w:tplc="08090001">
+      <w:start w:val="1"/>
+      <w:numFmt w:val="bullet"/>
+      <w:lvlText w:val=""/>
+      <w:lvlJc w:val="left"/>
+      <w:pPr>
+        <w:ind w:left="720" w:hanging="360"/>
+      </w:pPr>
+      <w:rPr>
+        <w:rFonts w:ascii="Symbol" w:hAnsi="Symbol" w:hint="default"/>
+      </w:rPr>
+    </w:lvl>
+    <w:lvl w:ilvl="1" w:tplc="08090003" w:tentative="1">
+      <w:start w:val="1"/>
+      <w:numFmt w:val="bullet"/>
+      <w:lvlText w:val="o"/>
+      <w:lvlJc w:val="left"/>
+      <w:pPr>
+        <w:ind w:left="1440" w:hanging="360"/>
+      </w:pPr>
+      <w:rPr>
+        <w:rFonts w:ascii="Courier New" w:hAnsi="Courier New" w:cs="Courier New" w:hint="default"/>
+      </w:rPr>
+    </w:lvl>
+    <w:lvl w:ilvl="2" w:tplc="08090005" w:tentative="1">
+      <w:start w:val="1"/>
+      <w:numFmt w:val="bullet"/>
+      <w:lvlText w:val=""/>
+      <w:lvlJc w:val="left"/>
+      <w:pPr>
+        <w:ind w:left="2160" w:hanging="360"/>
+      </w:pPr>
+      <w:rPr>
+        <w:rFonts w:ascii="Wingdings" w:hAnsi="Wingdings" w:hint="default"/>
+      </w:rPr>
+    </w:lvl>
+    <w:lvl w:ilvl="3" w:tplc="08090001" w:tentative="1">
+      <w:start w:val="1"/>
+      <w:numFmt w:val="bullet"/>
+      <w:lvlText w:val=""/>
+      <w:lvlJc w:val="left"/>
+      <w:pPr>
+        <w:ind w:left="2880" w:hanging="360"/>
+      </w:pPr>
+      <w:rPr>
+        <w:rFonts w:ascii="Symbol" w:hAnsi="Symbol" w:hint="default"/>
+      </w:rPr>
+    </w:lvl>
+    <w:lvl w:ilvl="4" w:tplc="08090003" w:tentative="1">
+      <w:start w:val="1"/>
+      <w:numFmt w:val="bullet"/>
+      <w:lvlText w:val="o"/>
+      <w:lvlJc w:val="left"/>
+      <w:pPr>
+        <w:ind w:left="3600" w:hanging="360"/>
+      </w:pPr>
+      <w:rPr>
+        <w:rFonts w:ascii="Courier New" w:hAnsi="Courier New" w:cs="Courier New" w:hint="default"/>
+      </w:rPr>
+    </w:lvl>
+    <w:lvl w:ilvl="5" w:tplc="08090005" w:tentative="1">
+      <w:start w:val="1"/>
+      <w:numFmt w:val="bullet"/>
+      <w:lvlText w:val=""/>
+      <w:lvlJc w:val="left"/>
+      <w:pPr>
+        <w:ind w:left="4320" w:hanging="360"/>
+      </w:pPr>
+      <w:rPr>
+        <w:rFonts w:ascii="Wingdings" w:hAnsi="Wingdings" w:hint="default"/>
+      </w:rPr>
+    </w:lvl>
+    <w:lvl w:ilvl="6" w:tplc="08090001" w:tentative="1">
+      <w:start w:val="1"/>
+      <w:numFmt w:val="bullet"/>
+      <w:lvlText w:val=""/>
+      <w:lvlJc w:val="left"/>
+      <w:pPr>
+        <w:ind w:left="5040" w:hanging="360"/>
+      </w:pPr>
+      <w:rPr>
+        <w:rFonts w:ascii="Symbol" w:hAnsi="Symbol" w:hint="default"/>
+      </w:rPr>
+    </w:lvl>
+    <w:lvl w:ilvl="7" w:tplc="08090003" w:tentative="1">
+      <w:start w:val="1"/>
+      <w:numFmt w:val="bullet"/>
+      <w:lvlText w:val="o"/>
+      <w:lvlJc w:val="left"/>
+      <w:pPr>
+        <w:ind w:left="5760" w:hanging="360"/>
+      </w:pPr>
+      <w:rPr>
+        <w:rFonts w:ascii="Courier New" w:hAnsi="Courier New" w:cs="Courier New" w:hint="default"/>
+      </w:rPr>
+    </w:lvl>
+    <w:lvl w:ilvl="8" w:tplc="08090005" w:tentative="1">
+      <w:start w:val="1"/>
+      <w:numFmt w:val="bullet"/>
+      <w:lvlText w:val=""/>
+      <w:lvlJc w:val="left"/>
+      <w:pPr>
+        <w:ind w:left="6480" w:hanging="360"/>
+      </w:pPr>
+      <w:rPr>
+        <w:rFonts w:ascii="Wingdings" w:hAnsi="Wingdings" w:hint="default"/>
+      </w:rPr>
+    </w:lvl>
+  </w:abstractNum>
+  <w:abstractNum w:abstractNumId="4" w15:restartNumberingAfterBreak="0">
     <w:nsid w:val="539F3374"/>
     <w:multiLevelType w:val="hybridMultilevel"/>
     <w:tmpl w:val="7250CD4A"/>
@@ -1976,7 +2429,7 @@
     </w:lvl>
   </w:abstractNum>
   <w:num w:numId="1" w16cid:durableId="403526146">
-    <w:abstractNumId w:val="3"/>
+    <w:abstractNumId w:val="4"/>
   </w:num>
   <w:num w:numId="2" w16cid:durableId="1031498176">
     <w:abstractNumId w:val="2"/>
@@ -1986,6 +2439,9 @@
   </w:num>
   <w:num w:numId="4" w16cid:durableId="1047484995">
     <w:abstractNumId w:val="0"/>
+  </w:num>
+  <w:num w:numId="5" w16cid:durableId="704138643">
+    <w:abstractNumId w:val="3"/>
   </w:num>
 </w:numbering>
 </file>

</xml_diff>

<commit_message>
Completed work item 5.5
</commit_message>
<xml_diff>
--- a/LCOM Documents/Iteration2/LCOMInceptionPhaseStatusAssessment.docx
+++ b/LCOM Documents/Iteration2/LCOMInceptionPhaseStatusAssessment.docx
@@ -1787,69 +1787,154 @@
     <w:p>
       <w:pPr>
         <w:pStyle w:val="NormalWeb"/>
-        <w:spacing w:before="0" w:beforeAutospacing="0" w:after="120" w:afterAutospacing="0"/>
-        <w:rPr>
-          <w:rFonts w:ascii="Arial" w:hAnsi="Arial" w:cs="Arial"/>
-          <w:i/>
-          <w:color w:val="0070C0"/>
-        </w:rPr>
-      </w:pPr>
-      <w:r>
-        <w:rPr>
-          <w:rFonts w:ascii="Arial" w:hAnsi="Arial" w:cs="Arial"/>
-          <w:i/>
-          <w:color w:val="0070C0"/>
-        </w:rPr>
-        <w:t>&lt;Summarise your progress against the aims of the Inception Phase&gt;</w:t>
-      </w:r>
-    </w:p>
-    <w:p>
-      <w:pPr>
-        <w:pStyle w:val="NormalWeb"/>
-        <w:spacing w:before="0" w:beforeAutospacing="0" w:after="120" w:afterAutospacing="0"/>
-        <w:rPr>
-          <w:rFonts w:ascii="Arial" w:hAnsi="Arial" w:cs="Arial"/>
-          <w:i/>
-          <w:color w:val="0070C0"/>
-        </w:rPr>
-      </w:pPr>
-      <w:r>
-        <w:rPr>
-          <w:rFonts w:ascii="Arial" w:hAnsi="Arial" w:cs="Arial"/>
-          <w:i/>
-          <w:color w:val="0070C0"/>
-        </w:rPr>
-        <w:t>&lt;Summarise the status of any ongoing issues&gt;</w:t>
-      </w:r>
-    </w:p>
-    <w:p>
-      <w:pPr>
-        <w:pStyle w:val="NormalWeb"/>
-        <w:spacing w:before="0" w:beforeAutospacing="0" w:after="120" w:afterAutospacing="0"/>
-        <w:rPr>
-          <w:rFonts w:ascii="Arial" w:hAnsi="Arial" w:cs="Arial"/>
-          <w:i/>
-          <w:color w:val="0070C0"/>
-        </w:rPr>
-      </w:pPr>
-      <w:r>
-        <w:rPr>
-          <w:rFonts w:ascii="Arial" w:hAnsi="Arial" w:cs="Arial"/>
-          <w:i/>
-          <w:color w:val="0070C0"/>
-        </w:rPr>
-        <w:t>&lt;Summarise the status of any ongoing risks&gt;</w:t>
-      </w:r>
-    </w:p>
-    <w:p>
-      <w:pPr>
-        <w:pStyle w:val="NormalWeb"/>
-        <w:spacing w:before="0" w:beforeAutospacing="0" w:after="120" w:afterAutospacing="0"/>
-        <w:rPr>
-          <w:rFonts w:ascii="Arial" w:hAnsi="Arial" w:cs="Arial"/>
-          <w:color w:val="000000"/>
-        </w:rPr>
-      </w:pPr>
+        <w:spacing w:after="120"/>
+        <w:rPr>
+          <w:rFonts w:asciiTheme="minorHAnsi" w:hAnsiTheme="minorHAnsi" w:cstheme="minorHAnsi"/>
+          <w:iCs/>
+          <w:color w:val="000000"/>
+          <w:sz w:val="22"/>
+          <w:szCs w:val="22"/>
+        </w:rPr>
+      </w:pPr>
+      <w:r>
+        <w:rPr>
+          <w:rFonts w:asciiTheme="minorHAnsi" w:hAnsiTheme="minorHAnsi" w:cstheme="minorHAnsi"/>
+          <w:iCs/>
+          <w:color w:val="000000"/>
+          <w:sz w:val="22"/>
+          <w:szCs w:val="22"/>
+        </w:rPr>
+        <w:t xml:space="preserve">The project has made good progress during the Inception Phase, with all required tasks being completed. However, there are ongoing issues that need to be addressed, including poor communication between </w:t>
+      </w:r>
+      <w:r>
+        <w:rPr>
+          <w:rFonts w:asciiTheme="minorHAnsi" w:hAnsiTheme="minorHAnsi" w:cstheme="minorHAnsi"/>
+          <w:iCs/>
+          <w:color w:val="000000"/>
+          <w:sz w:val="22"/>
+          <w:szCs w:val="22"/>
+        </w:rPr>
+        <w:t>team members</w:t>
+      </w:r>
+      <w:r>
+        <w:rPr>
+          <w:rFonts w:asciiTheme="minorHAnsi" w:hAnsiTheme="minorHAnsi" w:cstheme="minorHAnsi"/>
+          <w:iCs/>
+          <w:color w:val="000000"/>
+          <w:sz w:val="22"/>
+          <w:szCs w:val="22"/>
+        </w:rPr>
+        <w:t>. This can lead to misunderstandings, delays, and other issues, and it is important for the team to work together to improve communication and ensure that everyone is on the same page.</w:t>
+      </w:r>
+    </w:p>
+    <w:p>
+      <w:pPr>
+        <w:pStyle w:val="NormalWeb"/>
+        <w:spacing w:after="120"/>
+        <w:rPr>
+          <w:rFonts w:asciiTheme="minorHAnsi" w:hAnsiTheme="minorHAnsi" w:cstheme="minorHAnsi"/>
+          <w:iCs/>
+          <w:color w:val="000000"/>
+          <w:sz w:val="22"/>
+          <w:szCs w:val="22"/>
+        </w:rPr>
+      </w:pPr>
+      <w:r>
+        <w:rPr>
+          <w:rFonts w:asciiTheme="minorHAnsi" w:hAnsiTheme="minorHAnsi" w:cstheme="minorHAnsi"/>
+          <w:iCs/>
+          <w:color w:val="000000"/>
+          <w:sz w:val="22"/>
+          <w:szCs w:val="22"/>
+        </w:rPr>
+        <w:t>In addition to poor communication, there is an ongoing issue with the design of the application, which has not been settled on. The team is exploring different design options to ensure that the app meets the needs of its target audience.</w:t>
+      </w:r>
+    </w:p>
+    <w:p>
+      <w:pPr>
+        <w:pStyle w:val="NormalWeb"/>
+        <w:spacing w:after="120"/>
+        <w:rPr>
+          <w:rFonts w:asciiTheme="minorHAnsi" w:hAnsiTheme="minorHAnsi" w:cstheme="minorHAnsi"/>
+          <w:iCs/>
+          <w:color w:val="000000"/>
+          <w:sz w:val="22"/>
+          <w:szCs w:val="22"/>
+        </w:rPr>
+      </w:pPr>
+      <w:r>
+        <w:rPr>
+          <w:rFonts w:asciiTheme="minorHAnsi" w:hAnsiTheme="minorHAnsi" w:cstheme="minorHAnsi"/>
+          <w:iCs/>
+          <w:color w:val="000000"/>
+          <w:sz w:val="22"/>
+          <w:szCs w:val="22"/>
+        </w:rPr>
+        <w:t>There are also several ongoing risks associated with app development that need to be monitored throughout the project, including technical issues such as bugs and compatibility issues, scope creep which could result in delays</w:t>
+      </w:r>
+      <w:r>
+        <w:rPr>
+          <w:rFonts w:asciiTheme="minorHAnsi" w:hAnsiTheme="minorHAnsi" w:cstheme="minorHAnsi"/>
+          <w:iCs/>
+          <w:color w:val="000000"/>
+          <w:sz w:val="22"/>
+          <w:szCs w:val="22"/>
+        </w:rPr>
+        <w:t xml:space="preserve"> and</w:t>
+      </w:r>
+      <w:r>
+        <w:rPr>
+          <w:rFonts w:asciiTheme="minorHAnsi" w:hAnsiTheme="minorHAnsi" w:cstheme="minorHAnsi"/>
+          <w:iCs/>
+          <w:color w:val="000000"/>
+          <w:sz w:val="22"/>
+          <w:szCs w:val="22"/>
+        </w:rPr>
+        <w:t xml:space="preserve"> security risks associated with</w:t>
+      </w:r>
+      <w:r>
+        <w:rPr>
+          <w:rFonts w:asciiTheme="minorHAnsi" w:hAnsiTheme="minorHAnsi" w:cstheme="minorHAnsi"/>
+          <w:iCs/>
+          <w:color w:val="000000"/>
+          <w:sz w:val="22"/>
+          <w:szCs w:val="22"/>
+        </w:rPr>
+        <w:t xml:space="preserve"> storing and</w:t>
+      </w:r>
+      <w:r>
+        <w:rPr>
+          <w:rFonts w:asciiTheme="minorHAnsi" w:hAnsiTheme="minorHAnsi" w:cstheme="minorHAnsi"/>
+          <w:iCs/>
+          <w:color w:val="000000"/>
+          <w:sz w:val="22"/>
+          <w:szCs w:val="22"/>
+        </w:rPr>
+        <w:t xml:space="preserve"> handling sensitive data.</w:t>
+      </w:r>
+    </w:p>
+    <w:p>
+      <w:pPr>
+        <w:pStyle w:val="NormalWeb"/>
+        <w:spacing w:after="120"/>
+        <w:rPr>
+          <w:rFonts w:asciiTheme="minorHAnsi" w:hAnsiTheme="minorHAnsi" w:cstheme="minorHAnsi"/>
+          <w:iCs/>
+          <w:color w:val="000000"/>
+          <w:sz w:val="22"/>
+          <w:szCs w:val="22"/>
+        </w:rPr>
+      </w:pPr>
+      <w:r>
+        <w:rPr>
+          <w:rFonts w:asciiTheme="minorHAnsi" w:hAnsiTheme="minorHAnsi" w:cstheme="minorHAnsi"/>
+          <w:iCs/>
+          <w:color w:val="000000"/>
+          <w:sz w:val="22"/>
+          <w:szCs w:val="22"/>
+        </w:rPr>
+        <w:t>To mitigate these risks and address ongoing issues, the team needs to communicate effectively, identify potential issues and risks early on, and take appropriate measures to address them. Overall, the project is moving forward according to plan, but the team needs to remain vigilant in identifying and addressing potential issues and risks to ensure a successful outcome for the project.</w:t>
+      </w:r>
     </w:p>
     <w:sectPr>
       <w:pgSz w:w="11906" w:h="16838"/>

</xml_diff>

<commit_message>
Matt: Submitted content required for Inception Phase Assessment Document. Satisfied Requirements for Item 5.3 of the Iteration 2 Plan.
</commit_message>
<xml_diff>
--- a/LCOM Documents/Iteration2/LCOMInceptionPhaseStatusAssessment.docx
+++ b/LCOM Documents/Iteration2/LCOMInceptionPhaseStatusAssessment.docx
@@ -756,102 +756,320 @@
       </w:r>
     </w:p>
     <w:p>
-      <w:r>
+      <w:pPr>
+        <w:rPr>
+          <w:rFonts w:ascii="Arial" w:hAnsi="Arial" w:cs="Arial"/>
+          <w:sz w:val="24"/>
+          <w:szCs w:val="24"/>
+        </w:rPr>
+      </w:pPr>
+      <w:r>
+        <w:rPr>
+          <w:rFonts w:ascii="Arial" w:hAnsi="Arial" w:cs="Arial"/>
+          <w:sz w:val="24"/>
+          <w:szCs w:val="24"/>
+        </w:rPr>
         <w:t>- Master Test Plan</w:t>
       </w:r>
       <w:r>
+        <w:rPr>
+          <w:rFonts w:ascii="Arial" w:hAnsi="Arial" w:cs="Arial"/>
+          <w:sz w:val="24"/>
+          <w:szCs w:val="24"/>
+        </w:rPr>
         <w:tab/>
       </w:r>
       <w:r>
+        <w:rPr>
+          <w:rFonts w:ascii="Arial" w:hAnsi="Arial" w:cs="Arial"/>
+          <w:sz w:val="24"/>
+          <w:szCs w:val="24"/>
+        </w:rPr>
         <w:tab/>
       </w:r>
       <w:r>
+        <w:rPr>
+          <w:rFonts w:ascii="Arial" w:hAnsi="Arial" w:cs="Arial"/>
+          <w:sz w:val="24"/>
+          <w:szCs w:val="24"/>
+        </w:rPr>
+        <w:tab/>
+      </w:r>
+      <w:r>
+        <w:rPr>
+          <w:rFonts w:ascii="Arial" w:hAnsi="Arial" w:cs="Arial"/>
+          <w:sz w:val="24"/>
+          <w:szCs w:val="24"/>
+        </w:rPr>
+        <w:tab/>
+      </w:r>
+      <w:r>
+        <w:rPr>
+          <w:rFonts w:ascii="Arial" w:hAnsi="Arial" w:cs="Arial"/>
+          <w:sz w:val="24"/>
+          <w:szCs w:val="24"/>
+        </w:rPr>
+        <w:t>No Issues</w:t>
+      </w:r>
+    </w:p>
+    <w:p>
+      <w:pPr>
+        <w:rPr>
+          <w:rFonts w:ascii="Arial" w:hAnsi="Arial" w:cs="Arial"/>
+          <w:sz w:val="24"/>
+          <w:szCs w:val="24"/>
+        </w:rPr>
+      </w:pPr>
+      <w:r>
+        <w:rPr>
+          <w:rFonts w:ascii="Arial" w:hAnsi="Arial" w:cs="Arial"/>
+          <w:sz w:val="24"/>
+          <w:szCs w:val="24"/>
+        </w:rPr>
+        <w:t>- Project Plan</w:t>
+      </w:r>
+      <w:r>
+        <w:rPr>
+          <w:rFonts w:ascii="Arial" w:hAnsi="Arial" w:cs="Arial"/>
+          <w:sz w:val="24"/>
+          <w:szCs w:val="24"/>
+        </w:rPr>
+        <w:tab/>
+      </w:r>
+      <w:r>
+        <w:rPr>
+          <w:rFonts w:ascii="Arial" w:hAnsi="Arial" w:cs="Arial"/>
+          <w:sz w:val="24"/>
+          <w:szCs w:val="24"/>
+        </w:rPr>
+        <w:tab/>
+      </w:r>
+      <w:r>
+        <w:rPr>
+          <w:rFonts w:ascii="Arial" w:hAnsi="Arial" w:cs="Arial"/>
+          <w:sz w:val="24"/>
+          <w:szCs w:val="24"/>
+        </w:rPr>
+        <w:tab/>
+      </w:r>
+      <w:r>
+        <w:rPr>
+          <w:rFonts w:ascii="Arial" w:hAnsi="Arial" w:cs="Arial"/>
+          <w:sz w:val="24"/>
+          <w:szCs w:val="24"/>
+        </w:rPr>
         <w:tab/>
         <w:t>No Issues</w:t>
       </w:r>
     </w:p>
     <w:p>
-      <w:r>
-        <w:t>- Project Plan</w:t>
-      </w:r>
-      <w:r>
+      <w:pPr>
+        <w:rPr>
+          <w:rFonts w:ascii="Arial" w:hAnsi="Arial" w:cs="Arial"/>
+          <w:sz w:val="24"/>
+          <w:szCs w:val="24"/>
+        </w:rPr>
+      </w:pPr>
+      <w:r>
+        <w:rPr>
+          <w:rFonts w:ascii="Arial" w:hAnsi="Arial" w:cs="Arial"/>
+          <w:sz w:val="24"/>
+          <w:szCs w:val="24"/>
+        </w:rPr>
+        <w:t>-</w:t>
+      </w:r>
+      <w:r>
+        <w:rPr>
+          <w:rFonts w:ascii="Arial" w:hAnsi="Arial" w:cs="Arial"/>
+          <w:sz w:val="24"/>
+          <w:szCs w:val="24"/>
+        </w:rPr>
+        <w:t xml:space="preserve"> </w:t>
+      </w:r>
+      <w:r>
+        <w:rPr>
+          <w:rFonts w:ascii="Arial" w:hAnsi="Arial" w:cs="Arial"/>
+          <w:sz w:val="24"/>
+          <w:szCs w:val="24"/>
+        </w:rPr>
+        <w:t>Risk List</w:t>
+      </w:r>
+      <w:r>
+        <w:rPr>
+          <w:rFonts w:ascii="Arial" w:hAnsi="Arial" w:cs="Arial"/>
+          <w:sz w:val="24"/>
+          <w:szCs w:val="24"/>
+        </w:rPr>
         <w:tab/>
       </w:r>
       <w:r>
+        <w:rPr>
+          <w:rFonts w:ascii="Arial" w:hAnsi="Arial" w:cs="Arial"/>
+          <w:sz w:val="24"/>
+          <w:szCs w:val="24"/>
+        </w:rPr>
         <w:tab/>
       </w:r>
       <w:r>
+        <w:rPr>
+          <w:rFonts w:ascii="Arial" w:hAnsi="Arial" w:cs="Arial"/>
+          <w:sz w:val="24"/>
+          <w:szCs w:val="24"/>
+        </w:rPr>
         <w:tab/>
       </w:r>
       <w:r>
+        <w:rPr>
+          <w:rFonts w:ascii="Arial" w:hAnsi="Arial" w:cs="Arial"/>
+          <w:sz w:val="24"/>
+          <w:szCs w:val="24"/>
+        </w:rPr>
+        <w:tab/>
+      </w:r>
+      <w:r>
+        <w:rPr>
+          <w:rFonts w:ascii="Arial" w:hAnsi="Arial" w:cs="Arial"/>
+          <w:sz w:val="24"/>
+          <w:szCs w:val="24"/>
+        </w:rPr>
+        <w:tab/>
+      </w:r>
+      <w:r>
+        <w:rPr>
+          <w:rFonts w:ascii="Arial" w:hAnsi="Arial" w:cs="Arial"/>
+          <w:sz w:val="24"/>
+          <w:szCs w:val="24"/>
+        </w:rPr>
+        <w:t>No Issues</w:t>
+      </w:r>
+    </w:p>
+    <w:p>
+      <w:pPr>
+        <w:rPr>
+          <w:rFonts w:ascii="Arial" w:hAnsi="Arial" w:cs="Arial"/>
+          <w:sz w:val="24"/>
+          <w:szCs w:val="24"/>
+        </w:rPr>
+      </w:pPr>
+      <w:r>
+        <w:rPr>
+          <w:rFonts w:ascii="Arial" w:hAnsi="Arial" w:cs="Arial"/>
+          <w:sz w:val="24"/>
+          <w:szCs w:val="24"/>
+        </w:rPr>
+        <w:t>- Initial Requirements Model</w:t>
+      </w:r>
+      <w:r>
+        <w:rPr>
+          <w:rFonts w:ascii="Arial" w:hAnsi="Arial" w:cs="Arial"/>
+          <w:sz w:val="24"/>
+          <w:szCs w:val="24"/>
+        </w:rPr>
+        <w:tab/>
+      </w:r>
+      <w:r>
+        <w:rPr>
+          <w:rFonts w:ascii="Arial" w:hAnsi="Arial" w:cs="Arial"/>
+          <w:sz w:val="24"/>
+          <w:szCs w:val="24"/>
+        </w:rPr>
         <w:tab/>
         <w:t>No Issues</w:t>
       </w:r>
     </w:p>
     <w:p>
-      <w:r>
-        <w:t>-Risk List</w:t>
-      </w:r>
-      <w:r>
+      <w:pPr>
+        <w:rPr>
+          <w:rFonts w:ascii="Arial" w:hAnsi="Arial" w:cs="Arial"/>
+          <w:sz w:val="24"/>
+          <w:szCs w:val="24"/>
+        </w:rPr>
+      </w:pPr>
+      <w:r>
+        <w:rPr>
+          <w:rFonts w:ascii="Arial" w:hAnsi="Arial" w:cs="Arial"/>
+          <w:sz w:val="24"/>
+          <w:szCs w:val="24"/>
+        </w:rPr>
+        <w:t>- Project Vision</w:t>
+      </w:r>
+      <w:r>
+        <w:rPr>
+          <w:rFonts w:ascii="Arial" w:hAnsi="Arial" w:cs="Arial"/>
+          <w:sz w:val="24"/>
+          <w:szCs w:val="24"/>
+        </w:rPr>
         <w:tab/>
       </w:r>
       <w:r>
+        <w:rPr>
+          <w:rFonts w:ascii="Arial" w:hAnsi="Arial" w:cs="Arial"/>
+          <w:sz w:val="24"/>
+          <w:szCs w:val="24"/>
+        </w:rPr>
         <w:tab/>
       </w:r>
       <w:r>
+        <w:rPr>
+          <w:rFonts w:ascii="Arial" w:hAnsi="Arial" w:cs="Arial"/>
+          <w:sz w:val="24"/>
+          <w:szCs w:val="24"/>
+        </w:rPr>
         <w:tab/>
       </w:r>
       <w:r>
+        <w:rPr>
+          <w:rFonts w:ascii="Arial" w:hAnsi="Arial" w:cs="Arial"/>
+          <w:sz w:val="24"/>
+          <w:szCs w:val="24"/>
+        </w:rPr>
         <w:tab/>
         <w:t>No Issues</w:t>
       </w:r>
     </w:p>
     <w:p>
-      <w:r>
-        <w:t>- Initial Requirements Model</w:t>
-      </w:r>
-      <w:r>
+      <w:pPr>
+        <w:rPr>
+          <w:rFonts w:ascii="Arial" w:hAnsi="Arial" w:cs="Arial"/>
+          <w:sz w:val="24"/>
+          <w:szCs w:val="24"/>
+        </w:rPr>
+      </w:pPr>
+      <w:r>
+        <w:rPr>
+          <w:rFonts w:ascii="Arial" w:hAnsi="Arial" w:cs="Arial"/>
+          <w:sz w:val="24"/>
+          <w:szCs w:val="24"/>
+        </w:rPr>
+        <w:t>- Proposed Architecture</w:t>
+      </w:r>
+      <w:r>
+        <w:rPr>
+          <w:rFonts w:ascii="Arial" w:hAnsi="Arial" w:cs="Arial"/>
+          <w:sz w:val="24"/>
+          <w:szCs w:val="24"/>
+        </w:rPr>
         <w:tab/>
       </w:r>
       <w:r>
+        <w:rPr>
+          <w:rFonts w:ascii="Arial" w:hAnsi="Arial" w:cs="Arial"/>
+          <w:sz w:val="24"/>
+          <w:szCs w:val="24"/>
+        </w:rPr>
+        <w:tab/>
+      </w:r>
+      <w:r>
+        <w:rPr>
+          <w:rFonts w:ascii="Arial" w:hAnsi="Arial" w:cs="Arial"/>
+          <w:sz w:val="24"/>
+          <w:szCs w:val="24"/>
+        </w:rPr>
         <w:tab/>
         <w:t>No Issues</w:t>
       </w:r>
     </w:p>
     <w:p>
-      <w:r>
-        <w:t>- Project Vision</w:t>
-      </w:r>
-      <w:r>
-        <w:tab/>
-      </w:r>
-      <w:r>
-        <w:tab/>
-      </w:r>
-      <w:r>
-        <w:tab/>
-      </w:r>
-      <w:r>
-        <w:tab/>
-        <w:t>No Issues</w:t>
-      </w:r>
-    </w:p>
-    <w:p>
-      <w:r>
-        <w:t>- Proposed Architecture</w:t>
-      </w:r>
-      <w:r>
-        <w:tab/>
-      </w:r>
-      <w:r>
-        <w:tab/>
-      </w:r>
-      <w:r>
-        <w:tab/>
-        <w:t>No Issues</w:t>
-      </w:r>
-    </w:p>
-    <w:p>
       <w:pPr>
         <w:pStyle w:val="Heading2"/>
       </w:pPr>
@@ -868,49 +1086,22 @@
     <w:p>
       <w:pPr>
         <w:pStyle w:val="NormalWeb"/>
-        <w:spacing w:before="0" w:beforeAutospacing="0" w:after="120" w:afterAutospacing="0"/>
-        <w:rPr>
-          <w:rFonts w:ascii="Arial" w:hAnsi="Arial" w:cs="Arial"/>
-          <w:i/>
-          <w:color w:val="0070C0"/>
-        </w:rPr>
-      </w:pPr>
-      <w:r>
-        <w:rPr>
-          <w:rFonts w:ascii="Arial" w:hAnsi="Arial" w:cs="Arial"/>
-          <w:i/>
-          <w:color w:val="0070C0"/>
-        </w:rPr>
-        <w:t>For each issue</w:t>
-      </w:r>
-    </w:p>
-    <w:p>
-      <w:pPr>
-        <w:pStyle w:val="Heading3"/>
-      </w:pPr>
-      <w:r>
-        <w:rPr>
-          <w:color w:val="000000"/>
-        </w:rPr>
-        <w:t xml:space="preserve">3.x </w:t>
-      </w:r>
-      <w:r>
-        <w:rPr>
-          <w:i/>
-        </w:rPr>
-        <w:t xml:space="preserve">&lt;insert </w:t>
-      </w:r>
-      <w:r>
-        <w:rPr>
-          <w:i/>
-        </w:rPr>
-        <w:t>Issue</w:t>
-      </w:r>
-      <w:r>
-        <w:rPr>
-          <w:i/>
-        </w:rPr>
-        <w:t xml:space="preserve"> name here&gt;</w:t>
+        <w:numPr>
+          <w:ilvl w:val="0"/>
+          <w:numId w:val="6"/>
+        </w:numPr>
+        <w:spacing w:before="0" w:beforeAutospacing="0" w:after="120" w:afterAutospacing="0"/>
+        <w:rPr>
+          <w:rFonts w:ascii="Arial" w:hAnsi="Arial" w:cs="Arial"/>
+          <w:iCs/>
+        </w:rPr>
+      </w:pPr>
+      <w:r>
+        <w:rPr>
+          <w:rFonts w:ascii="Arial" w:hAnsi="Arial" w:cs="Arial"/>
+          <w:iCs/>
+        </w:rPr>
+        <w:t>Communication</w:t>
       </w:r>
     </w:p>
     <w:p>
@@ -920,35 +1111,68 @@
         <w:ind w:left="720"/>
         <w:rPr>
           <w:rFonts w:ascii="Arial" w:hAnsi="Arial" w:cs="Arial"/>
-          <w:i/>
-          <w:color w:val="0070C0"/>
-        </w:rPr>
-      </w:pPr>
-      <w:r>
-        <w:rPr>
-          <w:rFonts w:ascii="Arial" w:hAnsi="Arial" w:cs="Arial"/>
-          <w:i/>
-          <w:color w:val="0070C0"/>
-        </w:rPr>
-        <w:t xml:space="preserve">&lt;identify any key points you wish to make about this </w:t>
+          <w:iCs/>
+        </w:rPr>
+      </w:pPr>
+      <w:r>
+        <w:rPr>
+          <w:rFonts w:ascii="Arial" w:hAnsi="Arial" w:cs="Arial"/>
+          <w:iCs/>
+        </w:rPr>
+        <w:t xml:space="preserve">An area we are lacking as a team is communicating to one another. We have </w:t>
+      </w:r>
+      <w:proofErr w:type="spellStart"/>
+      <w:r>
+        <w:rPr>
+          <w:rFonts w:ascii="Arial" w:hAnsi="Arial" w:cs="Arial"/>
+          <w:iCs/>
+        </w:rPr>
+        <w:t>analyzed</w:t>
+      </w:r>
+      <w:proofErr w:type="spellEnd"/>
+      <w:r>
+        <w:rPr>
+          <w:rFonts w:ascii="Arial" w:hAnsi="Arial" w:cs="Arial"/>
+          <w:iCs/>
+        </w:rPr>
+        <w:t xml:space="preserve"> that this needs to be addressed moving forward to ensure everybody is on the same page when it comes to decisions and input from </w:t>
       </w:r>
       <w:proofErr w:type="gramStart"/>
       <w:r>
         <w:rPr>
           <w:rFonts w:ascii="Arial" w:hAnsi="Arial" w:cs="Arial"/>
-          <w:i/>
-          <w:color w:val="0070C0"/>
-        </w:rPr>
-        <w:t>particular non-</w:t>
+          <w:iCs/>
+        </w:rPr>
+        <w:t>all of</w:t>
       </w:r>
       <w:proofErr w:type="gramEnd"/>
       <w:r>
         <w:rPr>
           <w:rFonts w:ascii="Arial" w:hAnsi="Arial" w:cs="Arial"/>
-          <w:i/>
-          <w:color w:val="0070C0"/>
-        </w:rPr>
-        <w:t>deliverable-associated issue&gt;</w:t>
+          <w:iCs/>
+        </w:rPr>
+        <w:t xml:space="preserve"> the members. All the team members have acknowledged that this is a problem and steps have been implemented to improve this in the future. Some of these are check in messages, as well as more regular meetings.</w:t>
+      </w:r>
+    </w:p>
+    <w:p>
+      <w:pPr>
+        <w:pStyle w:val="NormalWeb"/>
+        <w:numPr>
+          <w:ilvl w:val="0"/>
+          <w:numId w:val="6"/>
+        </w:numPr>
+        <w:spacing w:before="0" w:beforeAutospacing="0" w:after="120" w:afterAutospacing="0"/>
+        <w:rPr>
+          <w:rFonts w:ascii="Arial" w:hAnsi="Arial" w:cs="Arial"/>
+          <w:iCs/>
+        </w:rPr>
+      </w:pPr>
+      <w:r>
+        <w:rPr>
+          <w:rFonts w:ascii="Arial" w:hAnsi="Arial" w:cs="Arial"/>
+          <w:iCs/>
+        </w:rPr>
+        <w:t>Design</w:t>
       </w:r>
     </w:p>
     <w:p>
@@ -958,18 +1182,27 @@
         <w:ind w:left="720"/>
         <w:rPr>
           <w:rFonts w:ascii="Arial" w:hAnsi="Arial" w:cs="Arial"/>
-          <w:i/>
-          <w:color w:val="0070C0"/>
-        </w:rPr>
-      </w:pPr>
-      <w:r>
-        <w:rPr>
-          <w:rFonts w:ascii="Arial" w:hAnsi="Arial" w:cs="Arial"/>
-          <w:i/>
-          <w:color w:val="0070C0"/>
-        </w:rPr>
-        <w:t>&lt;say whether the issue is ongoing or resolved – if ongoing say what you are doing to monitor and manage it&gt;</w:t>
-      </w:r>
+          <w:iCs/>
+        </w:rPr>
+      </w:pPr>
+      <w:r>
+        <w:rPr>
+          <w:rFonts w:ascii="Arial" w:hAnsi="Arial" w:cs="Arial"/>
+          <w:iCs/>
+        </w:rPr>
+        <w:t>The Team has not settled on a final design of the product, which can make some of the documentation seem off. The documentation will be rectified when the final design has been confirmed.</w:t>
+      </w:r>
+    </w:p>
+    <w:p>
+      <w:pPr>
+        <w:pStyle w:val="NormalWeb"/>
+        <w:spacing w:before="0" w:beforeAutospacing="0" w:after="120" w:afterAutospacing="0"/>
+        <w:ind w:left="720"/>
+        <w:rPr>
+          <w:rFonts w:ascii="Arial" w:hAnsi="Arial" w:cs="Arial"/>
+          <w:iCs/>
+        </w:rPr>
+      </w:pPr>
     </w:p>
     <w:p>
       <w:pPr>
@@ -1413,6 +1646,7 @@
           <w:iCs/>
           <w:color w:val="0070C0"/>
         </w:rPr>
+        <w:lastRenderedPageBreak/>
         <w:t xml:space="preserve">4.3 </w:t>
       </w:r>
       <w:r>
@@ -1522,7 +1756,6 @@
           <w:iCs/>
           <w:color w:val="0070C0"/>
         </w:rPr>
-        <w:lastRenderedPageBreak/>
         <w:t>4.4 App functional accuracy</w:t>
       </w:r>
     </w:p>
@@ -2513,6 +2746,95 @@
       </w:rPr>
     </w:lvl>
   </w:abstractNum>
+  <w:abstractNum w:abstractNumId="5" w15:restartNumberingAfterBreak="0">
+    <w:nsid w:val="6A2D7C08"/>
+    <w:multiLevelType w:val="hybridMultilevel"/>
+    <w:tmpl w:val="BD001D04"/>
+    <w:lvl w:ilvl="0" w:tplc="0C09000F">
+      <w:start w:val="1"/>
+      <w:numFmt w:val="decimal"/>
+      <w:lvlText w:val="%1."/>
+      <w:lvlJc w:val="left"/>
+      <w:pPr>
+        <w:ind w:left="720" w:hanging="360"/>
+      </w:pPr>
+      <w:rPr>
+        <w:rFonts w:hint="default"/>
+      </w:rPr>
+    </w:lvl>
+    <w:lvl w:ilvl="1" w:tplc="0C090019" w:tentative="1">
+      <w:start w:val="1"/>
+      <w:numFmt w:val="lowerLetter"/>
+      <w:lvlText w:val="%2."/>
+      <w:lvlJc w:val="left"/>
+      <w:pPr>
+        <w:ind w:left="1440" w:hanging="360"/>
+      </w:pPr>
+    </w:lvl>
+    <w:lvl w:ilvl="2" w:tplc="0C09001B" w:tentative="1">
+      <w:start w:val="1"/>
+      <w:numFmt w:val="lowerRoman"/>
+      <w:lvlText w:val="%3."/>
+      <w:lvlJc w:val="right"/>
+      <w:pPr>
+        <w:ind w:left="2160" w:hanging="180"/>
+      </w:pPr>
+    </w:lvl>
+    <w:lvl w:ilvl="3" w:tplc="0C09000F" w:tentative="1">
+      <w:start w:val="1"/>
+      <w:numFmt w:val="decimal"/>
+      <w:lvlText w:val="%4."/>
+      <w:lvlJc w:val="left"/>
+      <w:pPr>
+        <w:ind w:left="2880" w:hanging="360"/>
+      </w:pPr>
+    </w:lvl>
+    <w:lvl w:ilvl="4" w:tplc="0C090019" w:tentative="1">
+      <w:start w:val="1"/>
+      <w:numFmt w:val="lowerLetter"/>
+      <w:lvlText w:val="%5."/>
+      <w:lvlJc w:val="left"/>
+      <w:pPr>
+        <w:ind w:left="3600" w:hanging="360"/>
+      </w:pPr>
+    </w:lvl>
+    <w:lvl w:ilvl="5" w:tplc="0C09001B" w:tentative="1">
+      <w:start w:val="1"/>
+      <w:numFmt w:val="lowerRoman"/>
+      <w:lvlText w:val="%6."/>
+      <w:lvlJc w:val="right"/>
+      <w:pPr>
+        <w:ind w:left="4320" w:hanging="180"/>
+      </w:pPr>
+    </w:lvl>
+    <w:lvl w:ilvl="6" w:tplc="0C09000F" w:tentative="1">
+      <w:start w:val="1"/>
+      <w:numFmt w:val="decimal"/>
+      <w:lvlText w:val="%7."/>
+      <w:lvlJc w:val="left"/>
+      <w:pPr>
+        <w:ind w:left="5040" w:hanging="360"/>
+      </w:pPr>
+    </w:lvl>
+    <w:lvl w:ilvl="7" w:tplc="0C090019" w:tentative="1">
+      <w:start w:val="1"/>
+      <w:numFmt w:val="lowerLetter"/>
+      <w:lvlText w:val="%8."/>
+      <w:lvlJc w:val="left"/>
+      <w:pPr>
+        <w:ind w:left="5760" w:hanging="360"/>
+      </w:pPr>
+    </w:lvl>
+    <w:lvl w:ilvl="8" w:tplc="0C09001B" w:tentative="1">
+      <w:start w:val="1"/>
+      <w:numFmt w:val="lowerRoman"/>
+      <w:lvlText w:val="%9."/>
+      <w:lvlJc w:val="right"/>
+      <w:pPr>
+        <w:ind w:left="6480" w:hanging="180"/>
+      </w:pPr>
+    </w:lvl>
+  </w:abstractNum>
   <w:num w:numId="1" w16cid:durableId="403526146">
     <w:abstractNumId w:val="4"/>
   </w:num>
@@ -2527,6 +2849,9 @@
   </w:num>
   <w:num w:numId="5" w16cid:durableId="704138643">
     <w:abstractNumId w:val="3"/>
+  </w:num>
+  <w:num w:numId="6" w16cid:durableId="1121534098">
+    <w:abstractNumId w:val="5"/>
   </w:num>
 </w:numbering>
 </file>

</xml_diff>

<commit_message>
Changed font colour to black
</commit_message>
<xml_diff>
--- a/LCOM Documents/Iteration2/LCOMInceptionPhaseStatusAssessment.docx
+++ b/LCOM Documents/Iteration2/LCOMInceptionPhaseStatusAssessment.docx
@@ -985,149 +985,33 @@
         <w:spacing w:before="0" w:beforeAutospacing="0" w:after="120" w:afterAutospacing="0"/>
         <w:rPr>
           <w:rFonts w:ascii="Arial" w:hAnsi="Arial" w:cs="Arial"/>
-          <w:i/>
-          <w:color w:val="0070C0"/>
-        </w:rPr>
-      </w:pPr>
-      <w:r>
-        <w:rPr>
-          <w:rFonts w:ascii="Arial" w:hAnsi="Arial" w:cs="Arial"/>
-          <w:i/>
-          <w:color w:val="0070C0"/>
-        </w:rPr>
-        <w:t>For each risk (max 7)</w:t>
-      </w:r>
-    </w:p>
-    <w:p>
-      <w:pPr>
-        <w:pStyle w:val="Heading3"/>
-        <w:rPr>
-          <w:i/>
-          <w:color w:val="000000"/>
-        </w:rPr>
-      </w:pPr>
-      <w:r>
-        <w:rPr>
-          <w:color w:val="000000"/>
-        </w:rPr>
-        <w:t>4</w:t>
-      </w:r>
-      <w:r>
-        <w:rPr>
-          <w:color w:val="000000"/>
-        </w:rPr>
-        <w:t xml:space="preserve">.x </w:t>
-      </w:r>
-      <w:r>
-        <w:rPr>
-          <w:i/>
-        </w:rPr>
-        <w:t>&lt;insert risk name here&gt;</w:t>
-      </w:r>
-    </w:p>
-    <w:p>
-      <w:pPr>
-        <w:pStyle w:val="NormalWeb"/>
-        <w:spacing w:before="0" w:beforeAutospacing="0" w:after="120" w:afterAutospacing="0"/>
-        <w:ind w:left="720"/>
-        <w:rPr>
-          <w:rFonts w:ascii="Arial" w:hAnsi="Arial" w:cs="Arial"/>
-          <w:i/>
-          <w:color w:val="0070C0"/>
-        </w:rPr>
-      </w:pPr>
-      <w:r>
-        <w:rPr>
-          <w:rFonts w:ascii="Arial" w:hAnsi="Arial" w:cs="Arial"/>
-          <w:i/>
-          <w:color w:val="0070C0"/>
-        </w:rPr>
-        <w:t>&lt;identify any key points you wish to make about this particular risk&gt;</w:t>
-      </w:r>
-    </w:p>
-    <w:p>
-      <w:pPr>
-        <w:pStyle w:val="NormalWeb"/>
-        <w:spacing w:before="0" w:beforeAutospacing="0" w:after="120" w:afterAutospacing="0"/>
-        <w:ind w:left="720"/>
-        <w:rPr>
-          <w:rFonts w:ascii="Arial" w:hAnsi="Arial" w:cs="Arial"/>
-          <w:i/>
-          <w:color w:val="0070C0"/>
-        </w:rPr>
-      </w:pPr>
-      <w:r>
-        <w:rPr>
-          <w:rFonts w:ascii="Arial" w:hAnsi="Arial" w:cs="Arial"/>
-          <w:i/>
-          <w:color w:val="0070C0"/>
-        </w:rPr>
-        <w:t>&lt;state the mitigation strategy you are using to address the risk&gt;</w:t>
-      </w:r>
-    </w:p>
-    <w:p>
-      <w:pPr>
-        <w:pStyle w:val="NormalWeb"/>
-        <w:spacing w:before="0" w:beforeAutospacing="0" w:after="120" w:afterAutospacing="0"/>
-        <w:ind w:left="720"/>
-        <w:rPr>
-          <w:rFonts w:ascii="Arial" w:hAnsi="Arial" w:cs="Arial"/>
-          <w:i/>
-          <w:color w:val="0070C0"/>
-        </w:rPr>
-      </w:pPr>
-      <w:r>
-        <w:rPr>
-          <w:rFonts w:ascii="Arial" w:hAnsi="Arial" w:cs="Arial"/>
-          <w:i/>
-          <w:color w:val="0070C0"/>
-        </w:rPr>
-        <w:t>&lt;say whether the risk is ongoing or resolved&gt;</w:t>
-      </w:r>
-    </w:p>
-    <w:p>
-      <w:pPr>
-        <w:pStyle w:val="NormalWeb"/>
-        <w:spacing w:before="0" w:beforeAutospacing="0" w:after="120" w:afterAutospacing="0"/>
-        <w:rPr>
-          <w:rFonts w:ascii="Arial" w:hAnsi="Arial" w:cs="Arial"/>
-          <w:iCs/>
-          <w:color w:val="0070C0"/>
-        </w:rPr>
-      </w:pPr>
-      <w:r>
-        <w:rPr>
-          <w:rFonts w:ascii="Arial" w:hAnsi="Arial" w:cs="Arial"/>
-          <w:iCs/>
-          <w:color w:val="0070C0"/>
-        </w:rPr>
-        <w:t>4.</w:t>
-      </w:r>
-      <w:proofErr w:type="gramStart"/>
-      <w:r>
-        <w:rPr>
-          <w:rFonts w:ascii="Arial" w:hAnsi="Arial" w:cs="Arial"/>
-          <w:iCs/>
-          <w:color w:val="0070C0"/>
-        </w:rPr>
-        <w:t>1 .</w:t>
+          <w:iCs/>
+          <w:color w:val="000000" w:themeColor="text1"/>
+        </w:rPr>
+      </w:pPr>
+      <w:r>
+        <w:rPr>
+          <w:rFonts w:ascii="Arial" w:hAnsi="Arial" w:cs="Arial"/>
+          <w:iCs/>
+          <w:color w:val="000000" w:themeColor="text1"/>
+        </w:rPr>
+        <w:t>4.1 .</w:t>
       </w:r>
       <w:proofErr w:type="spellStart"/>
       <w:r>
         <w:rPr>
           <w:rFonts w:ascii="Arial" w:hAnsi="Arial" w:cs="Arial"/>
           <w:iCs/>
-          <w:color w:val="0070C0"/>
+          <w:color w:val="000000" w:themeColor="text1"/>
         </w:rPr>
         <w:t>gitignore</w:t>
       </w:r>
       <w:proofErr w:type="spellEnd"/>
-      <w:proofErr w:type="gramEnd"/>
-      <w:r>
-        <w:rPr>
-          <w:rFonts w:ascii="Arial" w:hAnsi="Arial" w:cs="Arial"/>
-          <w:iCs/>
-          <w:color w:val="0070C0"/>
+      <w:r>
+        <w:rPr>
+          <w:rFonts w:ascii="Arial" w:hAnsi="Arial" w:cs="Arial"/>
+          <w:iCs/>
+          <w:color w:val="000000" w:themeColor="text1"/>
         </w:rPr>
         <w:t xml:space="preserve"> does not have undesired files created by windows/macOS system </w:t>
       </w:r>
@@ -1144,14 +1028,14 @@
         <w:rPr>
           <w:rFonts w:ascii="Arial" w:hAnsi="Arial" w:cs="Arial"/>
           <w:iCs/>
-          <w:color w:val="0070C0"/>
-        </w:rPr>
-      </w:pPr>
-      <w:r>
-        <w:rPr>
-          <w:rFonts w:ascii="Arial" w:hAnsi="Arial" w:cs="Arial"/>
-          <w:iCs/>
-          <w:color w:val="0070C0"/>
+          <w:color w:val="000000" w:themeColor="text1"/>
+        </w:rPr>
+      </w:pPr>
+      <w:r>
+        <w:rPr>
+          <w:rFonts w:ascii="Arial" w:hAnsi="Arial" w:cs="Arial"/>
+          <w:iCs/>
+          <w:color w:val="000000" w:themeColor="text1"/>
         </w:rPr>
         <w:t xml:space="preserve">files not to be add to repo must be added </w:t>
       </w:r>
@@ -1160,7 +1044,7 @@
         <w:rPr>
           <w:rFonts w:ascii="Arial" w:hAnsi="Arial" w:cs="Arial"/>
           <w:iCs/>
-          <w:color w:val="0070C0"/>
+          <w:color w:val="000000" w:themeColor="text1"/>
         </w:rPr>
         <w:t>to .</w:t>
       </w:r>
@@ -1169,7 +1053,7 @@
         <w:rPr>
           <w:rFonts w:ascii="Arial" w:hAnsi="Arial" w:cs="Arial"/>
           <w:iCs/>
-          <w:color w:val="0070C0"/>
+          <w:color w:val="000000" w:themeColor="text1"/>
         </w:rPr>
         <w:t>gitignore</w:t>
       </w:r>
@@ -1179,7 +1063,7 @@
         <w:rPr>
           <w:rFonts w:ascii="Arial" w:hAnsi="Arial" w:cs="Arial"/>
           <w:iCs/>
-          <w:color w:val="0070C0"/>
+          <w:color w:val="000000" w:themeColor="text1"/>
         </w:rPr>
         <w:t xml:space="preserve"> at the beginning to avoid complications when members do a pull. </w:t>
       </w:r>
@@ -1196,14 +1080,14 @@
         <w:rPr>
           <w:rFonts w:ascii="Arial" w:hAnsi="Arial" w:cs="Arial"/>
           <w:iCs/>
-          <w:color w:val="0070C0"/>
-        </w:rPr>
-      </w:pPr>
-      <w:r>
-        <w:rPr>
-          <w:rFonts w:ascii="Arial" w:hAnsi="Arial" w:cs="Arial"/>
-          <w:iCs/>
-          <w:color w:val="0070C0"/>
+          <w:color w:val="000000" w:themeColor="text1"/>
+        </w:rPr>
+      </w:pPr>
+      <w:r>
+        <w:rPr>
+          <w:rFonts w:ascii="Arial" w:hAnsi="Arial" w:cs="Arial"/>
+          <w:iCs/>
+          <w:color w:val="000000" w:themeColor="text1"/>
         </w:rPr>
         <w:t xml:space="preserve">From ITC205, when undesired files are not added </w:t>
       </w:r>
@@ -1212,7 +1096,7 @@
         <w:rPr>
           <w:rFonts w:ascii="Arial" w:hAnsi="Arial" w:cs="Arial"/>
           <w:iCs/>
-          <w:color w:val="0070C0"/>
+          <w:color w:val="000000" w:themeColor="text1"/>
         </w:rPr>
         <w:t>to .</w:t>
       </w:r>
@@ -1221,7 +1105,7 @@
         <w:rPr>
           <w:rFonts w:ascii="Arial" w:hAnsi="Arial" w:cs="Arial"/>
           <w:iCs/>
-          <w:color w:val="0070C0"/>
+          <w:color w:val="000000" w:themeColor="text1"/>
         </w:rPr>
         <w:t>gitignore</w:t>
       </w:r>
@@ -1231,7 +1115,7 @@
         <w:rPr>
           <w:rFonts w:ascii="Arial" w:hAnsi="Arial" w:cs="Arial"/>
           <w:iCs/>
-          <w:color w:val="0070C0"/>
+          <w:color w:val="000000" w:themeColor="text1"/>
         </w:rPr>
         <w:t xml:space="preserve"> can cause </w:t>
       </w:r>
@@ -1239,7 +1123,7 @@
         <w:rPr>
           <w:rFonts w:ascii="Arial" w:hAnsi="Arial" w:cs="Arial"/>
           <w:iCs/>
-          <w:color w:val="0070C0"/>
+          <w:color w:val="000000" w:themeColor="text1"/>
         </w:rPr>
         <w:t>complications.</w:t>
       </w:r>
@@ -1256,14 +1140,14 @@
         <w:rPr>
           <w:rFonts w:ascii="Arial" w:hAnsi="Arial" w:cs="Arial"/>
           <w:iCs/>
-          <w:color w:val="0070C0"/>
-        </w:rPr>
-      </w:pPr>
-      <w:r>
-        <w:rPr>
-          <w:rFonts w:ascii="Arial" w:hAnsi="Arial" w:cs="Arial"/>
-          <w:iCs/>
-          <w:color w:val="0070C0"/>
+          <w:color w:val="000000" w:themeColor="text1"/>
+        </w:rPr>
+      </w:pPr>
+      <w:r>
+        <w:rPr>
+          <w:rFonts w:ascii="Arial" w:hAnsi="Arial" w:cs="Arial"/>
+          <w:iCs/>
+          <w:color w:val="000000" w:themeColor="text1"/>
         </w:rPr>
         <w:t xml:space="preserve">This risk is ongoing and the mitigation process will be to add system generated files </w:t>
       </w:r>
@@ -1272,7 +1156,7 @@
         <w:rPr>
           <w:rFonts w:ascii="Arial" w:hAnsi="Arial" w:cs="Arial"/>
           <w:iCs/>
-          <w:color w:val="0070C0"/>
+          <w:color w:val="000000" w:themeColor="text1"/>
         </w:rPr>
         <w:t>to .</w:t>
       </w:r>
@@ -1281,7 +1165,7 @@
         <w:rPr>
           <w:rFonts w:ascii="Arial" w:hAnsi="Arial" w:cs="Arial"/>
           <w:iCs/>
-          <w:color w:val="0070C0"/>
+          <w:color w:val="000000" w:themeColor="text1"/>
         </w:rPr>
         <w:t>gitognore</w:t>
       </w:r>
@@ -1291,7 +1175,7 @@
         <w:rPr>
           <w:rFonts w:ascii="Arial" w:hAnsi="Arial" w:cs="Arial"/>
           <w:iCs/>
-          <w:color w:val="0070C0"/>
+          <w:color w:val="000000" w:themeColor="text1"/>
         </w:rPr>
         <w:t xml:space="preserve"> at the earliest.</w:t>
       </w:r>
@@ -1303,14 +1187,14 @@
         <w:rPr>
           <w:rFonts w:ascii="Arial" w:hAnsi="Arial" w:cs="Arial"/>
           <w:iCs/>
-          <w:color w:val="0070C0"/>
-        </w:rPr>
-      </w:pPr>
-      <w:r>
-        <w:rPr>
-          <w:rFonts w:ascii="Arial" w:hAnsi="Arial" w:cs="Arial"/>
-          <w:iCs/>
-          <w:color w:val="0070C0"/>
+          <w:color w:val="000000" w:themeColor="text1"/>
+        </w:rPr>
+      </w:pPr>
+      <w:r>
+        <w:rPr>
+          <w:rFonts w:ascii="Arial" w:hAnsi="Arial" w:cs="Arial"/>
+          <w:iCs/>
+          <w:color w:val="000000" w:themeColor="text1"/>
         </w:rPr>
         <w:t xml:space="preserve">4.2 Iteration 1.1 not </w:t>
       </w:r>
@@ -1319,7 +1203,7 @@
         <w:rPr>
           <w:rFonts w:ascii="Arial" w:hAnsi="Arial" w:cs="Arial"/>
           <w:iCs/>
-          <w:color w:val="0070C0"/>
+          <w:color w:val="000000" w:themeColor="text1"/>
         </w:rPr>
         <w:t>completed</w:t>
       </w:r>
@@ -1337,14 +1221,14 @@
         <w:rPr>
           <w:rFonts w:ascii="Arial" w:hAnsi="Arial" w:cs="Arial"/>
           <w:iCs/>
-          <w:color w:val="0070C0"/>
-        </w:rPr>
-      </w:pPr>
-      <w:r>
-        <w:rPr>
-          <w:rFonts w:ascii="Arial" w:hAnsi="Arial" w:cs="Arial"/>
-          <w:iCs/>
-          <w:color w:val="0070C0"/>
+          <w:color w:val="000000" w:themeColor="text1"/>
+        </w:rPr>
+      </w:pPr>
+      <w:r>
+        <w:rPr>
+          <w:rFonts w:ascii="Arial" w:hAnsi="Arial" w:cs="Arial"/>
+          <w:iCs/>
+          <w:color w:val="000000" w:themeColor="text1"/>
         </w:rPr>
         <w:t>Incomplete iteration 1.1 will negatively impact iteration 1.2.</w:t>
       </w:r>
@@ -1361,14 +1245,14 @@
         <w:rPr>
           <w:rFonts w:ascii="Arial" w:hAnsi="Arial" w:cs="Arial"/>
           <w:iCs/>
-          <w:color w:val="0070C0"/>
-        </w:rPr>
-      </w:pPr>
-      <w:r>
-        <w:rPr>
-          <w:rFonts w:ascii="Arial" w:hAnsi="Arial" w:cs="Arial"/>
-          <w:iCs/>
-          <w:color w:val="0070C0"/>
+          <w:color w:val="000000" w:themeColor="text1"/>
+        </w:rPr>
+      </w:pPr>
+      <w:r>
+        <w:rPr>
+          <w:rFonts w:ascii="Arial" w:hAnsi="Arial" w:cs="Arial"/>
+          <w:iCs/>
+          <w:color w:val="000000" w:themeColor="text1"/>
         </w:rPr>
         <w:t>The mitigation strategy is to finish assigned tasks by the stated deadline and to follow the team charter.</w:t>
       </w:r>
@@ -1385,14 +1269,14 @@
         <w:rPr>
           <w:rFonts w:ascii="Arial" w:hAnsi="Arial" w:cs="Arial"/>
           <w:iCs/>
-          <w:color w:val="0070C0"/>
-        </w:rPr>
-      </w:pPr>
-      <w:r>
-        <w:rPr>
-          <w:rFonts w:ascii="Arial" w:hAnsi="Arial" w:cs="Arial"/>
-          <w:iCs/>
-          <w:color w:val="0070C0"/>
+          <w:color w:val="000000" w:themeColor="text1"/>
+        </w:rPr>
+      </w:pPr>
+      <w:r>
+        <w:rPr>
+          <w:rFonts w:ascii="Arial" w:hAnsi="Arial" w:cs="Arial"/>
+          <w:iCs/>
+          <w:color w:val="000000" w:themeColor="text1"/>
         </w:rPr>
         <w:t>This risk is resolved.</w:t>
       </w:r>
@@ -1404,14 +1288,14 @@
         <w:rPr>
           <w:rFonts w:ascii="Arial" w:hAnsi="Arial" w:cs="Arial"/>
           <w:iCs/>
-          <w:color w:val="0070C0"/>
-        </w:rPr>
-      </w:pPr>
-      <w:r>
-        <w:rPr>
-          <w:rFonts w:ascii="Arial" w:hAnsi="Arial" w:cs="Arial"/>
-          <w:iCs/>
-          <w:color w:val="0070C0"/>
+          <w:color w:val="000000" w:themeColor="text1"/>
+        </w:rPr>
+      </w:pPr>
+      <w:r>
+        <w:rPr>
+          <w:rFonts w:ascii="Arial" w:hAnsi="Arial" w:cs="Arial"/>
+          <w:iCs/>
+          <w:color w:val="000000" w:themeColor="text1"/>
         </w:rPr>
         <w:t xml:space="preserve">4.3 </w:t>
       </w:r>
@@ -1419,7 +1303,7 @@
         <w:rPr>
           <w:rFonts w:ascii="Arial" w:hAnsi="Arial" w:cs="Arial"/>
           <w:iCs/>
-          <w:color w:val="0070C0"/>
+          <w:color w:val="000000" w:themeColor="text1"/>
         </w:rPr>
         <w:t xml:space="preserve">Core use cases not explicitly </w:t>
       </w:r>
@@ -1428,7 +1312,7 @@
         <w:rPr>
           <w:rFonts w:ascii="Arial" w:hAnsi="Arial" w:cs="Arial"/>
           <w:iCs/>
-          <w:color w:val="0070C0"/>
+          <w:color w:val="000000" w:themeColor="text1"/>
         </w:rPr>
         <w:t>stated</w:t>
       </w:r>
@@ -1446,14 +1330,14 @@
         <w:rPr>
           <w:rFonts w:ascii="Arial" w:hAnsi="Arial" w:cs="Arial"/>
           <w:iCs/>
-          <w:color w:val="0070C0"/>
-        </w:rPr>
-      </w:pPr>
-      <w:r>
-        <w:rPr>
-          <w:rFonts w:ascii="Arial" w:hAnsi="Arial" w:cs="Arial"/>
-          <w:iCs/>
-          <w:color w:val="0070C0"/>
+          <w:color w:val="000000" w:themeColor="text1"/>
+        </w:rPr>
+      </w:pPr>
+      <w:r>
+        <w:rPr>
+          <w:rFonts w:ascii="Arial" w:hAnsi="Arial" w:cs="Arial"/>
+          <w:iCs/>
+          <w:color w:val="000000" w:themeColor="text1"/>
         </w:rPr>
         <w:t>Scope creep can delay the project.</w:t>
       </w:r>
@@ -1470,14 +1354,14 @@
         <w:rPr>
           <w:rFonts w:ascii="Arial" w:hAnsi="Arial" w:cs="Arial"/>
           <w:iCs/>
-          <w:color w:val="0070C0"/>
-        </w:rPr>
-      </w:pPr>
-      <w:r>
-        <w:rPr>
-          <w:rFonts w:ascii="Arial" w:hAnsi="Arial" w:cs="Arial"/>
-          <w:iCs/>
-          <w:color w:val="0070C0"/>
+          <w:color w:val="000000" w:themeColor="text1"/>
+        </w:rPr>
+      </w:pPr>
+      <w:r>
+        <w:rPr>
+          <w:rFonts w:ascii="Arial" w:hAnsi="Arial" w:cs="Arial"/>
+          <w:iCs/>
+          <w:color w:val="000000" w:themeColor="text1"/>
         </w:rPr>
         <w:t>The mitigation strategy is to clearly state core use cases and non-core use cases.</w:t>
       </w:r>
@@ -1494,14 +1378,14 @@
         <w:rPr>
           <w:rFonts w:ascii="Arial" w:hAnsi="Arial" w:cs="Arial"/>
           <w:iCs/>
-          <w:color w:val="0070C0"/>
-        </w:rPr>
-      </w:pPr>
-      <w:r>
-        <w:rPr>
-          <w:rFonts w:ascii="Arial" w:hAnsi="Arial" w:cs="Arial"/>
-          <w:iCs/>
-          <w:color w:val="0070C0"/>
+          <w:color w:val="000000" w:themeColor="text1"/>
+        </w:rPr>
+      </w:pPr>
+      <w:r>
+        <w:rPr>
+          <w:rFonts w:ascii="Arial" w:hAnsi="Arial" w:cs="Arial"/>
+          <w:iCs/>
+          <w:color w:val="000000" w:themeColor="text1"/>
         </w:rPr>
         <w:t>this risk is ongoing.</w:t>
       </w:r>
@@ -1513,16 +1397,15 @@
         <w:rPr>
           <w:rFonts w:ascii="Arial" w:hAnsi="Arial" w:cs="Arial"/>
           <w:iCs/>
-          <w:color w:val="0070C0"/>
-        </w:rPr>
-      </w:pPr>
-      <w:r>
-        <w:rPr>
-          <w:rFonts w:ascii="Arial" w:hAnsi="Arial" w:cs="Arial"/>
-          <w:iCs/>
-          <w:color w:val="0070C0"/>
-        </w:rPr>
-        <w:lastRenderedPageBreak/>
+          <w:color w:val="000000" w:themeColor="text1"/>
+        </w:rPr>
+      </w:pPr>
+      <w:r>
+        <w:rPr>
+          <w:rFonts w:ascii="Arial" w:hAnsi="Arial" w:cs="Arial"/>
+          <w:iCs/>
+          <w:color w:val="000000" w:themeColor="text1"/>
+        </w:rPr>
         <w:t>4.4 App functional accuracy</w:t>
       </w:r>
     </w:p>
@@ -1537,14 +1420,14 @@
         <w:rPr>
           <w:rFonts w:ascii="Arial" w:hAnsi="Arial" w:cs="Arial"/>
           <w:iCs/>
-          <w:color w:val="0070C0"/>
-        </w:rPr>
-      </w:pPr>
-      <w:r>
-        <w:rPr>
-          <w:rFonts w:ascii="Arial" w:hAnsi="Arial" w:cs="Arial"/>
-          <w:iCs/>
-          <w:color w:val="0070C0"/>
+          <w:color w:val="000000" w:themeColor="text1"/>
+        </w:rPr>
+      </w:pPr>
+      <w:r>
+        <w:rPr>
+          <w:rFonts w:ascii="Arial" w:hAnsi="Arial" w:cs="Arial"/>
+          <w:iCs/>
+          <w:color w:val="000000" w:themeColor="text1"/>
         </w:rPr>
         <w:t xml:space="preserve">Points must be correctly added so that rewards can be correctly </w:t>
       </w:r>
@@ -1553,7 +1436,7 @@
         <w:rPr>
           <w:rFonts w:ascii="Arial" w:hAnsi="Arial" w:cs="Arial"/>
           <w:iCs/>
-          <w:color w:val="0070C0"/>
+          <w:color w:val="000000" w:themeColor="text1"/>
         </w:rPr>
         <w:t>given</w:t>
       </w:r>
@@ -1570,14 +1453,14 @@
         <w:rPr>
           <w:rFonts w:ascii="Arial" w:hAnsi="Arial" w:cs="Arial"/>
           <w:iCs/>
-          <w:color w:val="0070C0"/>
-        </w:rPr>
-      </w:pPr>
-      <w:r>
-        <w:rPr>
-          <w:rFonts w:ascii="Arial" w:hAnsi="Arial" w:cs="Arial"/>
-          <w:iCs/>
-          <w:color w:val="0070C0"/>
+          <w:color w:val="000000" w:themeColor="text1"/>
+        </w:rPr>
+      </w:pPr>
+      <w:r>
+        <w:rPr>
+          <w:rFonts w:ascii="Arial" w:hAnsi="Arial" w:cs="Arial"/>
+          <w:iCs/>
+          <w:color w:val="000000" w:themeColor="text1"/>
         </w:rPr>
         <w:t xml:space="preserve">The mitigation strategy is to thoroughly test the </w:t>
       </w:r>
@@ -1586,7 +1469,7 @@
         <w:rPr>
           <w:rFonts w:ascii="Arial" w:hAnsi="Arial" w:cs="Arial"/>
           <w:iCs/>
-          <w:color w:val="0070C0"/>
+          <w:color w:val="000000" w:themeColor="text1"/>
         </w:rPr>
         <w:t>app</w:t>
       </w:r>
@@ -1603,14 +1486,14 @@
         <w:rPr>
           <w:rFonts w:ascii="Arial" w:hAnsi="Arial" w:cs="Arial"/>
           <w:iCs/>
-          <w:color w:val="0070C0"/>
-        </w:rPr>
-      </w:pPr>
-      <w:r>
-        <w:rPr>
-          <w:rFonts w:ascii="Arial" w:hAnsi="Arial" w:cs="Arial"/>
-          <w:iCs/>
-          <w:color w:val="0070C0"/>
+          <w:color w:val="000000" w:themeColor="text1"/>
+        </w:rPr>
+      </w:pPr>
+      <w:r>
+        <w:rPr>
+          <w:rFonts w:ascii="Arial" w:hAnsi="Arial" w:cs="Arial"/>
+          <w:iCs/>
+          <w:color w:val="000000" w:themeColor="text1"/>
         </w:rPr>
         <w:t xml:space="preserve">this risk is </w:t>
       </w:r>
@@ -1619,7 +1502,7 @@
         <w:rPr>
           <w:rFonts w:ascii="Arial" w:hAnsi="Arial" w:cs="Arial"/>
           <w:iCs/>
-          <w:color w:val="0070C0"/>
+          <w:color w:val="000000" w:themeColor="text1"/>
         </w:rPr>
         <w:t>ongoing</w:t>
       </w:r>
@@ -1632,26 +1515,27 @@
         <w:rPr>
           <w:rFonts w:ascii="Arial" w:hAnsi="Arial" w:cs="Arial"/>
           <w:iCs/>
-          <w:color w:val="0070C0"/>
-        </w:rPr>
-      </w:pPr>
-    </w:p>
-    <w:p>
-      <w:pPr>
-        <w:pStyle w:val="NormalWeb"/>
-        <w:spacing w:before="0" w:beforeAutospacing="0" w:after="120" w:afterAutospacing="0"/>
-        <w:rPr>
-          <w:rFonts w:ascii="Arial" w:hAnsi="Arial" w:cs="Arial"/>
-          <w:iCs/>
-          <w:color w:val="0070C0"/>
-        </w:rPr>
-      </w:pPr>
-      <w:r>
-        <w:rPr>
-          <w:rFonts w:ascii="Arial" w:hAnsi="Arial" w:cs="Arial"/>
-          <w:iCs/>
-          <w:color w:val="0070C0"/>
-        </w:rPr>
+          <w:color w:val="000000" w:themeColor="text1"/>
+        </w:rPr>
+      </w:pPr>
+    </w:p>
+    <w:p>
+      <w:pPr>
+        <w:pStyle w:val="NormalWeb"/>
+        <w:spacing w:before="0" w:beforeAutospacing="0" w:after="120" w:afterAutospacing="0"/>
+        <w:rPr>
+          <w:rFonts w:ascii="Arial" w:hAnsi="Arial" w:cs="Arial"/>
+          <w:iCs/>
+          <w:color w:val="000000" w:themeColor="text1"/>
+        </w:rPr>
+      </w:pPr>
+      <w:r>
+        <w:rPr>
+          <w:rFonts w:ascii="Arial" w:hAnsi="Arial" w:cs="Arial"/>
+          <w:iCs/>
+          <w:color w:val="000000" w:themeColor="text1"/>
+        </w:rPr>
+        <w:lastRenderedPageBreak/>
         <w:t xml:space="preserve">4.5 Different app properties such </w:t>
       </w:r>
       <w:proofErr w:type="gramStart"/>
@@ -1659,7 +1543,7 @@
         <w:rPr>
           <w:rFonts w:ascii="Arial" w:hAnsi="Arial" w:cs="Arial"/>
           <w:iCs/>
-          <w:color w:val="0070C0"/>
+          <w:color w:val="000000" w:themeColor="text1"/>
         </w:rPr>
         <w:t xml:space="preserve">as  </w:t>
       </w:r>
@@ -1668,7 +1552,7 @@
         <w:rPr>
           <w:rFonts w:ascii="Arial" w:hAnsi="Arial" w:cs="Arial"/>
           <w:iCs/>
-          <w:color w:val="0070C0"/>
+          <w:color w:val="000000" w:themeColor="text1"/>
         </w:rPr>
         <w:t>compileSdk</w:t>
       </w:r>
@@ -1678,7 +1562,7 @@
         <w:rPr>
           <w:rFonts w:ascii="Arial" w:hAnsi="Arial" w:cs="Arial"/>
           <w:iCs/>
-          <w:color w:val="0070C0"/>
+          <w:color w:val="000000" w:themeColor="text1"/>
         </w:rPr>
         <w:t xml:space="preserve"> and/or </w:t>
       </w:r>
@@ -1687,7 +1571,7 @@
         <w:rPr>
           <w:rFonts w:ascii="Arial" w:hAnsi="Arial" w:cs="Arial"/>
           <w:iCs/>
-          <w:color w:val="0070C0"/>
+          <w:color w:val="000000" w:themeColor="text1"/>
         </w:rPr>
         <w:t>minSdk</w:t>
       </w:r>
@@ -1704,14 +1588,14 @@
         <w:rPr>
           <w:rFonts w:ascii="Arial" w:hAnsi="Arial" w:cs="Arial"/>
           <w:iCs/>
-          <w:color w:val="0070C0"/>
-        </w:rPr>
-      </w:pPr>
-      <w:r>
-        <w:rPr>
-          <w:rFonts w:ascii="Arial" w:hAnsi="Arial" w:cs="Arial"/>
-          <w:iCs/>
-          <w:color w:val="0070C0"/>
+          <w:color w:val="000000" w:themeColor="text1"/>
+        </w:rPr>
+      </w:pPr>
+      <w:r>
+        <w:rPr>
+          <w:rFonts w:ascii="Arial" w:hAnsi="Arial" w:cs="Arial"/>
+          <w:iCs/>
+          <w:color w:val="000000" w:themeColor="text1"/>
         </w:rPr>
         <w:t>Group members to use same properties to maintain consistency.</w:t>
       </w:r>
@@ -1727,14 +1611,14 @@
         <w:rPr>
           <w:rFonts w:ascii="Arial" w:hAnsi="Arial" w:cs="Arial"/>
           <w:iCs/>
-          <w:color w:val="0070C0"/>
-        </w:rPr>
-      </w:pPr>
-      <w:r>
-        <w:rPr>
-          <w:rFonts w:ascii="Arial" w:hAnsi="Arial" w:cs="Arial"/>
-          <w:iCs/>
-          <w:color w:val="0070C0"/>
+          <w:color w:val="000000" w:themeColor="text1"/>
+        </w:rPr>
+      </w:pPr>
+      <w:r>
+        <w:rPr>
+          <w:rFonts w:ascii="Arial" w:hAnsi="Arial" w:cs="Arial"/>
+          <w:iCs/>
+          <w:color w:val="000000" w:themeColor="text1"/>
         </w:rPr>
         <w:t>the mitigation strategy is to decide on such properties.</w:t>
       </w:r>
@@ -1750,14 +1634,14 @@
         <w:rPr>
           <w:rFonts w:ascii="Arial" w:hAnsi="Arial" w:cs="Arial"/>
           <w:iCs/>
-          <w:color w:val="0070C0"/>
-        </w:rPr>
-      </w:pPr>
-      <w:r>
-        <w:rPr>
-          <w:rFonts w:ascii="Arial" w:hAnsi="Arial" w:cs="Arial"/>
-          <w:iCs/>
-          <w:color w:val="0070C0"/>
+          <w:color w:val="000000" w:themeColor="text1"/>
+        </w:rPr>
+      </w:pPr>
+      <w:r>
+        <w:rPr>
+          <w:rFonts w:ascii="Arial" w:hAnsi="Arial" w:cs="Arial"/>
+          <w:iCs/>
+          <w:color w:val="000000" w:themeColor="text1"/>
         </w:rPr>
         <w:t>this risk is ongoing.</w:t>
       </w:r>

</xml_diff>

<commit_message>
Update to Iteration2 5.1
</commit_message>
<xml_diff>
--- a/LCOM Documents/Iteration2/LCOMInceptionPhaseStatusAssessment.docx
+++ b/LCOM Documents/Iteration2/LCOMInceptionPhaseStatusAssessment.docx
@@ -15,30 +15,25 @@
         <w:pStyle w:val="Heading2"/>
       </w:pPr>
       <w:r>
-        <w:t xml:space="preserve">1. Assessment against </w:t>
-      </w:r>
-      <w:r>
-        <w:t>O</w:t>
-      </w:r>
-      <w:r>
-        <w:t>bjectives of the Inception Phase </w:t>
+        <w:t>1. Assessment against Objectives of the Inception Phase </w:t>
       </w:r>
     </w:p>
     <w:p>
       <w:pPr>
         <w:pStyle w:val="Heading3"/>
-      </w:pPr>
-      <w:r>
-        <w:t>1.1 </w:t>
-      </w:r>
-      <w:r>
-        <w:t xml:space="preserve">Do we know what </w:t>
-      </w:r>
-      <w:r>
-        <w:t>we are trying to achieve</w:t>
-      </w:r>
-      <w:r>
-        <w:t>?</w:t>
+        <w:rPr>
+          <w:rFonts w:ascii="Times New Roman" w:hAnsi="Times New Roman" w:cs="Times New Roman"/>
+          <w:sz w:val="24"/>
+          <w:szCs w:val="24"/>
+        </w:rPr>
+      </w:pPr>
+      <w:r>
+        <w:rPr>
+          <w:rFonts w:ascii="Times New Roman" w:hAnsi="Times New Roman" w:cs="Times New Roman"/>
+          <w:sz w:val="24"/>
+          <w:szCs w:val="24"/>
+        </w:rPr>
+        <w:t>1.1 Do we know what we are trying to achieve?</w:t>
       </w:r>
     </w:p>
     <w:p>
@@ -47,56 +42,26 @@
         <w:spacing w:before="0" w:beforeAutospacing="0" w:after="120" w:afterAutospacing="0"/>
         <w:rPr>
           <w:rStyle w:val="mceitemhiddenspellword"/>
-          <w:sz w:val="22"/>
-          <w:szCs w:val="22"/>
-        </w:rPr>
-      </w:pPr>
-      <w:r>
-        <w:rPr>
-          <w:rFonts w:ascii="Arial" w:hAnsi="Arial" w:cs="Arial"/>
           <w:color w:val="000000"/>
-          <w:sz w:val="22"/>
-          <w:szCs w:val="22"/>
-        </w:rPr>
-        <w:t xml:space="preserve">The aim of the project is to </w:t>
-      </w:r>
-      <w:r>
-        <w:rPr>
-          <w:rFonts w:ascii="Arial" w:hAnsi="Arial" w:cs="Arial"/>
-          <w:i/>
-          <w:color w:val="0070C0"/>
-          <w:sz w:val="22"/>
-          <w:szCs w:val="22"/>
-        </w:rPr>
-        <w:t>&lt;insert project outcome here&gt;</w:t>
+        </w:rPr>
+      </w:pPr>
+      <w:r>
+        <w:rPr>
+          <w:color w:val="000000"/>
+        </w:rPr>
+        <w:t xml:space="preserve">The aim of the project is to create an </w:t>
+      </w:r>
+      <w:r>
+        <w:rPr>
+          <w:color w:val="111111"/>
+          <w:shd w:val="clear" w:color="auto" w:fill="FFFFFF"/>
+        </w:rPr>
+        <w:t>ADHD Task Manager mobile application that is designed to help individuals with ADHD manage their daily tasks and improve their productivity. </w:t>
       </w:r>
       <w:r>
         <w:rPr>
           <w:rStyle w:val="mceitemhiddenspellword"/>
-          <w:rFonts w:ascii="Tahoma" w:hAnsi="Tahoma" w:cs="Tahoma"/>
-          <w:color w:val="0070C0"/>
-          <w:sz w:val="22"/>
-          <w:szCs w:val="22"/>
-        </w:rPr>
-        <w:t>﻿﻿﻿﻿﻿﻿﻿﻿﻿﻿﻿﻿﻿﻿﻿﻿﻿﻿﻿﻿﻿﻿﻿﻿﻿﻿﻿﻿﻿﻿﻿﻿﻿﻿﻿﻿﻿﻿﻿﻿</w:t>
-      </w:r>
-      <w:r>
-        <w:rPr>
-          <w:rStyle w:val="mceitemhiddenspellword"/>
-          <w:rFonts w:ascii="Arial" w:hAnsi="Arial" w:cs="Arial"/>
-          <w:color w:val="0070C0"/>
-          <w:sz w:val="22"/>
-          <w:szCs w:val="22"/>
-        </w:rPr>
-        <w:t xml:space="preserve"> </w:t>
-      </w:r>
-      <w:r>
-        <w:rPr>
-          <w:rStyle w:val="mceitemhiddenspellword"/>
-          <w:rFonts w:ascii="Arial" w:hAnsi="Arial" w:cs="Arial"/>
           <w:color w:val="000000"/>
-          <w:sz w:val="22"/>
-          <w:szCs w:val="22"/>
         </w:rPr>
         <w:t>This is embodied in the completed Vision Document.</w:t>
       </w:r>
@@ -106,42 +71,145 @@
         <w:pStyle w:val="NormalWeb"/>
         <w:spacing w:before="0" w:beforeAutospacing="0" w:after="120" w:afterAutospacing="0"/>
         <w:rPr>
-          <w:sz w:val="22"/>
-          <w:szCs w:val="22"/>
-        </w:rPr>
-      </w:pPr>
-      <w:r>
-        <w:rPr>
-          <w:rFonts w:ascii="Arial" w:hAnsi="Arial" w:cs="Arial"/>
-          <w:color w:val="000000"/>
-          <w:sz w:val="22"/>
-          <w:szCs w:val="22"/>
-        </w:rPr>
-        <w:t>We understand the main functional requirements of the project which are:</w:t>
-      </w:r>
+          <w:rStyle w:val="mceitemhiddenspellword"/>
+          <w:color w:val="4472C4" w:themeColor="accent1"/>
+          <w:u w:val="single"/>
+        </w:rPr>
+      </w:pPr>
+      <w:hyperlink r:id="rId5" w:history="1">
+        <w:r>
+          <w:rPr>
+            <w:rStyle w:val="Hyperlink"/>
+          </w:rPr>
+          <w:t>https://github.com/commet003/ITC303-9-Team1-Project/blob/main/LCOM%20Documents/Iteration1/LCOMProjectVision.docx</w:t>
+        </w:r>
+      </w:hyperlink>
     </w:p>
     <w:p>
       <w:pPr>
         <w:pStyle w:val="NormalWeb"/>
         <w:spacing w:before="0" w:beforeAutospacing="0" w:after="120" w:afterAutospacing="0"/>
-        <w:ind w:left="720"/>
-        <w:rPr>
-          <w:rFonts w:ascii="Arial" w:hAnsi="Arial" w:cs="Arial"/>
-          <w:i/>
-          <w:color w:val="0070C0"/>
-          <w:sz w:val="22"/>
-          <w:szCs w:val="22"/>
-        </w:rPr>
-      </w:pPr>
-      <w:r>
-        <w:rPr>
-          <w:rFonts w:ascii="Arial" w:hAnsi="Arial" w:cs="Arial"/>
-          <w:i/>
-          <w:color w:val="0070C0"/>
-          <w:sz w:val="22"/>
-          <w:szCs w:val="22"/>
-        </w:rPr>
-        <w:t>&lt;insert list of use cases here&gt;</w:t>
+        <w:rPr>
+          <w:color w:val="000000"/>
+        </w:rPr>
+      </w:pPr>
+      <w:r>
+        <w:rPr>
+          <w:color w:val="000000"/>
+        </w:rPr>
+        <w:t>We understand the main functional requirements of the project which are:</w:t>
+      </w:r>
+    </w:p>
+    <w:p>
+      <w:pPr>
+        <w:pStyle w:val="ListBullet"/>
+        <w:rPr>
+          <w:rFonts w:ascii="Times New Roman" w:hAnsi="Times New Roman" w:cs="Times New Roman"/>
+          <w:sz w:val="24"/>
+          <w:szCs w:val="24"/>
+        </w:rPr>
+      </w:pPr>
+      <w:r>
+        <w:rPr>
+          <w:rFonts w:ascii="Times New Roman" w:hAnsi="Times New Roman" w:cs="Times New Roman"/>
+          <w:sz w:val="24"/>
+          <w:szCs w:val="24"/>
+        </w:rPr>
+        <w:t>User registration through username and password authentication</w:t>
+      </w:r>
+    </w:p>
+    <w:p>
+      <w:pPr>
+        <w:pStyle w:val="ListBullet"/>
+        <w:rPr>
+          <w:rFonts w:ascii="Times New Roman" w:hAnsi="Times New Roman" w:cs="Times New Roman"/>
+          <w:sz w:val="24"/>
+          <w:szCs w:val="24"/>
+        </w:rPr>
+      </w:pPr>
+      <w:proofErr w:type="spellStart"/>
+      <w:r>
+        <w:rPr>
+          <w:rFonts w:ascii="Times New Roman" w:hAnsi="Times New Roman" w:cs="Times New Roman"/>
+          <w:sz w:val="24"/>
+          <w:szCs w:val="24"/>
+        </w:rPr>
+        <w:t>Sqlite</w:t>
+      </w:r>
+      <w:proofErr w:type="spellEnd"/>
+      <w:r>
+        <w:rPr>
+          <w:rFonts w:ascii="Times New Roman" w:hAnsi="Times New Roman" w:cs="Times New Roman"/>
+          <w:sz w:val="24"/>
+          <w:szCs w:val="24"/>
+        </w:rPr>
+        <w:t xml:space="preserve"> database system</w:t>
+      </w:r>
+    </w:p>
+    <w:p>
+      <w:pPr>
+        <w:pStyle w:val="ListBullet"/>
+        <w:rPr>
+          <w:rFonts w:ascii="Times New Roman" w:hAnsi="Times New Roman" w:cs="Times New Roman"/>
+          <w:sz w:val="24"/>
+          <w:szCs w:val="24"/>
+        </w:rPr>
+      </w:pPr>
+      <w:r>
+        <w:rPr>
+          <w:rFonts w:ascii="Times New Roman" w:hAnsi="Times New Roman" w:cs="Times New Roman"/>
+          <w:sz w:val="24"/>
+          <w:szCs w:val="24"/>
+        </w:rPr>
+        <w:t xml:space="preserve">Points awarding with the external app integration Email, Map, Calendar </w:t>
+      </w:r>
+      <w:proofErr w:type="gramStart"/>
+      <w:r>
+        <w:rPr>
+          <w:rFonts w:ascii="Times New Roman" w:hAnsi="Times New Roman" w:cs="Times New Roman"/>
+          <w:sz w:val="24"/>
+          <w:szCs w:val="24"/>
+        </w:rPr>
+        <w:t>app</w:t>
+      </w:r>
+      <w:proofErr w:type="gramEnd"/>
+    </w:p>
+    <w:p>
+      <w:pPr>
+        <w:pStyle w:val="ListBullet"/>
+        <w:rPr>
+          <w:rFonts w:ascii="Times New Roman" w:hAnsi="Times New Roman" w:cs="Times New Roman"/>
+          <w:sz w:val="24"/>
+          <w:szCs w:val="24"/>
+        </w:rPr>
+      </w:pPr>
+      <w:r>
+        <w:rPr>
+          <w:rFonts w:ascii="Times New Roman" w:hAnsi="Times New Roman" w:cs="Times New Roman"/>
+          <w:sz w:val="24"/>
+          <w:szCs w:val="24"/>
+        </w:rPr>
+        <w:t xml:space="preserve">Other user comparison communication </w:t>
+      </w:r>
+      <w:proofErr w:type="spellStart"/>
+      <w:proofErr w:type="gramStart"/>
+      <w:r>
+        <w:rPr>
+          <w:rFonts w:ascii="Times New Roman" w:hAnsi="Times New Roman" w:cs="Times New Roman"/>
+          <w:sz w:val="24"/>
+          <w:szCs w:val="24"/>
+        </w:rPr>
+        <w:t>i,e</w:t>
+      </w:r>
+      <w:proofErr w:type="spellEnd"/>
+      <w:proofErr w:type="gramEnd"/>
+      <w:r>
+        <w:rPr>
+          <w:rFonts w:ascii="Times New Roman" w:hAnsi="Times New Roman" w:cs="Times New Roman"/>
+          <w:sz w:val="24"/>
+          <w:szCs w:val="24"/>
+        </w:rPr>
+        <w:t xml:space="preserve"> leader board.</w:t>
       </w:r>
     </w:p>
     <w:p>
@@ -149,52 +217,14 @@
         <w:pStyle w:val="NormalWeb"/>
         <w:spacing w:before="0" w:beforeAutospacing="0" w:after="120" w:afterAutospacing="0"/>
         <w:rPr>
-          <w:rStyle w:val="mceitemhiddenspellword"/>
-          <w:sz w:val="22"/>
-          <w:szCs w:val="22"/>
-        </w:rPr>
-      </w:pPr>
-      <w:r>
-        <w:rPr>
-          <w:rFonts w:ascii="Arial" w:hAnsi="Arial" w:cs="Arial"/>
           <w:color w:val="000000"/>
-          <w:sz w:val="22"/>
-          <w:szCs w:val="22"/>
-        </w:rPr>
-        <w:t xml:space="preserve">This is shown in the completed Functional Requirement model embodied in </w:t>
-      </w:r>
-      <w:r>
-        <w:rPr>
-          <w:rFonts w:ascii="Arial" w:hAnsi="Arial" w:cs="Arial"/>
-          <w:i/>
-          <w:color w:val="0070C0"/>
-          <w:sz w:val="22"/>
-          <w:szCs w:val="22"/>
-        </w:rPr>
-        <w:t>&lt;insert list of </w:t>
-      </w:r>
-      <w:r>
-        <w:rPr>
-          <w:rStyle w:val="mceitemhiddenspellword"/>
-          <w:rFonts w:ascii="Arial" w:hAnsi="Arial" w:cs="Arial"/>
-          <w:i/>
-          <w:color w:val="0070C0"/>
-          <w:sz w:val="22"/>
-          <w:szCs w:val="22"/>
-          <w:bdr w:val="none" w:sz="0" w:space="0" w:color="auto" w:frame="1"/>
-        </w:rPr>
-        <w:t>artefacts</w:t>
-      </w:r>
-      <w:r>
-        <w:rPr>
-          <w:rStyle w:val="mceitemhiddenspellword"/>
-          <w:rFonts w:ascii="Arial" w:hAnsi="Arial" w:cs="Arial"/>
-          <w:i/>
-          <w:color w:val="0070C0"/>
-          <w:sz w:val="22"/>
-          <w:szCs w:val="22"/>
-        </w:rPr>
-        <w:t> documenting Functional Requirements here&gt;</w:t>
+        </w:rPr>
+      </w:pPr>
+      <w:r>
+        <w:rPr>
+          <w:color w:val="000000"/>
+        </w:rPr>
+        <w:t>This is shown in the completed Use Case model within our designated folder:</w:t>
       </w:r>
     </w:p>
     <w:p>
@@ -202,89 +232,204 @@
         <w:pStyle w:val="NormalWeb"/>
         <w:spacing w:before="0" w:beforeAutospacing="0" w:after="120" w:afterAutospacing="0"/>
         <w:rPr>
-          <w:sz w:val="22"/>
-          <w:szCs w:val="22"/>
-        </w:rPr>
-      </w:pPr>
-      <w:r>
-        <w:rPr>
-          <w:rFonts w:ascii="Arial" w:hAnsi="Arial" w:cs="Arial"/>
-          <w:color w:val="000000"/>
-          <w:sz w:val="22"/>
-          <w:szCs w:val="22"/>
-        </w:rPr>
-        <w:t>We understand the main Non-Functional requirements of the project which are:</w:t>
-      </w:r>
+          <w:rStyle w:val="mceitemhiddenspellword"/>
+          <w:color w:val="4472C4" w:themeColor="accent1"/>
+          <w:u w:val="single"/>
+        </w:rPr>
+      </w:pPr>
+      <w:hyperlink r:id="rId6" w:history="1">
+        <w:r>
+          <w:rPr>
+            <w:rStyle w:val="Hyperlink"/>
+          </w:rPr>
+          <w:t>https://github.com/commet003/ITC303-9-Team1-Project/tree/mai</w:t>
+        </w:r>
+        <w:r>
+          <w:rPr>
+            <w:rStyle w:val="Hyperlink"/>
+          </w:rPr>
+          <w:t>n</w:t>
+        </w:r>
+        <w:r>
+          <w:rPr>
+            <w:rStyle w:val="Hyperlink"/>
+          </w:rPr>
+          <w:t>/Use_Cases</w:t>
+        </w:r>
+      </w:hyperlink>
     </w:p>
     <w:p>
       <w:pPr>
         <w:pStyle w:val="NormalWeb"/>
         <w:spacing w:before="0" w:beforeAutospacing="0" w:after="120" w:afterAutospacing="0"/>
-        <w:ind w:left="720"/>
+      </w:pPr>
+      <w:r>
+        <w:rPr>
+          <w:color w:val="000000"/>
+        </w:rPr>
+        <w:t>We understand the main Non-Functional requirements of the project which are:</w:t>
+      </w:r>
+    </w:p>
+    <w:p>
+      <w:pPr>
+        <w:pStyle w:val="ListBullet"/>
+        <w:rPr>
+          <w:rFonts w:ascii="Times New Roman" w:hAnsi="Times New Roman" w:cs="Times New Roman"/>
+          <w:sz w:val="24"/>
+          <w:szCs w:val="24"/>
+        </w:rPr>
+      </w:pPr>
+      <w:r>
+        <w:rPr>
+          <w:rFonts w:ascii="Times New Roman" w:hAnsi="Times New Roman" w:cs="Times New Roman"/>
+          <w:iCs/>
+          <w:color w:val="000000" w:themeColor="text1"/>
+          <w:sz w:val="24"/>
+          <w:szCs w:val="24"/>
+        </w:rPr>
+        <w:t>allows users to create and manage their tasks easily. This functionality will enable users to add due dates, prioritize tasks, and categorize tasks by project or topic.</w:t>
+      </w:r>
+    </w:p>
+    <w:p>
+      <w:pPr>
+        <w:pStyle w:val="ListBullet"/>
+        <w:rPr>
+          <w:rFonts w:ascii="Times New Roman" w:hAnsi="Times New Roman" w:cs="Times New Roman"/>
+          <w:sz w:val="24"/>
+          <w:szCs w:val="24"/>
+        </w:rPr>
+      </w:pPr>
+      <w:r>
+        <w:rPr>
+          <w:rFonts w:ascii="Times New Roman" w:hAnsi="Times New Roman" w:cs="Times New Roman"/>
+          <w:iCs/>
+          <w:color w:val="000000" w:themeColor="text1"/>
+          <w:sz w:val="24"/>
+          <w:szCs w:val="24"/>
+        </w:rPr>
+        <w:t>system will include a Pomodoro timer, which allows users to work in intervals of focused work and rest.</w:t>
+      </w:r>
+    </w:p>
+    <w:p>
+      <w:pPr>
+        <w:pStyle w:val="ListBullet"/>
+        <w:rPr>
+          <w:rFonts w:ascii="Times New Roman" w:hAnsi="Times New Roman" w:cs="Times New Roman"/>
+          <w:sz w:val="24"/>
+          <w:szCs w:val="24"/>
+        </w:rPr>
+      </w:pPr>
+      <w:r>
+        <w:rPr>
+          <w:rFonts w:ascii="Times New Roman" w:hAnsi="Times New Roman" w:cs="Times New Roman"/>
+          <w:iCs/>
+          <w:color w:val="000000" w:themeColor="text1"/>
+          <w:sz w:val="24"/>
+          <w:szCs w:val="24"/>
+        </w:rPr>
+        <w:t>the system will include a habit tracker and reward system.</w:t>
+      </w:r>
+    </w:p>
+    <w:p>
+      <w:pPr>
+        <w:pStyle w:val="ListBullet"/>
+        <w:rPr>
+          <w:rFonts w:ascii="Times New Roman" w:hAnsi="Times New Roman" w:cs="Times New Roman"/>
+          <w:sz w:val="24"/>
+          <w:szCs w:val="24"/>
+        </w:rPr>
+      </w:pPr>
+      <w:r>
+        <w:rPr>
+          <w:rFonts w:ascii="Times New Roman" w:hAnsi="Times New Roman" w:cs="Times New Roman"/>
+          <w:iCs/>
+          <w:color w:val="000000" w:themeColor="text1"/>
+          <w:sz w:val="24"/>
+          <w:szCs w:val="24"/>
+        </w:rPr>
+        <w:t>the system will include insights and analytics. This functionality will include graphs and charts.</w:t>
+      </w:r>
+    </w:p>
+    <w:p>
+      <w:pPr>
+        <w:pStyle w:val="NormalWeb"/>
+        <w:spacing w:before="0" w:beforeAutospacing="0" w:after="120" w:afterAutospacing="0"/>
         <w:rPr>
           <w:rStyle w:val="mceitemhiddenspellword"/>
           <w:i/>
           <w:color w:val="0070C0"/>
-          <w:sz w:val="22"/>
-          <w:szCs w:val="22"/>
-        </w:rPr>
-      </w:pPr>
-      <w:r>
-        <w:rPr>
-          <w:rStyle w:val="mceitemhiddenspellword"/>
-          <w:rFonts w:ascii="Arial" w:hAnsi="Arial" w:cs="Arial"/>
-          <w:i/>
-          <w:color w:val="0070C0"/>
-          <w:sz w:val="22"/>
-          <w:szCs w:val="22"/>
-        </w:rPr>
-        <w:t>&lt;insert </w:t>
-      </w:r>
-      <w:r>
-        <w:rPr>
-          <w:rStyle w:val="mceitemhiddenspellword"/>
-          <w:rFonts w:ascii="Arial" w:hAnsi="Arial" w:cs="Arial"/>
-          <w:i/>
-          <w:color w:val="0070C0"/>
-          <w:sz w:val="22"/>
-          <w:szCs w:val="22"/>
-          <w:bdr w:val="none" w:sz="0" w:space="0" w:color="auto" w:frame="1"/>
-        </w:rPr>
-        <w:t>prioritised</w:t>
-      </w:r>
-      <w:r>
-        <w:rPr>
-          <w:rStyle w:val="mceitemhiddenspellword"/>
-          <w:rFonts w:ascii="Arial" w:hAnsi="Arial" w:cs="Arial"/>
-          <w:i/>
-          <w:color w:val="0070C0"/>
-          <w:sz w:val="22"/>
-          <w:szCs w:val="22"/>
-        </w:rPr>
-        <w:t> list of </w:t>
-      </w:r>
-      <w:r>
-        <w:rPr>
-          <w:rStyle w:val="mceitemhiddenspellword"/>
-          <w:rFonts w:ascii="Arial" w:hAnsi="Arial" w:cs="Arial"/>
-          <w:i/>
-          <w:color w:val="0070C0"/>
-          <w:sz w:val="22"/>
-          <w:szCs w:val="22"/>
-          <w:bdr w:val="none" w:sz="0" w:space="0" w:color="auto" w:frame="1"/>
-        </w:rPr>
-        <w:t>NFRs</w:t>
-      </w:r>
-      <w:r>
-        <w:rPr>
-          <w:rStyle w:val="mceitemhiddenspellword"/>
-          <w:rFonts w:ascii="Arial" w:hAnsi="Arial" w:cs="Arial"/>
-          <w:i/>
-          <w:color w:val="0070C0"/>
-          <w:sz w:val="22"/>
-          <w:szCs w:val="22"/>
-        </w:rPr>
-        <w:t> here (max 7)&gt;</w:t>
+          <w:shd w:val="clear" w:color="auto" w:fill="FFFFFF"/>
+        </w:rPr>
+      </w:pPr>
+      <w:r>
+        <w:rPr>
+          <w:color w:val="000000"/>
+        </w:rPr>
+        <w:t>This is shown in the completed Non-Functional Requirement model embodied in </w:t>
+      </w:r>
+      <w:hyperlink r:id="rId7" w:history="1">
+        <w:r>
+          <w:rPr>
+            <w:rStyle w:val="Hyperlink"/>
+            <w:i/>
+            <w:bdr w:val="none" w:sz="0" w:space="0" w:color="auto" w:frame="1"/>
+            <w:shd w:val="clear" w:color="auto" w:fill="FFFFFF"/>
+          </w:rPr>
+          <w:t>https://github.com/commet003/ITC303-9-Team1-Project/blob/main/LCOM%20Documents/Iteration1/LCOMInitialRequirementModel.docx</w:t>
+        </w:r>
+      </w:hyperlink>
+    </w:p>
+    <w:p>
+      <w:pPr>
+        <w:pStyle w:val="Heading3"/>
+        <w:rPr>
+          <w:rFonts w:ascii="Times New Roman" w:hAnsi="Times New Roman" w:cs="Times New Roman"/>
+          <w:sz w:val="24"/>
+          <w:szCs w:val="24"/>
+        </w:rPr>
+      </w:pPr>
+      <w:r>
+        <w:rPr>
+          <w:rFonts w:ascii="Times New Roman" w:hAnsi="Times New Roman" w:cs="Times New Roman"/>
+          <w:sz w:val="24"/>
+          <w:szCs w:val="24"/>
+        </w:rPr>
+        <w:t>1.2 Do we know how we are going to achieve it?</w:t>
+      </w:r>
+    </w:p>
+    <w:p>
+      <w:pPr>
+        <w:rPr>
+          <w:rFonts w:ascii="Times New Roman" w:hAnsi="Times New Roman" w:cs="Times New Roman"/>
+          <w:sz w:val="24"/>
+          <w:szCs w:val="24"/>
+        </w:rPr>
+      </w:pPr>
+      <w:r>
+        <w:rPr>
+          <w:rFonts w:ascii="Times New Roman" w:hAnsi="Times New Roman" w:cs="Times New Roman"/>
+          <w:color w:val="000000"/>
+          <w:sz w:val="24"/>
+          <w:szCs w:val="24"/>
+        </w:rPr>
+        <w:t>We have a good idea of how we are going to achieve our aims. We are going to use</w:t>
+      </w:r>
+      <w:r>
+        <w:rPr>
+          <w:rFonts w:ascii="Times New Roman" w:hAnsi="Times New Roman" w:cs="Times New Roman"/>
+          <w:sz w:val="24"/>
+          <w:szCs w:val="24"/>
+        </w:rPr>
+        <w:t xml:space="preserve"> Separation of Concerns (SoCs) to effect scalability, testability, performance, and maintainability. Consequently, 3 major components, namely model, view, and controller, with specific responsibilities will be created. </w:t>
+      </w:r>
+      <w:r>
+        <w:rPr>
+          <w:rFonts w:ascii="Times New Roman" w:hAnsi="Times New Roman" w:cs="Times New Roman"/>
+          <w:color w:val="000000"/>
+          <w:sz w:val="24"/>
+          <w:szCs w:val="24"/>
+        </w:rPr>
+        <w:t>This is shown in the completed Architectural Notebook</w:t>
       </w:r>
     </w:p>
     <w:p>
@@ -292,143 +437,105 @@
         <w:pStyle w:val="NormalWeb"/>
         <w:spacing w:before="0" w:beforeAutospacing="0" w:after="120" w:afterAutospacing="0"/>
         <w:rPr>
-          <w:rStyle w:val="mceitemhiddenspellword"/>
-          <w:rFonts w:ascii="Arial" w:hAnsi="Arial" w:cs="Arial"/>
           <w:i/>
-          <w:color w:val="0070C0"/>
-          <w:sz w:val="22"/>
-          <w:szCs w:val="22"/>
-          <w:shd w:val="clear" w:color="auto" w:fill="FFFFFF"/>
-        </w:rPr>
-      </w:pPr>
-      <w:r>
-        <w:rPr>
-          <w:rFonts w:ascii="Arial" w:hAnsi="Arial" w:cs="Arial"/>
-          <w:color w:val="000000"/>
-          <w:sz w:val="22"/>
-          <w:szCs w:val="22"/>
-        </w:rPr>
-        <w:t>This is shown in the completed Non-Functional Requirement model embodied in </w:t>
-      </w:r>
-      <w:r>
-        <w:rPr>
-          <w:rFonts w:ascii="Arial" w:hAnsi="Arial" w:cs="Arial"/>
-          <w:i/>
-          <w:color w:val="0070C0"/>
-          <w:sz w:val="22"/>
-          <w:szCs w:val="22"/>
-          <w:bdr w:val="none" w:sz="0" w:space="0" w:color="auto" w:frame="1"/>
-          <w:shd w:val="clear" w:color="auto" w:fill="FFFFFF"/>
-        </w:rPr>
-        <w:t>&lt;insert list of </w:t>
-      </w:r>
-      <w:r>
-        <w:rPr>
-          <w:rStyle w:val="mceitemhiddenspellword"/>
-          <w:rFonts w:ascii="Arial" w:hAnsi="Arial" w:cs="Arial"/>
-          <w:i/>
-          <w:color w:val="0070C0"/>
-          <w:sz w:val="22"/>
-          <w:szCs w:val="22"/>
-          <w:bdr w:val="none" w:sz="0" w:space="0" w:color="auto" w:frame="1"/>
-          <w:shd w:val="clear" w:color="auto" w:fill="FFFFFF"/>
-        </w:rPr>
-        <w:t>artefacts</w:t>
-      </w:r>
-      <w:r>
-        <w:rPr>
-          <w:rStyle w:val="mceitemhiddenspellword"/>
-          <w:rFonts w:ascii="Arial" w:hAnsi="Arial" w:cs="Arial"/>
-          <w:i/>
-          <w:color w:val="0070C0"/>
-          <w:sz w:val="22"/>
-          <w:szCs w:val="22"/>
-          <w:shd w:val="clear" w:color="auto" w:fill="FFFFFF"/>
-        </w:rPr>
-        <w:t> documenting Non-Functional Requirements here&gt;</w:t>
-      </w:r>
-    </w:p>
-    <w:p>
-      <w:pPr>
-        <w:pStyle w:val="Heading3"/>
-      </w:pPr>
-      <w:r>
-        <w:t>1.2 </w:t>
-      </w:r>
-      <w:r>
-        <w:t xml:space="preserve">Do we know how </w:t>
-      </w:r>
-      <w:r>
-        <w:t>we are going to achieve it</w:t>
-      </w:r>
-      <w:r>
-        <w:t>?</w:t>
-      </w:r>
+          <w:color w:val="4472C4" w:themeColor="accent1"/>
+          <w:u w:val="single"/>
+        </w:rPr>
+      </w:pPr>
+      <w:hyperlink r:id="rId8" w:history="1">
+        <w:r>
+          <w:rPr>
+            <w:rStyle w:val="Hyperlink"/>
+          </w:rPr>
+          <w:t>https://github.com/commet003/ITC303-9-Team1-Project/blob/main/LCOM%20Documents/Iteration1/LCOMProposedArchitecture.docx</w:t>
+        </w:r>
+      </w:hyperlink>
     </w:p>
     <w:p>
       <w:pPr>
         <w:pStyle w:val="NormalWeb"/>
         <w:spacing w:before="0" w:beforeAutospacing="0" w:after="120" w:afterAutospacing="0"/>
         <w:rPr>
-          <w:rFonts w:ascii="Arial" w:hAnsi="Arial" w:cs="Arial"/>
-          <w:i/>
           <w:color w:val="000000"/>
         </w:rPr>
       </w:pPr>
       <w:r>
         <w:rPr>
-          <w:rFonts w:ascii="Arial" w:hAnsi="Arial" w:cs="Arial"/>
           <w:color w:val="000000"/>
         </w:rPr>
-        <w:t xml:space="preserve">We have a good idea of how we are going to achieve our aims. We are going to use a </w:t>
-      </w:r>
-      <w:r>
-        <w:rPr>
-          <w:rFonts w:ascii="Arial" w:hAnsi="Arial" w:cs="Arial"/>
-          <w:i/>
-          <w:color w:val="0070C0"/>
-        </w:rPr>
-        <w:t xml:space="preserve">&lt;insert </w:t>
-      </w:r>
-      <w:proofErr w:type="gramStart"/>
-      <w:r>
-        <w:rPr>
-          <w:rFonts w:ascii="Arial" w:hAnsi="Arial" w:cs="Arial"/>
-          <w:i/>
-          <w:color w:val="0070C0"/>
-        </w:rPr>
-        <w:t>brief summary</w:t>
-      </w:r>
-      <w:proofErr w:type="gramEnd"/>
-      <w:r>
-        <w:rPr>
-          <w:rFonts w:ascii="Arial" w:hAnsi="Arial" w:cs="Arial"/>
-          <w:i/>
-          <w:color w:val="0070C0"/>
-        </w:rPr>
-        <w:t xml:space="preserve"> of architecture here&gt;</w:t>
-      </w:r>
-      <w:r>
-        <w:rPr>
-          <w:rFonts w:ascii="Arial" w:hAnsi="Arial" w:cs="Arial"/>
-          <w:color w:val="0070C0"/>
-        </w:rPr>
-        <w:t xml:space="preserve">. </w:t>
-      </w:r>
-      <w:r>
-        <w:rPr>
-          <w:rFonts w:ascii="Arial" w:hAnsi="Arial" w:cs="Arial"/>
-          <w:color w:val="000000"/>
-        </w:rPr>
-        <w:t xml:space="preserve">This is shown in the completed </w:t>
-      </w:r>
-      <w:r>
-        <w:rPr>
-          <w:rFonts w:ascii="Arial" w:hAnsi="Arial" w:cs="Arial"/>
-          <w:i/>
-          <w:color w:val="0070C0"/>
-        </w:rPr>
-        <w:t>&lt;insert list of artefacts documenting architecture here&gt;</w:t>
+        <w:t>We have a good understanding of the project specific risks facing our project and how we are going to deal with them. The risks are:</w:t>
+      </w:r>
+    </w:p>
+    <w:p>
+      <w:pPr>
+        <w:pStyle w:val="ListBullet"/>
+        <w:rPr>
+          <w:rFonts w:ascii="Times New Roman" w:hAnsi="Times New Roman" w:cs="Times New Roman"/>
+          <w:sz w:val="24"/>
+          <w:szCs w:val="24"/>
+        </w:rPr>
+      </w:pPr>
+      <w:r>
+        <w:rPr>
+          <w:rFonts w:ascii="Times New Roman" w:hAnsi="Times New Roman" w:cs="Times New Roman"/>
+          <w:sz w:val="24"/>
+          <w:szCs w:val="24"/>
+        </w:rPr>
+        <w:t>Secure user data if external database is used.</w:t>
+      </w:r>
+    </w:p>
+    <w:p>
+      <w:pPr>
+        <w:pStyle w:val="ListBullet"/>
+        <w:rPr>
+          <w:rFonts w:ascii="Times New Roman" w:hAnsi="Times New Roman" w:cs="Times New Roman"/>
+          <w:sz w:val="24"/>
+          <w:szCs w:val="24"/>
+        </w:rPr>
+      </w:pPr>
+      <w:r>
+        <w:rPr>
+          <w:rFonts w:ascii="Times New Roman" w:hAnsi="Times New Roman" w:cs="Times New Roman"/>
+          <w:sz w:val="24"/>
+          <w:szCs w:val="24"/>
+        </w:rPr>
+        <w:t>Making the app attractive aesthetically to keep user motivated.</w:t>
+      </w:r>
+    </w:p>
+    <w:p>
+      <w:pPr>
+        <w:pStyle w:val="ListBullet"/>
+        <w:rPr>
+          <w:rFonts w:ascii="Times New Roman" w:hAnsi="Times New Roman" w:cs="Times New Roman"/>
+          <w:sz w:val="24"/>
+          <w:szCs w:val="24"/>
+        </w:rPr>
+      </w:pPr>
+      <w:r>
+        <w:rPr>
+          <w:rFonts w:ascii="Times New Roman" w:hAnsi="Times New Roman" w:cs="Times New Roman"/>
+          <w:sz w:val="24"/>
+          <w:szCs w:val="24"/>
+        </w:rPr>
+        <w:t>Functional inaccuracy</w:t>
+      </w:r>
+    </w:p>
+    <w:p>
+      <w:pPr>
+        <w:pStyle w:val="ListBullet"/>
+        <w:rPr>
+          <w:rFonts w:ascii="Times New Roman" w:hAnsi="Times New Roman" w:cs="Times New Roman"/>
+          <w:sz w:val="24"/>
+          <w:szCs w:val="24"/>
+        </w:rPr>
+      </w:pPr>
+      <w:r>
+        <w:rPr>
+          <w:rFonts w:ascii="Times New Roman" w:hAnsi="Times New Roman" w:cs="Times New Roman"/>
+          <w:sz w:val="24"/>
+          <w:szCs w:val="24"/>
+        </w:rPr>
+        <w:t>Compatibility issues with different IDEs</w:t>
       </w:r>
     </w:p>
     <w:p>
@@ -436,97 +543,101 @@
         <w:pStyle w:val="NormalWeb"/>
         <w:spacing w:before="0" w:beforeAutospacing="0" w:after="120" w:afterAutospacing="0"/>
         <w:rPr>
-          <w:rFonts w:ascii="Arial" w:hAnsi="Arial" w:cs="Arial"/>
           <w:color w:val="000000"/>
         </w:rPr>
       </w:pPr>
       <w:r>
         <w:rPr>
-          <w:rFonts w:ascii="Arial" w:hAnsi="Arial" w:cs="Arial"/>
           <w:color w:val="000000"/>
         </w:rPr>
-        <w:t>We have a good understanding of the project specific risks facing our project and how we are going to deal with them. The</w:t>
-      </w:r>
-      <w:r>
-        <w:rPr>
-          <w:rFonts w:ascii="Arial" w:hAnsi="Arial" w:cs="Arial"/>
-          <w:color w:val="000000"/>
-        </w:rPr>
-        <w:t xml:space="preserve"> risks</w:t>
-      </w:r>
-      <w:r>
-        <w:rPr>
-          <w:rFonts w:ascii="Arial" w:hAnsi="Arial" w:cs="Arial"/>
-          <w:color w:val="000000"/>
-        </w:rPr>
-        <w:t xml:space="preserve"> are:</w:t>
+        <w:t>Our evolving understanding of risks is shown in the ongoing risk list and discussed further below in Section 4 and within our initial risk management list.</w:t>
       </w:r>
     </w:p>
     <w:p>
       <w:pPr>
         <w:pStyle w:val="NormalWeb"/>
         <w:spacing w:before="0" w:beforeAutospacing="0" w:after="120" w:afterAutospacing="0"/>
-        <w:ind w:left="720"/>
-        <w:rPr>
-          <w:rFonts w:ascii="Arial" w:hAnsi="Arial" w:cs="Arial"/>
-          <w:i/>
-          <w:color w:val="0070C0"/>
-        </w:rPr>
-      </w:pPr>
-      <w:r>
-        <w:rPr>
-          <w:rFonts w:ascii="Arial" w:hAnsi="Arial" w:cs="Arial"/>
-          <w:i/>
-          <w:color w:val="0070C0"/>
-        </w:rPr>
-        <w:t>&lt;insert prioritised list of project specific risks here</w:t>
-      </w:r>
-      <w:r>
-        <w:rPr>
-          <w:rFonts w:ascii="Arial" w:hAnsi="Arial" w:cs="Arial"/>
-          <w:i/>
-          <w:color w:val="0070C0"/>
-        </w:rPr>
-        <w:t xml:space="preserve"> (max 7)</w:t>
-      </w:r>
-      <w:r>
-        <w:rPr>
-          <w:rFonts w:ascii="Arial" w:hAnsi="Arial" w:cs="Arial"/>
-          <w:i/>
-          <w:color w:val="0070C0"/>
-        </w:rPr>
-        <w:t>&gt;</w:t>
-      </w:r>
+        <w:rPr>
+          <w:color w:val="4472C4" w:themeColor="accent1"/>
+          <w:u w:val="single"/>
+        </w:rPr>
+      </w:pPr>
+      <w:hyperlink r:id="rId9" w:history="1">
+        <w:r>
+          <w:rPr>
+            <w:rStyle w:val="Hyperlink"/>
+          </w:rPr>
+          <w:t>https://github.com/commet003/ITC303-9-Team1-Project/blob/main/LCOM%20Documents/Iteration2/LCOMRiskList.xlsx</w:t>
+        </w:r>
+      </w:hyperlink>
     </w:p>
     <w:p>
       <w:pPr>
         <w:pStyle w:val="NormalWeb"/>
         <w:spacing w:before="0" w:beforeAutospacing="0" w:after="120" w:afterAutospacing="0"/>
         <w:rPr>
-          <w:rFonts w:ascii="Arial" w:hAnsi="Arial" w:cs="Arial"/>
           <w:color w:val="000000"/>
         </w:rPr>
       </w:pPr>
       <w:r>
         <w:rPr>
-          <w:rFonts w:ascii="Arial" w:hAnsi="Arial" w:cs="Arial"/>
           <w:color w:val="000000"/>
         </w:rPr>
-        <w:t>Our evolving understanding of risks is shown in the ongoing risk list</w:t>
-      </w:r>
-      <w:r>
-        <w:rPr>
-          <w:rFonts w:ascii="Arial" w:hAnsi="Arial" w:cs="Arial"/>
-          <w:color w:val="000000"/>
-        </w:rPr>
-        <w:t xml:space="preserve"> and discussed further below in Section 4</w:t>
-      </w:r>
-      <w:r>
-        <w:rPr>
-          <w:rFonts w:ascii="Arial" w:hAnsi="Arial" w:cs="Arial"/>
-          <w:color w:val="000000"/>
-        </w:rPr>
-        <w:t>.</w:t>
+        <w:t>We have a good understanding of how we are going to check that our application delivers the intended functionality and system properties. Our key areas of concern and the test strategies we will use to address these concerns are as follows:</w:t>
+      </w:r>
+    </w:p>
+    <w:p>
+      <w:pPr>
+        <w:pStyle w:val="ListBullet"/>
+        <w:rPr>
+          <w:rFonts w:ascii="Times New Roman" w:hAnsi="Times New Roman" w:cs="Times New Roman"/>
+          <w:sz w:val="24"/>
+          <w:szCs w:val="24"/>
+        </w:rPr>
+      </w:pPr>
+      <w:r>
+        <w:rPr>
+          <w:rFonts w:ascii="Times New Roman" w:hAnsi="Times New Roman" w:cs="Times New Roman"/>
+          <w:sz w:val="24"/>
+          <w:szCs w:val="24"/>
+        </w:rPr>
+        <w:t>Make certain that the primary components of the Task List are functional. The ability to include, eliminate, and finish tasks represents the central operations of the app.</w:t>
+      </w:r>
+    </w:p>
+    <w:p>
+      <w:pPr>
+        <w:pStyle w:val="ListBullet"/>
+        <w:rPr>
+          <w:rFonts w:ascii="Times New Roman" w:hAnsi="Times New Roman" w:cs="Times New Roman"/>
+          <w:sz w:val="24"/>
+          <w:szCs w:val="24"/>
+        </w:rPr>
+      </w:pPr>
+      <w:r>
+        <w:rPr>
+          <w:rFonts w:ascii="Times New Roman" w:hAnsi="Times New Roman" w:cs="Times New Roman"/>
+          <w:sz w:val="24"/>
+          <w:szCs w:val="24"/>
+        </w:rPr>
+        <w:t>It is crucial to preserve user information for future access. The app needs to recall saved tasks and determine the appropriate moments for issuing notifications.</w:t>
+      </w:r>
+    </w:p>
+    <w:p>
+      <w:pPr>
+        <w:pStyle w:val="ListBullet"/>
+        <w:rPr>
+          <w:rFonts w:ascii="Times New Roman" w:hAnsi="Times New Roman" w:cs="Times New Roman"/>
+          <w:sz w:val="24"/>
+          <w:szCs w:val="24"/>
+        </w:rPr>
+      </w:pPr>
+      <w:r>
+        <w:rPr>
+          <w:rFonts w:ascii="Times New Roman" w:hAnsi="Times New Roman" w:cs="Times New Roman"/>
+          <w:sz w:val="24"/>
+          <w:szCs w:val="24"/>
+        </w:rPr>
+        <w:t>The app must provide accomplishment incentives upon task completion. One of the primary draws of this application is the rewards users receive after finishing their tasks.</w:t>
       </w:r>
     </w:p>
     <w:p>
@@ -534,131 +645,2017 @@
         <w:pStyle w:val="NormalWeb"/>
         <w:spacing w:before="0" w:beforeAutospacing="0" w:after="120" w:afterAutospacing="0"/>
         <w:rPr>
-          <w:rFonts w:ascii="Arial" w:hAnsi="Arial" w:cs="Arial"/>
           <w:color w:val="000000"/>
         </w:rPr>
       </w:pPr>
       <w:r>
         <w:rPr>
-          <w:rFonts w:ascii="Arial" w:hAnsi="Arial" w:cs="Arial"/>
           <w:color w:val="000000"/>
         </w:rPr>
-        <w:t xml:space="preserve">We have a good understanding of how we are going to check that our application delivers the intended functionality and system properties. Our key areas of concern and the test strategies we will use to </w:t>
-      </w:r>
-      <w:r>
-        <w:rPr>
-          <w:rFonts w:ascii="Arial" w:hAnsi="Arial" w:cs="Arial"/>
-          <w:color w:val="000000"/>
-        </w:rPr>
-        <w:t>address these concerns are as follows:</w:t>
+        <w:t>This is shown in the completed Master Test Plan</w:t>
       </w:r>
     </w:p>
     <w:p>
       <w:pPr>
         <w:pStyle w:val="NormalWeb"/>
         <w:spacing w:before="0" w:beforeAutospacing="0" w:after="120" w:afterAutospacing="0"/>
-        <w:ind w:left="720"/>
-        <w:rPr>
-          <w:rFonts w:ascii="Arial" w:hAnsi="Arial" w:cs="Arial"/>
-          <w:color w:val="0070C0"/>
-        </w:rPr>
-      </w:pPr>
-      <w:r>
-        <w:rPr>
-          <w:rFonts w:ascii="Arial" w:hAnsi="Arial" w:cs="Arial"/>
-          <w:color w:val="0070C0"/>
-        </w:rPr>
-        <w:t>&lt;insert list of areas of concern and test strategies addressing those concerns&gt;</w:t>
-      </w:r>
+        <w:rPr>
+          <w:color w:val="4472C4" w:themeColor="accent1"/>
+          <w:u w:val="single"/>
+        </w:rPr>
+      </w:pPr>
+      <w:hyperlink r:id="rId10" w:history="1">
+        <w:r>
+          <w:rPr>
+            <w:rStyle w:val="Hyperlink"/>
+          </w:rPr>
+          <w:t>https://github.com/commet003/ITC303-9-Team1-Project/blob/main/LCOM%20Documents/Iteration2/LCOMMasterTestPlan.docx</w:t>
+        </w:r>
+      </w:hyperlink>
     </w:p>
     <w:p>
       <w:pPr>
         <w:pStyle w:val="NormalWeb"/>
         <w:spacing w:before="0" w:beforeAutospacing="0" w:after="120" w:afterAutospacing="0"/>
         <w:rPr>
-          <w:rFonts w:ascii="Arial" w:hAnsi="Arial" w:cs="Arial"/>
           <w:color w:val="000000"/>
         </w:rPr>
       </w:pPr>
       <w:r>
         <w:rPr>
-          <w:rFonts w:ascii="Arial" w:hAnsi="Arial" w:cs="Arial"/>
           <w:color w:val="000000"/>
         </w:rPr>
-        <w:t>This is shown in the completed Master Test Plan</w:t>
-      </w:r>
-    </w:p>
+        <w:t>We have a good understanding of the dependencies and likely completion times for different parts of the project. Target completion dates for key aspects of the project are as follows:</w:t>
+      </w:r>
+    </w:p>
+    <w:p>
+      <w:pPr>
+        <w:rPr>
+          <w:rFonts w:ascii="Times New Roman" w:hAnsi="Times New Roman" w:cs="Times New Roman"/>
+          <w:sz w:val="24"/>
+          <w:szCs w:val="24"/>
+        </w:rPr>
+      </w:pPr>
+    </w:p>
+    <w:tbl>
+      <w:tblPr>
+        <w:tblpPr w:leftFromText="180" w:rightFromText="180" w:vertAnchor="text" w:tblpX="-5" w:tblpY="1"/>
+        <w:tblOverlap w:val="never"/>
+        <w:tblW w:w="10206" w:type="dxa"/>
+        <w:tblBorders>
+          <w:top w:val="single" w:sz="4" w:space="0" w:color="auto"/>
+          <w:left w:val="single" w:sz="4" w:space="0" w:color="auto"/>
+          <w:bottom w:val="single" w:sz="4" w:space="0" w:color="auto"/>
+          <w:right w:val="single" w:sz="4" w:space="0" w:color="auto"/>
+          <w:insideH w:val="single" w:sz="4" w:space="0" w:color="auto"/>
+          <w:insideV w:val="single" w:sz="4" w:space="0" w:color="auto"/>
+        </w:tblBorders>
+        <w:tblLook w:val="0000" w:firstRow="0" w:lastRow="0" w:firstColumn="0" w:lastColumn="0" w:noHBand="0" w:noVBand="0"/>
+      </w:tblPr>
+      <w:tblGrid>
+        <w:gridCol w:w="794"/>
+        <w:gridCol w:w="688"/>
+        <w:gridCol w:w="848"/>
+        <w:gridCol w:w="1214"/>
+        <w:gridCol w:w="6662"/>
+      </w:tblGrid>
+      <w:tr>
+        <w:tc>
+          <w:tcPr>
+            <w:tcW w:w="794" w:type="dxa"/>
+            <w:shd w:val="clear" w:color="auto" w:fill="E6E6E6"/>
+          </w:tcPr>
+          <w:p>
+            <w:pPr>
+              <w:pStyle w:val="BodyText"/>
+              <w:spacing w:before="60"/>
+              <w:ind w:left="0"/>
+              <w:rPr>
+                <w:b/>
+                <w:bCs/>
+                <w:sz w:val="16"/>
+                <w:szCs w:val="16"/>
+              </w:rPr>
+            </w:pPr>
+            <w:r>
+              <w:rPr>
+                <w:b/>
+                <w:bCs/>
+                <w:sz w:val="16"/>
+                <w:szCs w:val="16"/>
+              </w:rPr>
+              <w:t>Subject</w:t>
+            </w:r>
+          </w:p>
+        </w:tc>
+        <w:tc>
+          <w:tcPr>
+            <w:tcW w:w="688" w:type="dxa"/>
+            <w:shd w:val="clear" w:color="auto" w:fill="E6E6E6"/>
+          </w:tcPr>
+          <w:p>
+            <w:pPr>
+              <w:pStyle w:val="BodyText"/>
+              <w:spacing w:before="60"/>
+              <w:ind w:left="0"/>
+              <w:rPr>
+                <w:b/>
+                <w:bCs/>
+                <w:sz w:val="16"/>
+                <w:szCs w:val="16"/>
+              </w:rPr>
+            </w:pPr>
+            <w:r>
+              <w:rPr>
+                <w:b/>
+                <w:bCs/>
+                <w:sz w:val="16"/>
+                <w:szCs w:val="16"/>
+              </w:rPr>
+              <w:t>Phase</w:t>
+            </w:r>
+          </w:p>
+        </w:tc>
+        <w:tc>
+          <w:tcPr>
+            <w:tcW w:w="848" w:type="dxa"/>
+            <w:shd w:val="clear" w:color="auto" w:fill="E6E6E6"/>
+          </w:tcPr>
+          <w:p>
+            <w:pPr>
+              <w:pStyle w:val="BodyText"/>
+              <w:spacing w:before="60"/>
+              <w:ind w:left="0"/>
+              <w:rPr>
+                <w:b/>
+                <w:bCs/>
+                <w:sz w:val="16"/>
+                <w:szCs w:val="16"/>
+              </w:rPr>
+            </w:pPr>
+            <w:r>
+              <w:rPr>
+                <w:b/>
+                <w:bCs/>
+                <w:sz w:val="16"/>
+                <w:szCs w:val="16"/>
+              </w:rPr>
+              <w:t>Iteration</w:t>
+            </w:r>
+          </w:p>
+        </w:tc>
+        <w:tc>
+          <w:tcPr>
+            <w:tcW w:w="1214" w:type="dxa"/>
+            <w:shd w:val="clear" w:color="auto" w:fill="E6E6E6"/>
+          </w:tcPr>
+          <w:p>
+            <w:pPr>
+              <w:pStyle w:val="BodyText"/>
+              <w:tabs>
+                <w:tab w:val="left" w:pos="458"/>
+              </w:tabs>
+              <w:spacing w:before="60"/>
+              <w:ind w:left="0"/>
+              <w:jc w:val="center"/>
+              <w:rPr>
+                <w:b/>
+                <w:bCs/>
+                <w:sz w:val="16"/>
+                <w:szCs w:val="16"/>
+              </w:rPr>
+            </w:pPr>
+            <w:r>
+              <w:rPr>
+                <w:b/>
+                <w:bCs/>
+                <w:sz w:val="16"/>
+                <w:szCs w:val="16"/>
+              </w:rPr>
+              <w:t>Dates</w:t>
+            </w:r>
+          </w:p>
+        </w:tc>
+        <w:tc>
+          <w:tcPr>
+            <w:tcW w:w="6662" w:type="dxa"/>
+            <w:shd w:val="clear" w:color="auto" w:fill="E6E6E6"/>
+          </w:tcPr>
+          <w:p>
+            <w:pPr>
+              <w:pStyle w:val="BodyText"/>
+              <w:spacing w:before="60"/>
+              <w:ind w:left="0"/>
+              <w:rPr>
+                <w:b/>
+                <w:bCs/>
+                <w:sz w:val="16"/>
+                <w:szCs w:val="16"/>
+              </w:rPr>
+            </w:pPr>
+            <w:r>
+              <w:rPr>
+                <w:b/>
+                <w:bCs/>
+                <w:sz w:val="16"/>
+                <w:szCs w:val="16"/>
+              </w:rPr>
+              <w:t xml:space="preserve">Primary objectives </w:t>
+            </w:r>
+            <w:r>
+              <w:rPr>
+                <w:sz w:val="16"/>
+                <w:szCs w:val="16"/>
+              </w:rPr>
+              <w:t>(risks and use case scenarios)</w:t>
+            </w:r>
+          </w:p>
+        </w:tc>
+      </w:tr>
+      <w:tr>
+        <w:tc>
+          <w:tcPr>
+            <w:tcW w:w="794" w:type="dxa"/>
+            <w:vMerge w:val="restart"/>
+            <w:textDirection w:val="btLr"/>
+            <w:vAlign w:val="center"/>
+          </w:tcPr>
+          <w:p>
+            <w:pPr>
+              <w:pStyle w:val="BodyText"/>
+              <w:spacing w:before="60"/>
+              <w:ind w:left="113" w:right="113"/>
+              <w:jc w:val="center"/>
+              <w:rPr>
+                <w:sz w:val="16"/>
+                <w:szCs w:val="16"/>
+              </w:rPr>
+            </w:pPr>
+            <w:r>
+              <w:rPr>
+                <w:sz w:val="16"/>
+                <w:szCs w:val="16"/>
+              </w:rPr>
+              <w:t>ITC303 – Software Development Project 1</w:t>
+            </w:r>
+          </w:p>
+        </w:tc>
+        <w:tc>
+          <w:tcPr>
+            <w:tcW w:w="688" w:type="dxa"/>
+            <w:vMerge w:val="restart"/>
+            <w:textDirection w:val="btLr"/>
+            <w:vAlign w:val="center"/>
+          </w:tcPr>
+          <w:p>
+            <w:pPr>
+              <w:pStyle w:val="BodyText"/>
+              <w:spacing w:before="60"/>
+              <w:ind w:left="113" w:right="113"/>
+              <w:jc w:val="center"/>
+              <w:rPr>
+                <w:sz w:val="16"/>
+                <w:szCs w:val="16"/>
+              </w:rPr>
+            </w:pPr>
+            <w:r>
+              <w:rPr>
+                <w:sz w:val="16"/>
+                <w:szCs w:val="16"/>
+              </w:rPr>
+              <w:t>Inception Phase</w:t>
+            </w:r>
+          </w:p>
+        </w:tc>
+        <w:tc>
+          <w:tcPr>
+            <w:tcW w:w="848" w:type="dxa"/>
+          </w:tcPr>
+          <w:p>
+            <w:pPr>
+              <w:pStyle w:val="BodyText"/>
+              <w:spacing w:before="60"/>
+              <w:ind w:left="0"/>
+              <w:jc w:val="center"/>
+              <w:rPr>
+                <w:sz w:val="16"/>
+                <w:szCs w:val="16"/>
+              </w:rPr>
+            </w:pPr>
+            <w:r>
+              <w:rPr>
+                <w:sz w:val="16"/>
+                <w:szCs w:val="16"/>
+              </w:rPr>
+              <w:t>I-1</w:t>
+            </w:r>
+          </w:p>
+        </w:tc>
+        <w:tc>
+          <w:tcPr>
+            <w:tcW w:w="1214" w:type="dxa"/>
+          </w:tcPr>
+          <w:p>
+            <w:pPr>
+              <w:pStyle w:val="BodyText"/>
+              <w:spacing w:before="60"/>
+              <w:ind w:left="0"/>
+              <w:jc w:val="center"/>
+              <w:rPr>
+                <w:sz w:val="16"/>
+                <w:szCs w:val="16"/>
+              </w:rPr>
+            </w:pPr>
+            <w:r>
+              <w:rPr>
+                <w:sz w:val="16"/>
+                <w:szCs w:val="16"/>
+              </w:rPr>
+              <w:t>13/03 – 26/03</w:t>
+            </w:r>
+          </w:p>
+        </w:tc>
+        <w:tc>
+          <w:tcPr>
+            <w:tcW w:w="6662" w:type="dxa"/>
+          </w:tcPr>
+          <w:p>
+            <w:pPr>
+              <w:pStyle w:val="BodyText"/>
+              <w:ind w:left="0"/>
+              <w:rPr>
+                <w:sz w:val="16"/>
+                <w:szCs w:val="16"/>
+              </w:rPr>
+            </w:pPr>
+            <w:r>
+              <w:rPr>
+                <w:sz w:val="16"/>
+                <w:szCs w:val="16"/>
+              </w:rPr>
+              <w:t>Establish Vision; Establish Initial Use Case Model; Complete Preliminary Non-functional Requirement Analysis; Identify/Document Candidate Architectures; Establish Version Control</w:t>
+            </w:r>
+          </w:p>
+        </w:tc>
+      </w:tr>
+      <w:tr>
+        <w:tc>
+          <w:tcPr>
+            <w:tcW w:w="794" w:type="dxa"/>
+            <w:vMerge/>
+          </w:tcPr>
+          <w:p>
+            <w:pPr>
+              <w:pStyle w:val="BodyText"/>
+              <w:spacing w:before="60"/>
+              <w:ind w:left="0"/>
+              <w:rPr>
+                <w:sz w:val="16"/>
+                <w:szCs w:val="16"/>
+              </w:rPr>
+            </w:pPr>
+          </w:p>
+        </w:tc>
+        <w:tc>
+          <w:tcPr>
+            <w:tcW w:w="688" w:type="dxa"/>
+            <w:vMerge/>
+          </w:tcPr>
+          <w:p>
+            <w:pPr>
+              <w:pStyle w:val="BodyText"/>
+              <w:spacing w:before="60"/>
+              <w:ind w:left="0"/>
+              <w:rPr>
+                <w:sz w:val="16"/>
+                <w:szCs w:val="16"/>
+              </w:rPr>
+            </w:pPr>
+          </w:p>
+        </w:tc>
+        <w:tc>
+          <w:tcPr>
+            <w:tcW w:w="848" w:type="dxa"/>
+          </w:tcPr>
+          <w:p>
+            <w:pPr>
+              <w:pStyle w:val="BodyText"/>
+              <w:spacing w:before="60"/>
+              <w:ind w:left="0"/>
+              <w:jc w:val="center"/>
+              <w:rPr>
+                <w:sz w:val="16"/>
+                <w:szCs w:val="16"/>
+              </w:rPr>
+            </w:pPr>
+            <w:r>
+              <w:rPr>
+                <w:sz w:val="16"/>
+                <w:szCs w:val="16"/>
+              </w:rPr>
+              <w:t>I-2</w:t>
+            </w:r>
+          </w:p>
+        </w:tc>
+        <w:tc>
+          <w:tcPr>
+            <w:tcW w:w="1214" w:type="dxa"/>
+          </w:tcPr>
+          <w:p>
+            <w:pPr>
+              <w:pStyle w:val="BodyText"/>
+              <w:spacing w:before="60"/>
+              <w:ind w:left="0"/>
+              <w:jc w:val="center"/>
+              <w:rPr>
+                <w:sz w:val="16"/>
+                <w:szCs w:val="16"/>
+              </w:rPr>
+            </w:pPr>
+            <w:r>
+              <w:rPr>
+                <w:sz w:val="16"/>
+                <w:szCs w:val="16"/>
+              </w:rPr>
+              <w:t>27/03 – 9/04</w:t>
+            </w:r>
+          </w:p>
+        </w:tc>
+        <w:tc>
+          <w:tcPr>
+            <w:tcW w:w="6662" w:type="dxa"/>
+          </w:tcPr>
+          <w:p>
+            <w:pPr>
+              <w:pStyle w:val="BodyText"/>
+              <w:ind w:left="0"/>
+              <w:rPr>
+                <w:sz w:val="16"/>
+                <w:szCs w:val="16"/>
+              </w:rPr>
+            </w:pPr>
+            <w:r>
+              <w:rPr>
+                <w:sz w:val="16"/>
+                <w:szCs w:val="16"/>
+              </w:rPr>
+              <w:t>Establish Risk List; Complete Full Description for Critical Core Risky Difficult (CCRD) Use Case; Implement Technical Competency Demonstrator; Create Test Plan; Establish Initial Project Plan; Deliver Life Cycle Objectives Milestone (LCOM); Complete Inception Phase Project Assessment</w:t>
+            </w:r>
+          </w:p>
+        </w:tc>
+      </w:tr>
+      <w:tr>
+        <w:tc>
+          <w:tcPr>
+            <w:tcW w:w="794" w:type="dxa"/>
+            <w:vMerge/>
+          </w:tcPr>
+          <w:p>
+            <w:pPr>
+              <w:pStyle w:val="BodyText"/>
+              <w:spacing w:before="60"/>
+              <w:ind w:left="0"/>
+              <w:rPr>
+                <w:sz w:val="16"/>
+                <w:szCs w:val="16"/>
+              </w:rPr>
+            </w:pPr>
+          </w:p>
+        </w:tc>
+        <w:tc>
+          <w:tcPr>
+            <w:tcW w:w="688" w:type="dxa"/>
+            <w:vMerge w:val="restart"/>
+            <w:textDirection w:val="btLr"/>
+          </w:tcPr>
+          <w:p>
+            <w:pPr>
+              <w:pStyle w:val="BodyText"/>
+              <w:spacing w:before="60"/>
+              <w:ind w:left="113" w:right="113"/>
+              <w:jc w:val="center"/>
+              <w:rPr>
+                <w:sz w:val="16"/>
+                <w:szCs w:val="16"/>
+              </w:rPr>
+            </w:pPr>
+            <w:r>
+              <w:rPr>
+                <w:sz w:val="16"/>
+                <w:szCs w:val="16"/>
+              </w:rPr>
+              <w:t>Elaboration Phase</w:t>
+            </w:r>
+          </w:p>
+        </w:tc>
+        <w:tc>
+          <w:tcPr>
+            <w:tcW w:w="848" w:type="dxa"/>
+          </w:tcPr>
+          <w:p>
+            <w:pPr>
+              <w:pStyle w:val="BodyText"/>
+              <w:spacing w:before="60"/>
+              <w:ind w:left="0"/>
+              <w:jc w:val="center"/>
+              <w:rPr>
+                <w:sz w:val="16"/>
+                <w:szCs w:val="16"/>
+              </w:rPr>
+            </w:pPr>
+            <w:r>
+              <w:rPr>
+                <w:sz w:val="16"/>
+                <w:szCs w:val="16"/>
+              </w:rPr>
+              <w:t>E-1</w:t>
+            </w:r>
+          </w:p>
+        </w:tc>
+        <w:tc>
+          <w:tcPr>
+            <w:tcW w:w="1214" w:type="dxa"/>
+          </w:tcPr>
+          <w:p>
+            <w:pPr>
+              <w:pStyle w:val="BodyText"/>
+              <w:spacing w:before="60"/>
+              <w:ind w:left="0"/>
+              <w:jc w:val="center"/>
+              <w:rPr>
+                <w:sz w:val="16"/>
+                <w:szCs w:val="16"/>
+              </w:rPr>
+            </w:pPr>
+            <w:r>
+              <w:rPr>
+                <w:sz w:val="16"/>
+                <w:szCs w:val="16"/>
+              </w:rPr>
+              <w:t>10/04 – 23/04</w:t>
+            </w:r>
+          </w:p>
+          <w:p>
+            <w:pPr>
+              <w:pStyle w:val="BodyText"/>
+              <w:spacing w:before="60"/>
+              <w:ind w:left="0"/>
+              <w:jc w:val="center"/>
+              <w:rPr>
+                <w:sz w:val="16"/>
+                <w:szCs w:val="16"/>
+              </w:rPr>
+            </w:pPr>
+            <w:r>
+              <w:rPr>
+                <w:sz w:val="16"/>
+                <w:szCs w:val="16"/>
+              </w:rPr>
+              <w:t>(Session Break)</w:t>
+            </w:r>
+          </w:p>
+        </w:tc>
+        <w:tc>
+          <w:tcPr>
+            <w:tcW w:w="6662" w:type="dxa"/>
+          </w:tcPr>
+          <w:p>
+            <w:pPr>
+              <w:rPr>
+                <w:rFonts w:ascii="Times New Roman" w:hAnsi="Times New Roman" w:cs="Times New Roman"/>
+                <w:sz w:val="16"/>
+                <w:szCs w:val="16"/>
+              </w:rPr>
+            </w:pPr>
+            <w:r>
+              <w:rPr>
+                <w:rFonts w:ascii="Times New Roman" w:hAnsi="Times New Roman" w:cs="Times New Roman"/>
+                <w:sz w:val="16"/>
+                <w:szCs w:val="16"/>
+              </w:rPr>
+              <w:t>Mitigate Highest Priority Risk(s); Implement Highest Priority Architectural Element(s) to Support CCRD Use Case; Complete Development Testing for Highest Priority Architectural Element(s)</w:t>
+            </w:r>
+          </w:p>
+        </w:tc>
+      </w:tr>
+      <w:tr>
+        <w:tc>
+          <w:tcPr>
+            <w:tcW w:w="794" w:type="dxa"/>
+            <w:vMerge/>
+          </w:tcPr>
+          <w:p>
+            <w:pPr>
+              <w:pStyle w:val="BodyText"/>
+              <w:spacing w:before="60"/>
+              <w:ind w:left="0"/>
+              <w:rPr>
+                <w:sz w:val="16"/>
+                <w:szCs w:val="16"/>
+              </w:rPr>
+            </w:pPr>
+          </w:p>
+        </w:tc>
+        <w:tc>
+          <w:tcPr>
+            <w:tcW w:w="688" w:type="dxa"/>
+            <w:vMerge/>
+          </w:tcPr>
+          <w:p>
+            <w:pPr>
+              <w:pStyle w:val="BodyText"/>
+              <w:spacing w:before="60"/>
+              <w:ind w:left="0"/>
+              <w:rPr>
+                <w:sz w:val="16"/>
+                <w:szCs w:val="16"/>
+              </w:rPr>
+            </w:pPr>
+          </w:p>
+        </w:tc>
+        <w:tc>
+          <w:tcPr>
+            <w:tcW w:w="848" w:type="dxa"/>
+          </w:tcPr>
+          <w:p>
+            <w:pPr>
+              <w:pStyle w:val="BodyText"/>
+              <w:spacing w:before="60"/>
+              <w:ind w:left="0"/>
+              <w:jc w:val="center"/>
+              <w:rPr>
+                <w:sz w:val="16"/>
+                <w:szCs w:val="16"/>
+              </w:rPr>
+            </w:pPr>
+            <w:r>
+              <w:rPr>
+                <w:sz w:val="16"/>
+                <w:szCs w:val="16"/>
+              </w:rPr>
+              <w:t>E-2</w:t>
+            </w:r>
+          </w:p>
+        </w:tc>
+        <w:tc>
+          <w:tcPr>
+            <w:tcW w:w="1214" w:type="dxa"/>
+          </w:tcPr>
+          <w:p>
+            <w:pPr>
+              <w:pStyle w:val="BodyText"/>
+              <w:spacing w:before="60"/>
+              <w:ind w:left="0"/>
+              <w:jc w:val="center"/>
+              <w:rPr>
+                <w:sz w:val="16"/>
+                <w:szCs w:val="16"/>
+              </w:rPr>
+            </w:pPr>
+            <w:r>
+              <w:rPr>
+                <w:sz w:val="16"/>
+                <w:szCs w:val="16"/>
+              </w:rPr>
+              <w:t>24/4 – 7/05</w:t>
+            </w:r>
+          </w:p>
+        </w:tc>
+        <w:tc>
+          <w:tcPr>
+            <w:tcW w:w="6662" w:type="dxa"/>
+          </w:tcPr>
+          <w:p>
+            <w:pPr>
+              <w:rPr>
+                <w:rFonts w:ascii="Times New Roman" w:hAnsi="Times New Roman" w:cs="Times New Roman"/>
+                <w:sz w:val="16"/>
+                <w:szCs w:val="16"/>
+              </w:rPr>
+            </w:pPr>
+            <w:r>
+              <w:rPr>
+                <w:rFonts w:ascii="Times New Roman" w:hAnsi="Times New Roman" w:cs="Times New Roman"/>
+                <w:sz w:val="16"/>
+                <w:szCs w:val="16"/>
+              </w:rPr>
+              <w:t>Mitigate 2nd Highest Priority Risk(s); Implement 2nd Highest Priority Architectural Element(s) to Support CCRD Use Case; Complete Development and Integration Testing for 2nd Highest Priority Architectural Element(s)</w:t>
+            </w:r>
+          </w:p>
+        </w:tc>
+      </w:tr>
+      <w:tr>
+        <w:tc>
+          <w:tcPr>
+            <w:tcW w:w="794" w:type="dxa"/>
+            <w:vMerge/>
+          </w:tcPr>
+          <w:p>
+            <w:pPr>
+              <w:pStyle w:val="BodyText"/>
+              <w:spacing w:before="60"/>
+              <w:ind w:left="0"/>
+              <w:rPr>
+                <w:sz w:val="16"/>
+                <w:szCs w:val="16"/>
+              </w:rPr>
+            </w:pPr>
+          </w:p>
+        </w:tc>
+        <w:tc>
+          <w:tcPr>
+            <w:tcW w:w="688" w:type="dxa"/>
+            <w:vMerge/>
+          </w:tcPr>
+          <w:p>
+            <w:pPr>
+              <w:pStyle w:val="BodyText"/>
+              <w:spacing w:before="60"/>
+              <w:ind w:left="0"/>
+              <w:rPr>
+                <w:sz w:val="16"/>
+                <w:szCs w:val="16"/>
+              </w:rPr>
+            </w:pPr>
+          </w:p>
+        </w:tc>
+        <w:tc>
+          <w:tcPr>
+            <w:tcW w:w="848" w:type="dxa"/>
+          </w:tcPr>
+          <w:p>
+            <w:pPr>
+              <w:pStyle w:val="BodyText"/>
+              <w:spacing w:before="60"/>
+              <w:ind w:left="0"/>
+              <w:jc w:val="center"/>
+              <w:rPr>
+                <w:sz w:val="16"/>
+                <w:szCs w:val="16"/>
+              </w:rPr>
+            </w:pPr>
+            <w:r>
+              <w:rPr>
+                <w:sz w:val="16"/>
+                <w:szCs w:val="16"/>
+              </w:rPr>
+              <w:t>E-3</w:t>
+            </w:r>
+          </w:p>
+        </w:tc>
+        <w:tc>
+          <w:tcPr>
+            <w:tcW w:w="1214" w:type="dxa"/>
+          </w:tcPr>
+          <w:p>
+            <w:pPr>
+              <w:pStyle w:val="BodyText"/>
+              <w:spacing w:before="60"/>
+              <w:ind w:left="0"/>
+              <w:jc w:val="center"/>
+              <w:rPr>
+                <w:sz w:val="16"/>
+                <w:szCs w:val="16"/>
+              </w:rPr>
+            </w:pPr>
+            <w:r>
+              <w:rPr>
+                <w:sz w:val="16"/>
+                <w:szCs w:val="16"/>
+              </w:rPr>
+              <w:t>8/05 – 21/05</w:t>
+            </w:r>
+          </w:p>
+        </w:tc>
+        <w:tc>
+          <w:tcPr>
+            <w:tcW w:w="6662" w:type="dxa"/>
+          </w:tcPr>
+          <w:p>
+            <w:pPr>
+              <w:rPr>
+                <w:rFonts w:ascii="Times New Roman" w:hAnsi="Times New Roman" w:cs="Times New Roman"/>
+                <w:sz w:val="16"/>
+                <w:szCs w:val="16"/>
+              </w:rPr>
+            </w:pPr>
+            <w:r>
+              <w:rPr>
+                <w:rFonts w:ascii="Times New Roman" w:hAnsi="Times New Roman" w:cs="Times New Roman"/>
+                <w:sz w:val="16"/>
+                <w:szCs w:val="16"/>
+              </w:rPr>
+              <w:t>Mitigate 3rd Highest Priority Risk(s); Implement 3rd Highest Priority Architectural Element(s) to Support CCRD Use Case; Complete Development and Integration Testing for 3rd Highest Priority Architectural Element(s); Deploy Executable Architecture in Trial Environment; Complete Internal User Acceptance Testing for CCRD Use Case in Trial Environment</w:t>
+            </w:r>
+          </w:p>
+        </w:tc>
+      </w:tr>
+      <w:tr>
+        <w:tc>
+          <w:tcPr>
+            <w:tcW w:w="794" w:type="dxa"/>
+            <w:vMerge/>
+          </w:tcPr>
+          <w:p>
+            <w:pPr>
+              <w:pStyle w:val="BodyText"/>
+              <w:spacing w:before="60"/>
+              <w:ind w:left="0"/>
+              <w:rPr>
+                <w:sz w:val="16"/>
+                <w:szCs w:val="16"/>
+              </w:rPr>
+            </w:pPr>
+          </w:p>
+        </w:tc>
+        <w:tc>
+          <w:tcPr>
+            <w:tcW w:w="688" w:type="dxa"/>
+            <w:vMerge/>
+          </w:tcPr>
+          <w:p>
+            <w:pPr>
+              <w:pStyle w:val="BodyText"/>
+              <w:spacing w:before="60"/>
+              <w:ind w:left="0"/>
+              <w:rPr>
+                <w:sz w:val="16"/>
+                <w:szCs w:val="16"/>
+              </w:rPr>
+            </w:pPr>
+          </w:p>
+        </w:tc>
+        <w:tc>
+          <w:tcPr>
+            <w:tcW w:w="848" w:type="dxa"/>
+          </w:tcPr>
+          <w:p>
+            <w:pPr>
+              <w:pStyle w:val="BodyText"/>
+              <w:spacing w:before="60"/>
+              <w:ind w:left="0"/>
+              <w:jc w:val="center"/>
+              <w:rPr>
+                <w:sz w:val="16"/>
+                <w:szCs w:val="16"/>
+              </w:rPr>
+            </w:pPr>
+            <w:r>
+              <w:rPr>
+                <w:sz w:val="16"/>
+                <w:szCs w:val="16"/>
+              </w:rPr>
+              <w:t>E-4</w:t>
+            </w:r>
+          </w:p>
+        </w:tc>
+        <w:tc>
+          <w:tcPr>
+            <w:tcW w:w="1214" w:type="dxa"/>
+          </w:tcPr>
+          <w:p>
+            <w:pPr>
+              <w:pStyle w:val="BodyText"/>
+              <w:spacing w:before="60"/>
+              <w:ind w:left="0"/>
+              <w:jc w:val="center"/>
+              <w:rPr>
+                <w:sz w:val="16"/>
+                <w:szCs w:val="16"/>
+              </w:rPr>
+            </w:pPr>
+            <w:r>
+              <w:rPr>
+                <w:sz w:val="16"/>
+                <w:szCs w:val="16"/>
+              </w:rPr>
+              <w:t>22/05 – 2/06</w:t>
+            </w:r>
+          </w:p>
+        </w:tc>
+        <w:tc>
+          <w:tcPr>
+            <w:tcW w:w="6662" w:type="dxa"/>
+          </w:tcPr>
+          <w:p>
+            <w:pPr>
+              <w:pStyle w:val="BodyText"/>
+              <w:spacing w:before="60"/>
+              <w:ind w:left="0"/>
+              <w:rPr>
+                <w:sz w:val="16"/>
+                <w:szCs w:val="16"/>
+              </w:rPr>
+            </w:pPr>
+            <w:r>
+              <w:rPr>
+                <w:sz w:val="16"/>
+                <w:szCs w:val="16"/>
+              </w:rPr>
+              <w:t>Contingency; Deliver Life Cycle Architecture Milestone (LCAM); Complete Elaboration Phase Project Assessment</w:t>
+            </w:r>
+          </w:p>
+        </w:tc>
+      </w:tr>
+      <w:tr>
+        <w:trPr>
+          <w:trHeight w:val="124"/>
+        </w:trPr>
+        <w:tc>
+          <w:tcPr>
+            <w:tcW w:w="10206" w:type="dxa"/>
+            <w:gridSpan w:val="5"/>
+          </w:tcPr>
+          <w:p>
+            <w:pPr>
+              <w:pStyle w:val="BodyText"/>
+              <w:spacing w:before="60"/>
+              <w:ind w:left="0"/>
+              <w:jc w:val="center"/>
+              <w:rPr>
+                <w:sz w:val="16"/>
+                <w:szCs w:val="16"/>
+              </w:rPr>
+            </w:pPr>
+            <w:r>
+              <w:rPr>
+                <w:sz w:val="16"/>
+                <w:szCs w:val="16"/>
+              </w:rPr>
+              <w:t>Mid-year Semester Break</w:t>
+            </w:r>
+          </w:p>
+        </w:tc>
+      </w:tr>
+    </w:tbl>
     <w:p>
       <w:pPr>
         <w:pStyle w:val="NormalWeb"/>
         <w:spacing w:before="0" w:beforeAutospacing="0" w:after="120" w:afterAutospacing="0"/>
         <w:rPr>
-          <w:rFonts w:ascii="Arial" w:hAnsi="Arial" w:cs="Arial"/>
           <w:color w:val="000000"/>
-        </w:rPr>
-      </w:pPr>
-      <w:r>
-        <w:rPr>
-          <w:rFonts w:ascii="Arial" w:hAnsi="Arial" w:cs="Arial"/>
-          <w:color w:val="000000"/>
-        </w:rPr>
-        <w:t>We have a good understanding of the dependencies and likely completion times for different parts of the project. Target completion dates for key aspects of the project are as follows:</w:t>
-      </w:r>
+          <w:sz w:val="16"/>
+          <w:szCs w:val="16"/>
+        </w:rPr>
+      </w:pPr>
+    </w:p>
+    <w:tbl>
+      <w:tblPr>
+        <w:tblpPr w:leftFromText="180" w:rightFromText="180" w:vertAnchor="text" w:horzAnchor="margin" w:tblpY="98"/>
+        <w:tblW w:w="10206" w:type="dxa"/>
+        <w:tblBorders>
+          <w:top w:val="single" w:sz="4" w:space="0" w:color="auto"/>
+          <w:left w:val="single" w:sz="4" w:space="0" w:color="auto"/>
+          <w:bottom w:val="single" w:sz="4" w:space="0" w:color="auto"/>
+          <w:right w:val="single" w:sz="4" w:space="0" w:color="auto"/>
+          <w:insideH w:val="single" w:sz="4" w:space="0" w:color="auto"/>
+          <w:insideV w:val="single" w:sz="4" w:space="0" w:color="auto"/>
+        </w:tblBorders>
+        <w:tblLook w:val="0000" w:firstRow="0" w:lastRow="0" w:firstColumn="0" w:lastColumn="0" w:noHBand="0" w:noVBand="0"/>
+      </w:tblPr>
+      <w:tblGrid>
+        <w:gridCol w:w="794"/>
+        <w:gridCol w:w="688"/>
+        <w:gridCol w:w="848"/>
+        <w:gridCol w:w="1214"/>
+        <w:gridCol w:w="6662"/>
+      </w:tblGrid>
+      <w:tr>
+        <w:tc>
+          <w:tcPr>
+            <w:tcW w:w="10206" w:type="dxa"/>
+            <w:gridSpan w:val="5"/>
+          </w:tcPr>
+          <w:p>
+            <w:pPr>
+              <w:pStyle w:val="BodyText"/>
+              <w:spacing w:before="60"/>
+              <w:ind w:left="0"/>
+              <w:jc w:val="center"/>
+              <w:rPr>
+                <w:sz w:val="16"/>
+                <w:szCs w:val="16"/>
+              </w:rPr>
+            </w:pPr>
+            <w:r>
+              <w:rPr>
+                <w:sz w:val="16"/>
+                <w:szCs w:val="16"/>
+              </w:rPr>
+              <w:t>Mid-year Semester Break</w:t>
+            </w:r>
+          </w:p>
+        </w:tc>
+      </w:tr>
+      <w:tr>
+        <w:tc>
+          <w:tcPr>
+            <w:tcW w:w="794" w:type="dxa"/>
+            <w:vMerge w:val="restart"/>
+            <w:textDirection w:val="btLr"/>
+          </w:tcPr>
+          <w:p>
+            <w:pPr>
+              <w:pStyle w:val="BodyText"/>
+              <w:spacing w:before="60"/>
+              <w:ind w:left="113" w:right="113"/>
+              <w:jc w:val="center"/>
+              <w:rPr>
+                <w:sz w:val="16"/>
+                <w:szCs w:val="16"/>
+              </w:rPr>
+            </w:pPr>
+            <w:r>
+              <w:rPr>
+                <w:sz w:val="16"/>
+                <w:szCs w:val="16"/>
+              </w:rPr>
+              <w:t>ITC309 – Software Development Project 2</w:t>
+            </w:r>
+          </w:p>
+        </w:tc>
+        <w:tc>
+          <w:tcPr>
+            <w:tcW w:w="688" w:type="dxa"/>
+            <w:vMerge w:val="restart"/>
+            <w:textDirection w:val="btLr"/>
+          </w:tcPr>
+          <w:p>
+            <w:pPr>
+              <w:pStyle w:val="BodyText"/>
+              <w:spacing w:before="60"/>
+              <w:ind w:left="113" w:right="113"/>
+              <w:jc w:val="center"/>
+              <w:rPr>
+                <w:sz w:val="16"/>
+                <w:szCs w:val="16"/>
+              </w:rPr>
+            </w:pPr>
+            <w:r>
+              <w:rPr>
+                <w:sz w:val="16"/>
+                <w:szCs w:val="16"/>
+              </w:rPr>
+              <w:t>Construction Phase</w:t>
+            </w:r>
+          </w:p>
+        </w:tc>
+        <w:tc>
+          <w:tcPr>
+            <w:tcW w:w="848" w:type="dxa"/>
+          </w:tcPr>
+          <w:p>
+            <w:pPr>
+              <w:pStyle w:val="BodyText"/>
+              <w:spacing w:before="60"/>
+              <w:ind w:left="0"/>
+              <w:jc w:val="center"/>
+              <w:rPr>
+                <w:sz w:val="16"/>
+                <w:szCs w:val="16"/>
+              </w:rPr>
+            </w:pPr>
+            <w:r>
+              <w:rPr>
+                <w:sz w:val="16"/>
+                <w:szCs w:val="16"/>
+              </w:rPr>
+              <w:t>C-1</w:t>
+            </w:r>
+          </w:p>
+        </w:tc>
+        <w:tc>
+          <w:tcPr>
+            <w:tcW w:w="1214" w:type="dxa"/>
+          </w:tcPr>
+          <w:p>
+            <w:pPr>
+              <w:pStyle w:val="BodyText"/>
+              <w:spacing w:before="60"/>
+              <w:ind w:left="0"/>
+              <w:jc w:val="center"/>
+              <w:rPr>
+                <w:sz w:val="16"/>
+                <w:szCs w:val="16"/>
+              </w:rPr>
+            </w:pPr>
+            <w:r>
+              <w:rPr>
+                <w:sz w:val="16"/>
+                <w:szCs w:val="16"/>
+              </w:rPr>
+              <w:t>10/07 – 23/07</w:t>
+            </w:r>
+          </w:p>
+        </w:tc>
+        <w:tc>
+          <w:tcPr>
+            <w:tcW w:w="6662" w:type="dxa"/>
+          </w:tcPr>
+          <w:p>
+            <w:pPr>
+              <w:pStyle w:val="BodyText"/>
+              <w:spacing w:before="60"/>
+              <w:ind w:left="0"/>
+              <w:rPr>
+                <w:sz w:val="16"/>
+                <w:szCs w:val="16"/>
+              </w:rPr>
+            </w:pPr>
+            <w:r>
+              <w:rPr>
+                <w:sz w:val="16"/>
+                <w:szCs w:val="16"/>
+              </w:rPr>
+              <w:t>Implement 2nd Highest Priority Use Case(s); Complete Development and Integration Testing for 2nd Highest Priority Use Case(s); Complete Internal User Acceptance Testing for 2nd Highest Priority Use Case(s)</w:t>
+            </w:r>
+          </w:p>
+        </w:tc>
+      </w:tr>
+      <w:tr>
+        <w:tc>
+          <w:tcPr>
+            <w:tcW w:w="794" w:type="dxa"/>
+            <w:vMerge/>
+          </w:tcPr>
+          <w:p>
+            <w:pPr>
+              <w:pStyle w:val="BodyText"/>
+              <w:spacing w:before="60"/>
+              <w:ind w:left="0"/>
+              <w:rPr>
+                <w:sz w:val="16"/>
+                <w:szCs w:val="16"/>
+              </w:rPr>
+            </w:pPr>
+          </w:p>
+        </w:tc>
+        <w:tc>
+          <w:tcPr>
+            <w:tcW w:w="688" w:type="dxa"/>
+            <w:vMerge/>
+          </w:tcPr>
+          <w:p>
+            <w:pPr>
+              <w:pStyle w:val="BodyText"/>
+              <w:spacing w:before="60"/>
+              <w:ind w:left="0"/>
+              <w:rPr>
+                <w:sz w:val="16"/>
+                <w:szCs w:val="16"/>
+              </w:rPr>
+            </w:pPr>
+          </w:p>
+        </w:tc>
+        <w:tc>
+          <w:tcPr>
+            <w:tcW w:w="848" w:type="dxa"/>
+          </w:tcPr>
+          <w:p>
+            <w:pPr>
+              <w:pStyle w:val="BodyText"/>
+              <w:spacing w:before="60"/>
+              <w:ind w:left="0"/>
+              <w:jc w:val="center"/>
+              <w:rPr>
+                <w:sz w:val="16"/>
+                <w:szCs w:val="16"/>
+              </w:rPr>
+            </w:pPr>
+            <w:r>
+              <w:rPr>
+                <w:sz w:val="16"/>
+                <w:szCs w:val="16"/>
+              </w:rPr>
+              <w:t>C-2</w:t>
+            </w:r>
+          </w:p>
+        </w:tc>
+        <w:tc>
+          <w:tcPr>
+            <w:tcW w:w="1214" w:type="dxa"/>
+          </w:tcPr>
+          <w:p>
+            <w:pPr>
+              <w:pStyle w:val="BodyText"/>
+              <w:spacing w:before="60"/>
+              <w:ind w:left="0"/>
+              <w:jc w:val="center"/>
+              <w:rPr>
+                <w:sz w:val="16"/>
+                <w:szCs w:val="16"/>
+              </w:rPr>
+            </w:pPr>
+            <w:r>
+              <w:rPr>
+                <w:sz w:val="16"/>
+                <w:szCs w:val="16"/>
+              </w:rPr>
+              <w:t>24/07 – 6/08</w:t>
+            </w:r>
+          </w:p>
+        </w:tc>
+        <w:tc>
+          <w:tcPr>
+            <w:tcW w:w="6662" w:type="dxa"/>
+          </w:tcPr>
+          <w:p>
+            <w:pPr>
+              <w:pStyle w:val="BodyText"/>
+              <w:spacing w:before="60"/>
+              <w:ind w:left="0"/>
+              <w:rPr>
+                <w:sz w:val="16"/>
+                <w:szCs w:val="16"/>
+              </w:rPr>
+            </w:pPr>
+            <w:r>
+              <w:rPr>
+                <w:sz w:val="16"/>
+                <w:szCs w:val="16"/>
+              </w:rPr>
+              <w:t>Implement 3rd Highest Priority Use Case(s); Complete Development and Integration Testing for 3rd Highest Priority Use Case(s); Complete Internal User Acceptance Testing for 3rd Highest Priority Use Case(s)</w:t>
+            </w:r>
+          </w:p>
+        </w:tc>
+      </w:tr>
+      <w:tr>
+        <w:tc>
+          <w:tcPr>
+            <w:tcW w:w="794" w:type="dxa"/>
+            <w:vMerge/>
+          </w:tcPr>
+          <w:p>
+            <w:pPr>
+              <w:pStyle w:val="BodyText"/>
+              <w:spacing w:before="60"/>
+              <w:ind w:left="0"/>
+              <w:rPr>
+                <w:sz w:val="16"/>
+                <w:szCs w:val="16"/>
+              </w:rPr>
+            </w:pPr>
+          </w:p>
+        </w:tc>
+        <w:tc>
+          <w:tcPr>
+            <w:tcW w:w="688" w:type="dxa"/>
+            <w:vMerge/>
+          </w:tcPr>
+          <w:p>
+            <w:pPr>
+              <w:pStyle w:val="BodyText"/>
+              <w:spacing w:before="60"/>
+              <w:ind w:left="0"/>
+              <w:rPr>
+                <w:sz w:val="16"/>
+                <w:szCs w:val="16"/>
+              </w:rPr>
+            </w:pPr>
+          </w:p>
+        </w:tc>
+        <w:tc>
+          <w:tcPr>
+            <w:tcW w:w="848" w:type="dxa"/>
+          </w:tcPr>
+          <w:p>
+            <w:pPr>
+              <w:pStyle w:val="BodyText"/>
+              <w:spacing w:before="60"/>
+              <w:ind w:left="0"/>
+              <w:jc w:val="center"/>
+              <w:rPr>
+                <w:sz w:val="16"/>
+                <w:szCs w:val="16"/>
+              </w:rPr>
+            </w:pPr>
+            <w:r>
+              <w:rPr>
+                <w:sz w:val="16"/>
+                <w:szCs w:val="16"/>
+              </w:rPr>
+              <w:t>C-3</w:t>
+            </w:r>
+          </w:p>
+        </w:tc>
+        <w:tc>
+          <w:tcPr>
+            <w:tcW w:w="1214" w:type="dxa"/>
+          </w:tcPr>
+          <w:p>
+            <w:pPr>
+              <w:pStyle w:val="BodyText"/>
+              <w:spacing w:before="60"/>
+              <w:ind w:left="0"/>
+              <w:jc w:val="center"/>
+              <w:rPr>
+                <w:sz w:val="16"/>
+                <w:szCs w:val="16"/>
+              </w:rPr>
+            </w:pPr>
+            <w:r>
+              <w:rPr>
+                <w:sz w:val="16"/>
+                <w:szCs w:val="16"/>
+              </w:rPr>
+              <w:t>7/0 – 20/08</w:t>
+            </w:r>
+          </w:p>
+        </w:tc>
+        <w:tc>
+          <w:tcPr>
+            <w:tcW w:w="6662" w:type="dxa"/>
+          </w:tcPr>
+          <w:p>
+            <w:pPr>
+              <w:pStyle w:val="BodyText"/>
+              <w:spacing w:before="60"/>
+              <w:ind w:left="0"/>
+              <w:rPr>
+                <w:sz w:val="16"/>
+                <w:szCs w:val="16"/>
+              </w:rPr>
+            </w:pPr>
+            <w:r>
+              <w:rPr>
+                <w:sz w:val="16"/>
+                <w:szCs w:val="16"/>
+              </w:rPr>
+              <w:t>Implement 4th Highest Priority Use Case(s); Complete Development and Integration Testing for 4th Highest Priority Use Case(s); Complete Internal User Acceptance Testing for 4th Highest Priority Use Case(s)</w:t>
+            </w:r>
+          </w:p>
+        </w:tc>
+      </w:tr>
+      <w:tr>
+        <w:tc>
+          <w:tcPr>
+            <w:tcW w:w="794" w:type="dxa"/>
+            <w:vMerge/>
+          </w:tcPr>
+          <w:p>
+            <w:pPr>
+              <w:pStyle w:val="BodyText"/>
+              <w:spacing w:before="60"/>
+              <w:ind w:left="0"/>
+              <w:rPr>
+                <w:sz w:val="16"/>
+                <w:szCs w:val="16"/>
+              </w:rPr>
+            </w:pPr>
+          </w:p>
+        </w:tc>
+        <w:tc>
+          <w:tcPr>
+            <w:tcW w:w="688" w:type="dxa"/>
+            <w:vMerge/>
+          </w:tcPr>
+          <w:p>
+            <w:pPr>
+              <w:pStyle w:val="BodyText"/>
+              <w:spacing w:before="60"/>
+              <w:ind w:left="0"/>
+              <w:rPr>
+                <w:sz w:val="16"/>
+                <w:szCs w:val="16"/>
+              </w:rPr>
+            </w:pPr>
+          </w:p>
+        </w:tc>
+        <w:tc>
+          <w:tcPr>
+            <w:tcW w:w="848" w:type="dxa"/>
+          </w:tcPr>
+          <w:p>
+            <w:pPr>
+              <w:pStyle w:val="BodyText"/>
+              <w:spacing w:before="60"/>
+              <w:ind w:left="0"/>
+              <w:jc w:val="center"/>
+              <w:rPr>
+                <w:sz w:val="16"/>
+                <w:szCs w:val="16"/>
+              </w:rPr>
+            </w:pPr>
+            <w:r>
+              <w:rPr>
+                <w:sz w:val="16"/>
+                <w:szCs w:val="16"/>
+              </w:rPr>
+              <w:t xml:space="preserve">C-4 </w:t>
+            </w:r>
+          </w:p>
+        </w:tc>
+        <w:tc>
+          <w:tcPr>
+            <w:tcW w:w="1214" w:type="dxa"/>
+          </w:tcPr>
+          <w:p>
+            <w:pPr>
+              <w:pStyle w:val="BodyText"/>
+              <w:spacing w:before="60"/>
+              <w:ind w:left="0"/>
+              <w:jc w:val="center"/>
+              <w:rPr>
+                <w:sz w:val="16"/>
+                <w:szCs w:val="16"/>
+              </w:rPr>
+            </w:pPr>
+            <w:r>
+              <w:rPr>
+                <w:sz w:val="16"/>
+                <w:szCs w:val="16"/>
+              </w:rPr>
+              <w:t>21/08 – 3/09</w:t>
+            </w:r>
+          </w:p>
+          <w:p>
+            <w:pPr>
+              <w:pStyle w:val="BodyText"/>
+              <w:spacing w:before="60"/>
+              <w:ind w:left="0"/>
+              <w:jc w:val="center"/>
+              <w:rPr>
+                <w:sz w:val="16"/>
+                <w:szCs w:val="16"/>
+              </w:rPr>
+            </w:pPr>
+            <w:r>
+              <w:rPr>
+                <w:sz w:val="16"/>
+                <w:szCs w:val="16"/>
+              </w:rPr>
+              <w:t>(Session Break)</w:t>
+            </w:r>
+          </w:p>
+        </w:tc>
+        <w:tc>
+          <w:tcPr>
+            <w:tcW w:w="6662" w:type="dxa"/>
+          </w:tcPr>
+          <w:p>
+            <w:pPr>
+              <w:pStyle w:val="BodyText"/>
+              <w:spacing w:before="60"/>
+              <w:ind w:left="0"/>
+              <w:rPr>
+                <w:sz w:val="16"/>
+                <w:szCs w:val="16"/>
+              </w:rPr>
+            </w:pPr>
+            <w:r>
+              <w:rPr>
+                <w:sz w:val="16"/>
+                <w:szCs w:val="16"/>
+              </w:rPr>
+              <w:t>Contingency; Deliver Initial Operation Capability Milestone (IOCM); Complete Construction Phase Project Assessment</w:t>
+            </w:r>
+          </w:p>
+        </w:tc>
+      </w:tr>
+      <w:tr>
+        <w:tc>
+          <w:tcPr>
+            <w:tcW w:w="794" w:type="dxa"/>
+            <w:vMerge/>
+          </w:tcPr>
+          <w:p>
+            <w:pPr>
+              <w:pStyle w:val="BodyText"/>
+              <w:spacing w:before="60"/>
+              <w:ind w:left="0"/>
+              <w:rPr>
+                <w:sz w:val="16"/>
+                <w:szCs w:val="16"/>
+              </w:rPr>
+            </w:pPr>
+          </w:p>
+        </w:tc>
+        <w:tc>
+          <w:tcPr>
+            <w:tcW w:w="688" w:type="dxa"/>
+            <w:vMerge w:val="restart"/>
+            <w:textDirection w:val="btLr"/>
+          </w:tcPr>
+          <w:p>
+            <w:pPr>
+              <w:pStyle w:val="BodyText"/>
+              <w:spacing w:before="60"/>
+              <w:ind w:left="113" w:right="113"/>
+              <w:jc w:val="center"/>
+              <w:rPr>
+                <w:sz w:val="16"/>
+                <w:szCs w:val="16"/>
+              </w:rPr>
+            </w:pPr>
+            <w:r>
+              <w:rPr>
+                <w:sz w:val="16"/>
+                <w:szCs w:val="16"/>
+              </w:rPr>
+              <w:t>Transition Phase</w:t>
+            </w:r>
+          </w:p>
+        </w:tc>
+        <w:tc>
+          <w:tcPr>
+            <w:tcW w:w="848" w:type="dxa"/>
+          </w:tcPr>
+          <w:p>
+            <w:pPr>
+              <w:pStyle w:val="BodyText"/>
+              <w:spacing w:before="60"/>
+              <w:ind w:left="0"/>
+              <w:jc w:val="center"/>
+              <w:rPr>
+                <w:sz w:val="16"/>
+                <w:szCs w:val="16"/>
+              </w:rPr>
+            </w:pPr>
+            <w:r>
+              <w:rPr>
+                <w:sz w:val="16"/>
+                <w:szCs w:val="16"/>
+              </w:rPr>
+              <w:t>T-1</w:t>
+            </w:r>
+          </w:p>
+        </w:tc>
+        <w:tc>
+          <w:tcPr>
+            <w:tcW w:w="1214" w:type="dxa"/>
+          </w:tcPr>
+          <w:p>
+            <w:pPr>
+              <w:pStyle w:val="BodyText"/>
+              <w:spacing w:before="60"/>
+              <w:ind w:left="0"/>
+              <w:jc w:val="center"/>
+              <w:rPr>
+                <w:sz w:val="16"/>
+                <w:szCs w:val="16"/>
+              </w:rPr>
+            </w:pPr>
+            <w:r>
+              <w:rPr>
+                <w:sz w:val="16"/>
+                <w:szCs w:val="16"/>
+              </w:rPr>
+              <w:t>4/09 – 17/09</w:t>
+            </w:r>
+          </w:p>
+        </w:tc>
+        <w:tc>
+          <w:tcPr>
+            <w:tcW w:w="6662" w:type="dxa"/>
+          </w:tcPr>
+          <w:p>
+            <w:pPr>
+              <w:pStyle w:val="BodyText"/>
+              <w:spacing w:before="60"/>
+              <w:ind w:left="0"/>
+              <w:rPr>
+                <w:sz w:val="16"/>
+                <w:szCs w:val="16"/>
+              </w:rPr>
+            </w:pPr>
+            <w:r>
+              <w:rPr>
+                <w:sz w:val="16"/>
+                <w:szCs w:val="16"/>
+              </w:rPr>
+              <w:t>Deploy Application in Trial Environment; Complete 1st Round External User Acceptance Testing; Resolve Any Identified Issues</w:t>
+            </w:r>
+          </w:p>
+        </w:tc>
+      </w:tr>
+      <w:tr>
+        <w:tc>
+          <w:tcPr>
+            <w:tcW w:w="794" w:type="dxa"/>
+            <w:vMerge/>
+          </w:tcPr>
+          <w:p>
+            <w:pPr>
+              <w:pStyle w:val="BodyText"/>
+              <w:spacing w:before="60"/>
+              <w:ind w:left="0"/>
+              <w:rPr>
+                <w:sz w:val="16"/>
+                <w:szCs w:val="16"/>
+              </w:rPr>
+            </w:pPr>
+          </w:p>
+        </w:tc>
+        <w:tc>
+          <w:tcPr>
+            <w:tcW w:w="688" w:type="dxa"/>
+            <w:vMerge/>
+          </w:tcPr>
+          <w:p>
+            <w:pPr>
+              <w:pStyle w:val="BodyText"/>
+              <w:spacing w:before="60"/>
+              <w:ind w:left="0"/>
+              <w:rPr>
+                <w:sz w:val="16"/>
+                <w:szCs w:val="16"/>
+              </w:rPr>
+            </w:pPr>
+          </w:p>
+        </w:tc>
+        <w:tc>
+          <w:tcPr>
+            <w:tcW w:w="848" w:type="dxa"/>
+          </w:tcPr>
+          <w:p>
+            <w:pPr>
+              <w:pStyle w:val="BodyText"/>
+              <w:spacing w:before="60"/>
+              <w:ind w:left="0"/>
+              <w:jc w:val="center"/>
+              <w:rPr>
+                <w:sz w:val="16"/>
+                <w:szCs w:val="16"/>
+              </w:rPr>
+            </w:pPr>
+            <w:r>
+              <w:rPr>
+                <w:sz w:val="16"/>
+                <w:szCs w:val="16"/>
+              </w:rPr>
+              <w:t>T-2</w:t>
+            </w:r>
+          </w:p>
+        </w:tc>
+        <w:tc>
+          <w:tcPr>
+            <w:tcW w:w="1214" w:type="dxa"/>
+          </w:tcPr>
+          <w:p>
+            <w:pPr>
+              <w:pStyle w:val="BodyText"/>
+              <w:spacing w:before="60"/>
+              <w:ind w:left="0"/>
+              <w:jc w:val="center"/>
+              <w:rPr>
+                <w:sz w:val="16"/>
+                <w:szCs w:val="16"/>
+              </w:rPr>
+            </w:pPr>
+            <w:r>
+              <w:rPr>
+                <w:sz w:val="16"/>
+                <w:szCs w:val="16"/>
+              </w:rPr>
+              <w:t>18/09 – 1/10</w:t>
+            </w:r>
+          </w:p>
+        </w:tc>
+        <w:tc>
+          <w:tcPr>
+            <w:tcW w:w="6662" w:type="dxa"/>
+          </w:tcPr>
+          <w:p>
+            <w:pPr>
+              <w:pStyle w:val="BodyText"/>
+              <w:spacing w:before="60"/>
+              <w:ind w:left="0"/>
+              <w:rPr>
+                <w:sz w:val="16"/>
+                <w:szCs w:val="16"/>
+              </w:rPr>
+            </w:pPr>
+            <w:r>
+              <w:rPr>
+                <w:sz w:val="16"/>
+                <w:szCs w:val="16"/>
+              </w:rPr>
+              <w:t>Complete 2nd Round External User Acceptance Testing and resolve any identified issues</w:t>
+            </w:r>
+          </w:p>
+        </w:tc>
+      </w:tr>
+      <w:tr>
+        <w:tc>
+          <w:tcPr>
+            <w:tcW w:w="794" w:type="dxa"/>
+            <w:vMerge/>
+          </w:tcPr>
+          <w:p>
+            <w:pPr>
+              <w:pStyle w:val="BodyText"/>
+              <w:spacing w:before="60"/>
+              <w:ind w:left="0"/>
+              <w:rPr>
+                <w:sz w:val="16"/>
+                <w:szCs w:val="16"/>
+              </w:rPr>
+            </w:pPr>
+          </w:p>
+        </w:tc>
+        <w:tc>
+          <w:tcPr>
+            <w:tcW w:w="688" w:type="dxa"/>
+            <w:vMerge/>
+          </w:tcPr>
+          <w:p>
+            <w:pPr>
+              <w:pStyle w:val="BodyText"/>
+              <w:spacing w:before="60"/>
+              <w:ind w:left="0"/>
+              <w:rPr>
+                <w:sz w:val="16"/>
+                <w:szCs w:val="16"/>
+              </w:rPr>
+            </w:pPr>
+          </w:p>
+        </w:tc>
+        <w:tc>
+          <w:tcPr>
+            <w:tcW w:w="848" w:type="dxa"/>
+          </w:tcPr>
+          <w:p>
+            <w:pPr>
+              <w:pStyle w:val="BodyText"/>
+              <w:spacing w:before="60"/>
+              <w:ind w:left="0"/>
+              <w:jc w:val="center"/>
+              <w:rPr>
+                <w:sz w:val="16"/>
+                <w:szCs w:val="16"/>
+              </w:rPr>
+            </w:pPr>
+            <w:r>
+              <w:rPr>
+                <w:sz w:val="16"/>
+                <w:szCs w:val="16"/>
+              </w:rPr>
+              <w:t>T-3</w:t>
+            </w:r>
+          </w:p>
+        </w:tc>
+        <w:tc>
+          <w:tcPr>
+            <w:tcW w:w="1214" w:type="dxa"/>
+          </w:tcPr>
+          <w:p>
+            <w:pPr>
+              <w:pStyle w:val="BodyText"/>
+              <w:spacing w:before="60"/>
+              <w:ind w:left="0"/>
+              <w:jc w:val="center"/>
+              <w:rPr>
+                <w:sz w:val="16"/>
+                <w:szCs w:val="16"/>
+              </w:rPr>
+            </w:pPr>
+            <w:r>
+              <w:rPr>
+                <w:sz w:val="16"/>
+                <w:szCs w:val="16"/>
+              </w:rPr>
+              <w:t>2/10 – 13/10</w:t>
+            </w:r>
+          </w:p>
+        </w:tc>
+        <w:tc>
+          <w:tcPr>
+            <w:tcW w:w="6662" w:type="dxa"/>
+          </w:tcPr>
+          <w:p>
+            <w:pPr>
+              <w:pStyle w:val="BodyText"/>
+              <w:spacing w:before="60"/>
+              <w:ind w:left="0"/>
+              <w:rPr>
+                <w:sz w:val="16"/>
+                <w:szCs w:val="16"/>
+              </w:rPr>
+            </w:pPr>
+            <w:r>
+              <w:rPr>
+                <w:sz w:val="16"/>
+                <w:szCs w:val="16"/>
+              </w:rPr>
+              <w:t>Contingency period if the project runs over schedule. Deliver Product Release Milestone (PRM) and Complete Final Project Assessment</w:t>
+            </w:r>
+          </w:p>
+        </w:tc>
+      </w:tr>
+    </w:tbl>
+    <w:p>
+      <w:pPr>
+        <w:rPr>
+          <w:rFonts w:ascii="Times New Roman" w:hAnsi="Times New Roman" w:cs="Times New Roman"/>
+          <w:sz w:val="24"/>
+          <w:szCs w:val="24"/>
+        </w:rPr>
+      </w:pPr>
+    </w:p>
+    <w:p>
+      <w:pPr>
+        <w:rPr>
+          <w:rFonts w:ascii="Times New Roman" w:hAnsi="Times New Roman" w:cs="Times New Roman"/>
+          <w:sz w:val="24"/>
+          <w:szCs w:val="24"/>
+        </w:rPr>
+      </w:pPr>
     </w:p>
     <w:p>
       <w:pPr>
         <w:pStyle w:val="NormalWeb"/>
         <w:spacing w:before="0" w:beforeAutospacing="0" w:after="120" w:afterAutospacing="0"/>
-        <w:ind w:left="720"/>
-        <w:rPr>
-          <w:rFonts w:ascii="Arial" w:hAnsi="Arial" w:cs="Arial"/>
-          <w:i/>
-          <w:color w:val="0070C0"/>
-        </w:rPr>
-      </w:pPr>
-      <w:r>
-        <w:rPr>
-          <w:rFonts w:ascii="Arial" w:hAnsi="Arial" w:cs="Arial"/>
-          <w:i/>
-          <w:color w:val="0070C0"/>
-        </w:rPr>
-        <w:t>&lt;insert target completion dates for key aspects of architecture, functionality, testing, and documentation here&gt;</w:t>
-      </w:r>
+        <w:rPr>
+          <w:color w:val="000000"/>
+        </w:rPr>
+      </w:pPr>
+      <w:r>
+        <w:rPr>
+          <w:color w:val="000000"/>
+        </w:rPr>
+        <w:t>This is shown in the Initial Project Plan.</w:t>
+      </w:r>
+    </w:p>
+    <w:p>
+      <w:pPr>
+        <w:pStyle w:val="Heading3"/>
+        <w:rPr>
+          <w:rFonts w:ascii="Times New Roman" w:eastAsia="Times New Roman" w:hAnsi="Times New Roman" w:cs="Times New Roman"/>
+          <w:color w:val="000000"/>
+          <w:sz w:val="24"/>
+          <w:szCs w:val="24"/>
+          <w:lang w:eastAsia="en-AU"/>
+        </w:rPr>
+      </w:pPr>
+      <w:r>
+        <w:rPr>
+          <w:rFonts w:ascii="Times New Roman" w:hAnsi="Times New Roman" w:cs="Times New Roman"/>
+          <w:sz w:val="24"/>
+          <w:szCs w:val="24"/>
+        </w:rPr>
+        <w:t xml:space="preserve">1.3 Skills </w:t>
+      </w:r>
+      <w:proofErr w:type="gramStart"/>
+      <w:r>
+        <w:rPr>
+          <w:rFonts w:ascii="Times New Roman" w:hAnsi="Times New Roman" w:cs="Times New Roman"/>
+          <w:sz w:val="24"/>
+          <w:szCs w:val="24"/>
+        </w:rPr>
+        <w:t>required</w:t>
+      </w:r>
+      <w:proofErr w:type="gramEnd"/>
     </w:p>
     <w:p>
       <w:pPr>
         <w:pStyle w:val="NormalWeb"/>
         <w:spacing w:before="0" w:beforeAutospacing="0" w:after="120" w:afterAutospacing="0"/>
         <w:rPr>
-          <w:rFonts w:ascii="Arial" w:hAnsi="Arial" w:cs="Arial"/>
           <w:color w:val="000000"/>
         </w:rPr>
       </w:pPr>
       <w:r>
         <w:rPr>
-          <w:rFonts w:ascii="Arial" w:hAnsi="Arial" w:cs="Arial"/>
           <w:color w:val="000000"/>
         </w:rPr>
-        <w:t>This is shown in the Initial Project Plan.</w:t>
-      </w:r>
-    </w:p>
-    <w:p>
-      <w:pPr>
-        <w:pStyle w:val="Heading3"/>
-        <w:rPr>
-          <w:rFonts w:ascii="Arial" w:eastAsia="Times New Roman" w:hAnsi="Arial" w:cs="Arial"/>
-          <w:color w:val="000000"/>
-          <w:sz w:val="24"/>
-          <w:szCs w:val="24"/>
-          <w:lang w:eastAsia="en-AU"/>
-        </w:rPr>
-      </w:pPr>
-      <w:r>
-        <w:t xml:space="preserve">1.3 Skills </w:t>
+        <w:t>Our project requires skills using the following key tools and technologies:</w:t>
+      </w:r>
+    </w:p>
+    <w:p>
+      <w:pPr>
+        <w:pStyle w:val="ListBullet"/>
+        <w:rPr>
+          <w:rFonts w:ascii="Times New Roman" w:hAnsi="Times New Roman" w:cs="Times New Roman"/>
+          <w:sz w:val="24"/>
+          <w:szCs w:val="24"/>
+        </w:rPr>
+      </w:pPr>
+      <w:r>
+        <w:rPr>
+          <w:rFonts w:ascii="Times New Roman" w:hAnsi="Times New Roman" w:cs="Times New Roman"/>
+          <w:sz w:val="24"/>
+          <w:szCs w:val="24"/>
+        </w:rPr>
+        <w:t>Calendar integration possibly incorporating OAuth 2.0</w:t>
+      </w:r>
+    </w:p>
+    <w:p>
+      <w:pPr>
+        <w:pStyle w:val="ListBullet"/>
+        <w:rPr>
+          <w:rFonts w:ascii="Times New Roman" w:hAnsi="Times New Roman" w:cs="Times New Roman"/>
+          <w:sz w:val="24"/>
+          <w:szCs w:val="24"/>
+        </w:rPr>
+      </w:pPr>
+      <w:r>
+        <w:rPr>
+          <w:rFonts w:ascii="Times New Roman" w:hAnsi="Times New Roman" w:cs="Times New Roman"/>
+          <w:sz w:val="24"/>
+          <w:szCs w:val="24"/>
+        </w:rPr>
+        <w:t>HTTPS protected data transfer between mobile device and backend webserver. Possible use of WebSocket.</w:t>
+      </w:r>
+    </w:p>
+    <w:p>
+      <w:pPr>
+        <w:pStyle w:val="ListBullet"/>
+        <w:rPr>
+          <w:rFonts w:ascii="Times New Roman" w:hAnsi="Times New Roman" w:cs="Times New Roman"/>
+          <w:sz w:val="24"/>
+          <w:szCs w:val="24"/>
+        </w:rPr>
+      </w:pPr>
+      <w:r>
+        <w:rPr>
+          <w:rFonts w:ascii="Times New Roman" w:hAnsi="Times New Roman" w:cs="Times New Roman"/>
+          <w:sz w:val="24"/>
+          <w:szCs w:val="24"/>
+        </w:rPr>
+        <w:t>Software connectivity using common formats like CSV and JSON</w:t>
+      </w:r>
+    </w:p>
+    <w:p>
+      <w:pPr>
+        <w:pStyle w:val="ListBullet"/>
+        <w:rPr>
+          <w:rFonts w:ascii="Times New Roman" w:hAnsi="Times New Roman" w:cs="Times New Roman"/>
+          <w:sz w:val="24"/>
+          <w:szCs w:val="24"/>
+        </w:rPr>
+      </w:pPr>
+      <w:r>
+        <w:rPr>
+          <w:rFonts w:ascii="Times New Roman" w:hAnsi="Times New Roman" w:cs="Times New Roman"/>
+          <w:sz w:val="24"/>
+          <w:szCs w:val="24"/>
+        </w:rPr>
+        <w:t>Secure communication protocols (HTTPS, SSL/TSL) for protocols.</w:t>
+      </w:r>
+    </w:p>
+    <w:p>
+      <w:pPr>
+        <w:pStyle w:val="ListBullet"/>
+        <w:rPr>
+          <w:rFonts w:ascii="Times New Roman" w:hAnsi="Times New Roman" w:cs="Times New Roman"/>
+          <w:sz w:val="24"/>
+          <w:szCs w:val="24"/>
+        </w:rPr>
+      </w:pPr>
+      <w:r>
+        <w:rPr>
+          <w:rFonts w:ascii="Times New Roman" w:hAnsi="Times New Roman" w:cs="Times New Roman"/>
+          <w:sz w:val="24"/>
+          <w:szCs w:val="24"/>
+        </w:rPr>
+        <w:t xml:space="preserve">Android Studio to write and implement project using Kotlin </w:t>
       </w:r>
       <w:proofErr w:type="gramStart"/>
       <w:r>
-        <w:t>required</w:t>
+        <w:rPr>
+          <w:rFonts w:ascii="Times New Roman" w:hAnsi="Times New Roman" w:cs="Times New Roman"/>
+          <w:sz w:val="24"/>
+          <w:szCs w:val="24"/>
+        </w:rPr>
+        <w:t>language</w:t>
+      </w:r>
+      <w:proofErr w:type="gramEnd"/>
+    </w:p>
+    <w:p>
+      <w:pPr>
+        <w:pStyle w:val="ListBullet"/>
+        <w:rPr>
+          <w:rFonts w:ascii="Times New Roman" w:hAnsi="Times New Roman" w:cs="Times New Roman"/>
+          <w:sz w:val="24"/>
+          <w:szCs w:val="24"/>
+        </w:rPr>
+      </w:pPr>
+      <w:proofErr w:type="spellStart"/>
+      <w:r>
+        <w:rPr>
+          <w:rFonts w:ascii="Times New Roman" w:hAnsi="Times New Roman" w:cs="Times New Roman"/>
+          <w:sz w:val="24"/>
+          <w:szCs w:val="24"/>
+        </w:rPr>
+        <w:t>SQlite</w:t>
+      </w:r>
+      <w:proofErr w:type="spellEnd"/>
+      <w:r>
+        <w:rPr>
+          <w:rFonts w:ascii="Times New Roman" w:hAnsi="Times New Roman" w:cs="Times New Roman"/>
+          <w:sz w:val="24"/>
+          <w:szCs w:val="24"/>
+        </w:rPr>
+        <w:t xml:space="preserve"> database integration for storing user </w:t>
+      </w:r>
+      <w:proofErr w:type="gramStart"/>
+      <w:r>
+        <w:rPr>
+          <w:rFonts w:ascii="Times New Roman" w:hAnsi="Times New Roman" w:cs="Times New Roman"/>
+          <w:sz w:val="24"/>
+          <w:szCs w:val="24"/>
+        </w:rPr>
+        <w:t>data</w:t>
       </w:r>
       <w:proofErr w:type="gramEnd"/>
     </w:p>
@@ -667,50 +2664,11 @@
         <w:pStyle w:val="NormalWeb"/>
         <w:spacing w:before="0" w:beforeAutospacing="0" w:after="120" w:afterAutospacing="0"/>
         <w:rPr>
-          <w:rFonts w:ascii="Arial" w:hAnsi="Arial" w:cs="Arial"/>
           <w:color w:val="000000"/>
         </w:rPr>
       </w:pPr>
       <w:r>
         <w:rPr>
-          <w:rFonts w:ascii="Arial" w:hAnsi="Arial" w:cs="Arial"/>
-          <w:color w:val="000000"/>
-        </w:rPr>
-        <w:t>Our project requires skills using the following key tools and technologies:</w:t>
-      </w:r>
-    </w:p>
-    <w:p>
-      <w:pPr>
-        <w:pStyle w:val="NormalWeb"/>
-        <w:spacing w:before="0" w:beforeAutospacing="0" w:after="120" w:afterAutospacing="0"/>
-        <w:ind w:left="720"/>
-        <w:rPr>
-          <w:rFonts w:ascii="Arial" w:hAnsi="Arial" w:cs="Arial"/>
-          <w:i/>
-          <w:color w:val="0070C0"/>
-        </w:rPr>
-      </w:pPr>
-      <w:r>
-        <w:rPr>
-          <w:rFonts w:ascii="Arial" w:hAnsi="Arial" w:cs="Arial"/>
-          <w:i/>
-          <w:color w:val="0070C0"/>
-        </w:rPr>
-        <w:t>&lt;insert list of key tools and technologies here&gt;</w:t>
-      </w:r>
-    </w:p>
-    <w:p>
-      <w:pPr>
-        <w:pStyle w:val="NormalWeb"/>
-        <w:spacing w:before="0" w:beforeAutospacing="0" w:after="120" w:afterAutospacing="0"/>
-        <w:rPr>
-          <w:rFonts w:ascii="Arial" w:hAnsi="Arial" w:cs="Arial"/>
-          <w:color w:val="000000"/>
-        </w:rPr>
-      </w:pPr>
-      <w:r>
-        <w:rPr>
-          <w:rFonts w:ascii="Arial" w:hAnsi="Arial" w:cs="Arial"/>
           <w:color w:val="000000"/>
         </w:rPr>
         <w:t>We have demonstrated that we have the skills to use these technologies through the implementation of a technology competency demonstrator.</w:t>
@@ -745,7 +2703,6 @@
         <w:pStyle w:val="Heading2"/>
       </w:pPr>
       <w:r>
-        <w:lastRenderedPageBreak/>
         <w:t>2</w:t>
       </w:r>
       <w:r>
@@ -756,102 +2713,320 @@
       </w:r>
     </w:p>
     <w:p>
-      <w:r>
+      <w:pPr>
+        <w:rPr>
+          <w:rFonts w:ascii="Arial" w:hAnsi="Arial" w:cs="Arial"/>
+          <w:sz w:val="24"/>
+          <w:szCs w:val="24"/>
+        </w:rPr>
+      </w:pPr>
+      <w:r>
+        <w:rPr>
+          <w:rFonts w:ascii="Arial" w:hAnsi="Arial" w:cs="Arial"/>
+          <w:sz w:val="24"/>
+          <w:szCs w:val="24"/>
+        </w:rPr>
         <w:t>- Master Test Plan</w:t>
       </w:r>
       <w:r>
+        <w:rPr>
+          <w:rFonts w:ascii="Arial" w:hAnsi="Arial" w:cs="Arial"/>
+          <w:sz w:val="24"/>
+          <w:szCs w:val="24"/>
+        </w:rPr>
         <w:tab/>
       </w:r>
       <w:r>
+        <w:rPr>
+          <w:rFonts w:ascii="Arial" w:hAnsi="Arial" w:cs="Arial"/>
+          <w:sz w:val="24"/>
+          <w:szCs w:val="24"/>
+        </w:rPr>
         <w:tab/>
       </w:r>
       <w:r>
+        <w:rPr>
+          <w:rFonts w:ascii="Arial" w:hAnsi="Arial" w:cs="Arial"/>
+          <w:sz w:val="24"/>
+          <w:szCs w:val="24"/>
+        </w:rPr>
+        <w:tab/>
+      </w:r>
+      <w:r>
+        <w:rPr>
+          <w:rFonts w:ascii="Arial" w:hAnsi="Arial" w:cs="Arial"/>
+          <w:sz w:val="24"/>
+          <w:szCs w:val="24"/>
+        </w:rPr>
+        <w:tab/>
+      </w:r>
+      <w:r>
+        <w:rPr>
+          <w:rFonts w:ascii="Arial" w:hAnsi="Arial" w:cs="Arial"/>
+          <w:sz w:val="24"/>
+          <w:szCs w:val="24"/>
+        </w:rPr>
+        <w:t>No Issues</w:t>
+      </w:r>
+    </w:p>
+    <w:p>
+      <w:pPr>
+        <w:rPr>
+          <w:rFonts w:ascii="Arial" w:hAnsi="Arial" w:cs="Arial"/>
+          <w:sz w:val="24"/>
+          <w:szCs w:val="24"/>
+        </w:rPr>
+      </w:pPr>
+      <w:r>
+        <w:rPr>
+          <w:rFonts w:ascii="Arial" w:hAnsi="Arial" w:cs="Arial"/>
+          <w:sz w:val="24"/>
+          <w:szCs w:val="24"/>
+        </w:rPr>
+        <w:t>- Project Plan</w:t>
+      </w:r>
+      <w:r>
+        <w:rPr>
+          <w:rFonts w:ascii="Arial" w:hAnsi="Arial" w:cs="Arial"/>
+          <w:sz w:val="24"/>
+          <w:szCs w:val="24"/>
+        </w:rPr>
+        <w:tab/>
+      </w:r>
+      <w:r>
+        <w:rPr>
+          <w:rFonts w:ascii="Arial" w:hAnsi="Arial" w:cs="Arial"/>
+          <w:sz w:val="24"/>
+          <w:szCs w:val="24"/>
+        </w:rPr>
+        <w:tab/>
+      </w:r>
+      <w:r>
+        <w:rPr>
+          <w:rFonts w:ascii="Arial" w:hAnsi="Arial" w:cs="Arial"/>
+          <w:sz w:val="24"/>
+          <w:szCs w:val="24"/>
+        </w:rPr>
+        <w:tab/>
+      </w:r>
+      <w:r>
+        <w:rPr>
+          <w:rFonts w:ascii="Arial" w:hAnsi="Arial" w:cs="Arial"/>
+          <w:sz w:val="24"/>
+          <w:szCs w:val="24"/>
+        </w:rPr>
         <w:tab/>
         <w:t>No Issues</w:t>
       </w:r>
     </w:p>
     <w:p>
-      <w:r>
-        <w:t>- Project Plan</w:t>
-      </w:r>
-      <w:r>
+      <w:pPr>
+        <w:rPr>
+          <w:rFonts w:ascii="Arial" w:hAnsi="Arial" w:cs="Arial"/>
+          <w:sz w:val="24"/>
+          <w:szCs w:val="24"/>
+        </w:rPr>
+      </w:pPr>
+      <w:r>
+        <w:rPr>
+          <w:rFonts w:ascii="Arial" w:hAnsi="Arial" w:cs="Arial"/>
+          <w:sz w:val="24"/>
+          <w:szCs w:val="24"/>
+        </w:rPr>
+        <w:t>-</w:t>
+      </w:r>
+      <w:r>
+        <w:rPr>
+          <w:rFonts w:ascii="Arial" w:hAnsi="Arial" w:cs="Arial"/>
+          <w:sz w:val="24"/>
+          <w:szCs w:val="24"/>
+        </w:rPr>
+        <w:t xml:space="preserve"> </w:t>
+      </w:r>
+      <w:r>
+        <w:rPr>
+          <w:rFonts w:ascii="Arial" w:hAnsi="Arial" w:cs="Arial"/>
+          <w:sz w:val="24"/>
+          <w:szCs w:val="24"/>
+        </w:rPr>
+        <w:t>Risk List</w:t>
+      </w:r>
+      <w:r>
+        <w:rPr>
+          <w:rFonts w:ascii="Arial" w:hAnsi="Arial" w:cs="Arial"/>
+          <w:sz w:val="24"/>
+          <w:szCs w:val="24"/>
+        </w:rPr>
         <w:tab/>
       </w:r>
       <w:r>
+        <w:rPr>
+          <w:rFonts w:ascii="Arial" w:hAnsi="Arial" w:cs="Arial"/>
+          <w:sz w:val="24"/>
+          <w:szCs w:val="24"/>
+        </w:rPr>
         <w:tab/>
       </w:r>
       <w:r>
+        <w:rPr>
+          <w:rFonts w:ascii="Arial" w:hAnsi="Arial" w:cs="Arial"/>
+          <w:sz w:val="24"/>
+          <w:szCs w:val="24"/>
+        </w:rPr>
         <w:tab/>
       </w:r>
       <w:r>
+        <w:rPr>
+          <w:rFonts w:ascii="Arial" w:hAnsi="Arial" w:cs="Arial"/>
+          <w:sz w:val="24"/>
+          <w:szCs w:val="24"/>
+        </w:rPr>
+        <w:tab/>
+      </w:r>
+      <w:r>
+        <w:rPr>
+          <w:rFonts w:ascii="Arial" w:hAnsi="Arial" w:cs="Arial"/>
+          <w:sz w:val="24"/>
+          <w:szCs w:val="24"/>
+        </w:rPr>
+        <w:tab/>
+      </w:r>
+      <w:r>
+        <w:rPr>
+          <w:rFonts w:ascii="Arial" w:hAnsi="Arial" w:cs="Arial"/>
+          <w:sz w:val="24"/>
+          <w:szCs w:val="24"/>
+        </w:rPr>
+        <w:t>No Issues</w:t>
+      </w:r>
+    </w:p>
+    <w:p>
+      <w:pPr>
+        <w:rPr>
+          <w:rFonts w:ascii="Arial" w:hAnsi="Arial" w:cs="Arial"/>
+          <w:sz w:val="24"/>
+          <w:szCs w:val="24"/>
+        </w:rPr>
+      </w:pPr>
+      <w:r>
+        <w:rPr>
+          <w:rFonts w:ascii="Arial" w:hAnsi="Arial" w:cs="Arial"/>
+          <w:sz w:val="24"/>
+          <w:szCs w:val="24"/>
+        </w:rPr>
+        <w:t>- Initial Requirements Model</w:t>
+      </w:r>
+      <w:r>
+        <w:rPr>
+          <w:rFonts w:ascii="Arial" w:hAnsi="Arial" w:cs="Arial"/>
+          <w:sz w:val="24"/>
+          <w:szCs w:val="24"/>
+        </w:rPr>
+        <w:tab/>
+      </w:r>
+      <w:r>
+        <w:rPr>
+          <w:rFonts w:ascii="Arial" w:hAnsi="Arial" w:cs="Arial"/>
+          <w:sz w:val="24"/>
+          <w:szCs w:val="24"/>
+        </w:rPr>
         <w:tab/>
         <w:t>No Issues</w:t>
       </w:r>
     </w:p>
     <w:p>
-      <w:r>
-        <w:t>-Risk List</w:t>
-      </w:r>
-      <w:r>
+      <w:pPr>
+        <w:rPr>
+          <w:rFonts w:ascii="Arial" w:hAnsi="Arial" w:cs="Arial"/>
+          <w:sz w:val="24"/>
+          <w:szCs w:val="24"/>
+        </w:rPr>
+      </w:pPr>
+      <w:r>
+        <w:rPr>
+          <w:rFonts w:ascii="Arial" w:hAnsi="Arial" w:cs="Arial"/>
+          <w:sz w:val="24"/>
+          <w:szCs w:val="24"/>
+        </w:rPr>
+        <w:t>- Project Vision</w:t>
+      </w:r>
+      <w:r>
+        <w:rPr>
+          <w:rFonts w:ascii="Arial" w:hAnsi="Arial" w:cs="Arial"/>
+          <w:sz w:val="24"/>
+          <w:szCs w:val="24"/>
+        </w:rPr>
         <w:tab/>
       </w:r>
       <w:r>
+        <w:rPr>
+          <w:rFonts w:ascii="Arial" w:hAnsi="Arial" w:cs="Arial"/>
+          <w:sz w:val="24"/>
+          <w:szCs w:val="24"/>
+        </w:rPr>
         <w:tab/>
       </w:r>
       <w:r>
+        <w:rPr>
+          <w:rFonts w:ascii="Arial" w:hAnsi="Arial" w:cs="Arial"/>
+          <w:sz w:val="24"/>
+          <w:szCs w:val="24"/>
+        </w:rPr>
         <w:tab/>
       </w:r>
       <w:r>
+        <w:rPr>
+          <w:rFonts w:ascii="Arial" w:hAnsi="Arial" w:cs="Arial"/>
+          <w:sz w:val="24"/>
+          <w:szCs w:val="24"/>
+        </w:rPr>
         <w:tab/>
         <w:t>No Issues</w:t>
       </w:r>
     </w:p>
     <w:p>
-      <w:r>
-        <w:t>- Initial Requirements Model</w:t>
-      </w:r>
-      <w:r>
+      <w:pPr>
+        <w:rPr>
+          <w:rFonts w:ascii="Arial" w:hAnsi="Arial" w:cs="Arial"/>
+          <w:sz w:val="24"/>
+          <w:szCs w:val="24"/>
+        </w:rPr>
+      </w:pPr>
+      <w:r>
+        <w:rPr>
+          <w:rFonts w:ascii="Arial" w:hAnsi="Arial" w:cs="Arial"/>
+          <w:sz w:val="24"/>
+          <w:szCs w:val="24"/>
+        </w:rPr>
+        <w:t>- Proposed Architecture</w:t>
+      </w:r>
+      <w:r>
+        <w:rPr>
+          <w:rFonts w:ascii="Arial" w:hAnsi="Arial" w:cs="Arial"/>
+          <w:sz w:val="24"/>
+          <w:szCs w:val="24"/>
+        </w:rPr>
         <w:tab/>
       </w:r>
       <w:r>
+        <w:rPr>
+          <w:rFonts w:ascii="Arial" w:hAnsi="Arial" w:cs="Arial"/>
+          <w:sz w:val="24"/>
+          <w:szCs w:val="24"/>
+        </w:rPr>
+        <w:tab/>
+      </w:r>
+      <w:r>
+        <w:rPr>
+          <w:rFonts w:ascii="Arial" w:hAnsi="Arial" w:cs="Arial"/>
+          <w:sz w:val="24"/>
+          <w:szCs w:val="24"/>
+        </w:rPr>
         <w:tab/>
         <w:t>No Issues</w:t>
       </w:r>
     </w:p>
     <w:p>
-      <w:r>
-        <w:t>- Project Vision</w:t>
-      </w:r>
-      <w:r>
-        <w:tab/>
-      </w:r>
-      <w:r>
-        <w:tab/>
-      </w:r>
-      <w:r>
-        <w:tab/>
-      </w:r>
-      <w:r>
-        <w:tab/>
-        <w:t>No Issues</w:t>
-      </w:r>
-    </w:p>
-    <w:p>
-      <w:r>
-        <w:t>- Proposed Architecture</w:t>
-      </w:r>
-      <w:r>
-        <w:tab/>
-      </w:r>
-      <w:r>
-        <w:tab/>
-      </w:r>
-      <w:r>
-        <w:tab/>
-        <w:t>No Issues</w:t>
-      </w:r>
-    </w:p>
-    <w:p>
       <w:pPr>
         <w:pStyle w:val="Heading2"/>
       </w:pPr>
@@ -868,49 +3043,22 @@
     <w:p>
       <w:pPr>
         <w:pStyle w:val="NormalWeb"/>
+        <w:numPr>
+          <w:ilvl w:val="0"/>
+          <w:numId w:val="6"/>
+        </w:numPr>
         <w:spacing w:before="0" w:beforeAutospacing="0" w:after="120" w:afterAutospacing="0"/>
         <w:rPr>
           <w:rFonts w:ascii="Arial" w:hAnsi="Arial" w:cs="Arial"/>
-          <w:i/>
-          <w:color w:val="0070C0"/>
-        </w:rPr>
-      </w:pPr>
-      <w:r>
-        <w:rPr>
-          <w:rFonts w:ascii="Arial" w:hAnsi="Arial" w:cs="Arial"/>
-          <w:i/>
-          <w:color w:val="0070C0"/>
-        </w:rPr>
-        <w:t>For each issue</w:t>
-      </w:r>
-    </w:p>
-    <w:p>
-      <w:pPr>
-        <w:pStyle w:val="Heading3"/>
-      </w:pPr>
-      <w:r>
-        <w:rPr>
-          <w:color w:val="000000"/>
-        </w:rPr>
-        <w:t xml:space="preserve">3.x </w:t>
-      </w:r>
-      <w:r>
-        <w:rPr>
-          <w:i/>
-        </w:rPr>
-        <w:t xml:space="preserve">&lt;insert </w:t>
-      </w:r>
-      <w:r>
-        <w:rPr>
-          <w:i/>
-        </w:rPr>
-        <w:t>Issue</w:t>
-      </w:r>
-      <w:r>
-        <w:rPr>
-          <w:i/>
-        </w:rPr>
-        <w:t xml:space="preserve"> name here&gt;</w:t>
+          <w:iCs/>
+        </w:rPr>
+      </w:pPr>
+      <w:r>
+        <w:rPr>
+          <w:rFonts w:ascii="Arial" w:hAnsi="Arial" w:cs="Arial"/>
+          <w:iCs/>
+        </w:rPr>
+        <w:t>Communication</w:t>
       </w:r>
     </w:p>
     <w:p>
@@ -920,35 +3068,68 @@
         <w:ind w:left="720"/>
         <w:rPr>
           <w:rFonts w:ascii="Arial" w:hAnsi="Arial" w:cs="Arial"/>
-          <w:i/>
-          <w:color w:val="0070C0"/>
-        </w:rPr>
-      </w:pPr>
-      <w:r>
-        <w:rPr>
-          <w:rFonts w:ascii="Arial" w:hAnsi="Arial" w:cs="Arial"/>
-          <w:i/>
-          <w:color w:val="0070C0"/>
-        </w:rPr>
-        <w:t xml:space="preserve">&lt;identify any key points you wish to make about this </w:t>
+          <w:iCs/>
+        </w:rPr>
+      </w:pPr>
+      <w:r>
+        <w:rPr>
+          <w:rFonts w:ascii="Arial" w:hAnsi="Arial" w:cs="Arial"/>
+          <w:iCs/>
+        </w:rPr>
+        <w:t xml:space="preserve">An area we are lacking as a team is communicating to one another. We have </w:t>
+      </w:r>
+      <w:proofErr w:type="spellStart"/>
+      <w:r>
+        <w:rPr>
+          <w:rFonts w:ascii="Arial" w:hAnsi="Arial" w:cs="Arial"/>
+          <w:iCs/>
+        </w:rPr>
+        <w:t>analyzed</w:t>
+      </w:r>
+      <w:proofErr w:type="spellEnd"/>
+      <w:r>
+        <w:rPr>
+          <w:rFonts w:ascii="Arial" w:hAnsi="Arial" w:cs="Arial"/>
+          <w:iCs/>
+        </w:rPr>
+        <w:t xml:space="preserve"> that this needs to be addressed moving forward to ensure everybody is on the same page when it comes to decisions and input from </w:t>
       </w:r>
       <w:proofErr w:type="gramStart"/>
       <w:r>
         <w:rPr>
           <w:rFonts w:ascii="Arial" w:hAnsi="Arial" w:cs="Arial"/>
-          <w:i/>
-          <w:color w:val="0070C0"/>
-        </w:rPr>
-        <w:t>particular non-</w:t>
+          <w:iCs/>
+        </w:rPr>
+        <w:t>all of</w:t>
       </w:r>
       <w:proofErr w:type="gramEnd"/>
       <w:r>
         <w:rPr>
           <w:rFonts w:ascii="Arial" w:hAnsi="Arial" w:cs="Arial"/>
-          <w:i/>
-          <w:color w:val="0070C0"/>
-        </w:rPr>
-        <w:t>deliverable-associated issue&gt;</w:t>
+          <w:iCs/>
+        </w:rPr>
+        <w:t xml:space="preserve"> the members. All the team members have acknowledged that this is a problem and steps have been implemented to improve this in the future. Some of these are check in messages, as well as more regular meetings.</w:t>
+      </w:r>
+    </w:p>
+    <w:p>
+      <w:pPr>
+        <w:pStyle w:val="NormalWeb"/>
+        <w:numPr>
+          <w:ilvl w:val="0"/>
+          <w:numId w:val="6"/>
+        </w:numPr>
+        <w:spacing w:before="0" w:beforeAutospacing="0" w:after="120" w:afterAutospacing="0"/>
+        <w:rPr>
+          <w:rFonts w:ascii="Arial" w:hAnsi="Arial" w:cs="Arial"/>
+          <w:iCs/>
+        </w:rPr>
+      </w:pPr>
+      <w:r>
+        <w:rPr>
+          <w:rFonts w:ascii="Arial" w:hAnsi="Arial" w:cs="Arial"/>
+          <w:iCs/>
+        </w:rPr>
+        <w:t>Design</w:t>
       </w:r>
     </w:p>
     <w:p>
@@ -958,60 +3139,185 @@
         <w:ind w:left="720"/>
         <w:rPr>
           <w:rFonts w:ascii="Arial" w:hAnsi="Arial" w:cs="Arial"/>
-          <w:i/>
-          <w:color w:val="0070C0"/>
-        </w:rPr>
-      </w:pPr>
-      <w:r>
-        <w:rPr>
-          <w:rFonts w:ascii="Arial" w:hAnsi="Arial" w:cs="Arial"/>
-          <w:i/>
-          <w:color w:val="0070C0"/>
-        </w:rPr>
-        <w:t>&lt;say whether the issue is ongoing or resolved – if ongoing say what you are doing to monitor and manage it&gt;</w:t>
-      </w:r>
-    </w:p>
-    <w:p>
-      <w:pPr>
-        <w:pStyle w:val="Heading2"/>
-      </w:pPr>
-      <w:r>
-        <w:t>4. Risks</w:t>
+          <w:iCs/>
+        </w:rPr>
+      </w:pPr>
+      <w:r>
+        <w:rPr>
+          <w:rFonts w:ascii="Arial" w:hAnsi="Arial" w:cs="Arial"/>
+          <w:iCs/>
+        </w:rPr>
+        <w:t>The Team has not settled on a final design of the product, which can make some of the documentation seem off. The documentation will be rectified when the final design has been confirmed.</w:t>
       </w:r>
     </w:p>
     <w:p>
       <w:pPr>
         <w:pStyle w:val="NormalWeb"/>
         <w:spacing w:before="0" w:beforeAutospacing="0" w:after="120" w:afterAutospacing="0"/>
-        <w:rPr>
-          <w:rFonts w:ascii="Arial" w:hAnsi="Arial" w:cs="Arial"/>
-          <w:iCs/>
-          <w:color w:val="000000" w:themeColor="text1"/>
-        </w:rPr>
-      </w:pPr>
-      <w:r>
-        <w:rPr>
-          <w:rFonts w:ascii="Arial" w:hAnsi="Arial" w:cs="Arial"/>
-          <w:iCs/>
-          <w:color w:val="000000" w:themeColor="text1"/>
-        </w:rPr>
-        <w:t>4.1 .</w:t>
+        <w:ind w:left="720"/>
+        <w:rPr>
+          <w:rFonts w:ascii="Arial" w:hAnsi="Arial" w:cs="Arial"/>
+          <w:iCs/>
+        </w:rPr>
+      </w:pPr>
+    </w:p>
+    <w:p>
+      <w:pPr>
+        <w:pStyle w:val="Heading2"/>
+      </w:pPr>
+      <w:r>
+        <w:t>4. Risks</w:t>
+      </w:r>
+    </w:p>
+    <w:p>
+      <w:pPr>
+        <w:pStyle w:val="NormalWeb"/>
+        <w:spacing w:before="0" w:beforeAutospacing="0" w:after="120" w:afterAutospacing="0"/>
+        <w:rPr>
+          <w:rFonts w:ascii="Arial" w:hAnsi="Arial" w:cs="Arial"/>
+          <w:i/>
+          <w:color w:val="0070C0"/>
+        </w:rPr>
+      </w:pPr>
+      <w:r>
+        <w:rPr>
+          <w:rFonts w:ascii="Arial" w:hAnsi="Arial" w:cs="Arial"/>
+          <w:i/>
+          <w:color w:val="0070C0"/>
+        </w:rPr>
+        <w:t>For each risk (max 7)</w:t>
+      </w:r>
+    </w:p>
+    <w:p>
+      <w:pPr>
+        <w:pStyle w:val="Heading3"/>
+        <w:rPr>
+          <w:i/>
+          <w:color w:val="000000"/>
+        </w:rPr>
+      </w:pPr>
+      <w:r>
+        <w:rPr>
+          <w:color w:val="000000"/>
+        </w:rPr>
+        <w:t>4</w:t>
+      </w:r>
+      <w:r>
+        <w:rPr>
+          <w:color w:val="000000"/>
+        </w:rPr>
+        <w:t xml:space="preserve">.x </w:t>
+      </w:r>
+      <w:r>
+        <w:rPr>
+          <w:i/>
+        </w:rPr>
+        <w:t>&lt;insert risk name here&gt;</w:t>
+      </w:r>
+    </w:p>
+    <w:p>
+      <w:pPr>
+        <w:pStyle w:val="NormalWeb"/>
+        <w:spacing w:before="0" w:beforeAutospacing="0" w:after="120" w:afterAutospacing="0"/>
+        <w:ind w:left="720"/>
+        <w:rPr>
+          <w:rFonts w:ascii="Arial" w:hAnsi="Arial" w:cs="Arial"/>
+          <w:i/>
+          <w:color w:val="0070C0"/>
+        </w:rPr>
+      </w:pPr>
+      <w:r>
+        <w:rPr>
+          <w:rFonts w:ascii="Arial" w:hAnsi="Arial" w:cs="Arial"/>
+          <w:i/>
+          <w:color w:val="0070C0"/>
+        </w:rPr>
+        <w:t>&lt;identify any key points you wish to make about this particular risk&gt;</w:t>
+      </w:r>
+    </w:p>
+    <w:p>
+      <w:pPr>
+        <w:pStyle w:val="NormalWeb"/>
+        <w:spacing w:before="0" w:beforeAutospacing="0" w:after="120" w:afterAutospacing="0"/>
+        <w:ind w:left="720"/>
+        <w:rPr>
+          <w:rFonts w:ascii="Arial" w:hAnsi="Arial" w:cs="Arial"/>
+          <w:i/>
+          <w:color w:val="0070C0"/>
+        </w:rPr>
+      </w:pPr>
+      <w:r>
+        <w:rPr>
+          <w:rFonts w:ascii="Arial" w:hAnsi="Arial" w:cs="Arial"/>
+          <w:i/>
+          <w:color w:val="0070C0"/>
+        </w:rPr>
+        <w:t>&lt;state the mitigation strategy you are using to address the risk&gt;</w:t>
+      </w:r>
+    </w:p>
+    <w:p>
+      <w:pPr>
+        <w:pStyle w:val="NormalWeb"/>
+        <w:spacing w:before="0" w:beforeAutospacing="0" w:after="120" w:afterAutospacing="0"/>
+        <w:ind w:left="720"/>
+        <w:rPr>
+          <w:rFonts w:ascii="Arial" w:hAnsi="Arial" w:cs="Arial"/>
+          <w:i/>
+          <w:color w:val="0070C0"/>
+        </w:rPr>
+      </w:pPr>
+      <w:r>
+        <w:rPr>
+          <w:rFonts w:ascii="Arial" w:hAnsi="Arial" w:cs="Arial"/>
+          <w:i/>
+          <w:color w:val="0070C0"/>
+        </w:rPr>
+        <w:t>&lt;say whether the risk is ongoing or resolved&gt;</w:t>
+      </w:r>
+    </w:p>
+    <w:p>
+      <w:pPr>
+        <w:pStyle w:val="NormalWeb"/>
+        <w:spacing w:before="0" w:beforeAutospacing="0" w:after="120" w:afterAutospacing="0"/>
+        <w:rPr>
+          <w:rFonts w:ascii="Arial" w:hAnsi="Arial" w:cs="Arial"/>
+          <w:iCs/>
+          <w:color w:val="0070C0"/>
+        </w:rPr>
+      </w:pPr>
+      <w:r>
+        <w:rPr>
+          <w:rFonts w:ascii="Arial" w:hAnsi="Arial" w:cs="Arial"/>
+          <w:iCs/>
+          <w:color w:val="0070C0"/>
+        </w:rPr>
+        <w:t>4.</w:t>
+      </w:r>
+      <w:proofErr w:type="gramStart"/>
+      <w:r>
+        <w:rPr>
+          <w:rFonts w:ascii="Arial" w:hAnsi="Arial" w:cs="Arial"/>
+          <w:iCs/>
+          <w:color w:val="0070C0"/>
+        </w:rPr>
+        <w:t>1 .</w:t>
       </w:r>
       <w:proofErr w:type="spellStart"/>
       <w:r>
         <w:rPr>
           <w:rFonts w:ascii="Arial" w:hAnsi="Arial" w:cs="Arial"/>
           <w:iCs/>
-          <w:color w:val="000000" w:themeColor="text1"/>
+          <w:color w:val="0070C0"/>
         </w:rPr>
         <w:t>gitignore</w:t>
       </w:r>
       <w:proofErr w:type="spellEnd"/>
-      <w:r>
-        <w:rPr>
-          <w:rFonts w:ascii="Arial" w:hAnsi="Arial" w:cs="Arial"/>
-          <w:iCs/>
-          <w:color w:val="000000" w:themeColor="text1"/>
+      <w:proofErr w:type="gramEnd"/>
+      <w:r>
+        <w:rPr>
+          <w:rFonts w:ascii="Arial" w:hAnsi="Arial" w:cs="Arial"/>
+          <w:iCs/>
+          <w:color w:val="0070C0"/>
         </w:rPr>
         <w:t xml:space="preserve"> does not have undesired files created by windows/macOS system </w:t>
       </w:r>
@@ -1028,14 +3334,14 @@
         <w:rPr>
           <w:rFonts w:ascii="Arial" w:hAnsi="Arial" w:cs="Arial"/>
           <w:iCs/>
-          <w:color w:val="000000" w:themeColor="text1"/>
-        </w:rPr>
-      </w:pPr>
-      <w:r>
-        <w:rPr>
-          <w:rFonts w:ascii="Arial" w:hAnsi="Arial" w:cs="Arial"/>
-          <w:iCs/>
-          <w:color w:val="000000" w:themeColor="text1"/>
+          <w:color w:val="0070C0"/>
+        </w:rPr>
+      </w:pPr>
+      <w:r>
+        <w:rPr>
+          <w:rFonts w:ascii="Arial" w:hAnsi="Arial" w:cs="Arial"/>
+          <w:iCs/>
+          <w:color w:val="0070C0"/>
         </w:rPr>
         <w:t xml:space="preserve">files not to be add to repo must be added </w:t>
       </w:r>
@@ -1044,7 +3350,7 @@
         <w:rPr>
           <w:rFonts w:ascii="Arial" w:hAnsi="Arial" w:cs="Arial"/>
           <w:iCs/>
-          <w:color w:val="000000" w:themeColor="text1"/>
+          <w:color w:val="0070C0"/>
         </w:rPr>
         <w:t>to .</w:t>
       </w:r>
@@ -1053,7 +3359,7 @@
         <w:rPr>
           <w:rFonts w:ascii="Arial" w:hAnsi="Arial" w:cs="Arial"/>
           <w:iCs/>
-          <w:color w:val="000000" w:themeColor="text1"/>
+          <w:color w:val="0070C0"/>
         </w:rPr>
         <w:t>gitignore</w:t>
       </w:r>
@@ -1063,7 +3369,7 @@
         <w:rPr>
           <w:rFonts w:ascii="Arial" w:hAnsi="Arial" w:cs="Arial"/>
           <w:iCs/>
-          <w:color w:val="000000" w:themeColor="text1"/>
+          <w:color w:val="0070C0"/>
         </w:rPr>
         <w:t xml:space="preserve"> at the beginning to avoid complications when members do a pull. </w:t>
       </w:r>
@@ -1080,14 +3386,14 @@
         <w:rPr>
           <w:rFonts w:ascii="Arial" w:hAnsi="Arial" w:cs="Arial"/>
           <w:iCs/>
-          <w:color w:val="000000" w:themeColor="text1"/>
-        </w:rPr>
-      </w:pPr>
-      <w:r>
-        <w:rPr>
-          <w:rFonts w:ascii="Arial" w:hAnsi="Arial" w:cs="Arial"/>
-          <w:iCs/>
-          <w:color w:val="000000" w:themeColor="text1"/>
+          <w:color w:val="0070C0"/>
+        </w:rPr>
+      </w:pPr>
+      <w:r>
+        <w:rPr>
+          <w:rFonts w:ascii="Arial" w:hAnsi="Arial" w:cs="Arial"/>
+          <w:iCs/>
+          <w:color w:val="0070C0"/>
         </w:rPr>
         <w:t xml:space="preserve">From ITC205, when undesired files are not added </w:t>
       </w:r>
@@ -1096,7 +3402,7 @@
         <w:rPr>
           <w:rFonts w:ascii="Arial" w:hAnsi="Arial" w:cs="Arial"/>
           <w:iCs/>
-          <w:color w:val="000000" w:themeColor="text1"/>
+          <w:color w:val="0070C0"/>
         </w:rPr>
         <w:t>to .</w:t>
       </w:r>
@@ -1105,7 +3411,7 @@
         <w:rPr>
           <w:rFonts w:ascii="Arial" w:hAnsi="Arial" w:cs="Arial"/>
           <w:iCs/>
-          <w:color w:val="000000" w:themeColor="text1"/>
+          <w:color w:val="0070C0"/>
         </w:rPr>
         <w:t>gitignore</w:t>
       </w:r>
@@ -1115,7 +3421,7 @@
         <w:rPr>
           <w:rFonts w:ascii="Arial" w:hAnsi="Arial" w:cs="Arial"/>
           <w:iCs/>
-          <w:color w:val="000000" w:themeColor="text1"/>
+          <w:color w:val="0070C0"/>
         </w:rPr>
         <w:t xml:space="preserve"> can cause </w:t>
       </w:r>
@@ -1123,7 +3429,7 @@
         <w:rPr>
           <w:rFonts w:ascii="Arial" w:hAnsi="Arial" w:cs="Arial"/>
           <w:iCs/>
-          <w:color w:val="000000" w:themeColor="text1"/>
+          <w:color w:val="0070C0"/>
         </w:rPr>
         <w:t>complications.</w:t>
       </w:r>
@@ -1140,14 +3446,14 @@
         <w:rPr>
           <w:rFonts w:ascii="Arial" w:hAnsi="Arial" w:cs="Arial"/>
           <w:iCs/>
-          <w:color w:val="000000" w:themeColor="text1"/>
-        </w:rPr>
-      </w:pPr>
-      <w:r>
-        <w:rPr>
-          <w:rFonts w:ascii="Arial" w:hAnsi="Arial" w:cs="Arial"/>
-          <w:iCs/>
-          <w:color w:val="000000" w:themeColor="text1"/>
+          <w:color w:val="0070C0"/>
+        </w:rPr>
+      </w:pPr>
+      <w:r>
+        <w:rPr>
+          <w:rFonts w:ascii="Arial" w:hAnsi="Arial" w:cs="Arial"/>
+          <w:iCs/>
+          <w:color w:val="0070C0"/>
         </w:rPr>
         <w:t xml:space="preserve">This risk is ongoing and the mitigation process will be to add system generated files </w:t>
       </w:r>
@@ -1156,7 +3462,7 @@
         <w:rPr>
           <w:rFonts w:ascii="Arial" w:hAnsi="Arial" w:cs="Arial"/>
           <w:iCs/>
-          <w:color w:val="000000" w:themeColor="text1"/>
+          <w:color w:val="0070C0"/>
         </w:rPr>
         <w:t>to .</w:t>
       </w:r>
@@ -1165,7 +3471,7 @@
         <w:rPr>
           <w:rFonts w:ascii="Arial" w:hAnsi="Arial" w:cs="Arial"/>
           <w:iCs/>
-          <w:color w:val="000000" w:themeColor="text1"/>
+          <w:color w:val="0070C0"/>
         </w:rPr>
         <w:t>gitognore</w:t>
       </w:r>
@@ -1175,7 +3481,7 @@
         <w:rPr>
           <w:rFonts w:ascii="Arial" w:hAnsi="Arial" w:cs="Arial"/>
           <w:iCs/>
-          <w:color w:val="000000" w:themeColor="text1"/>
+          <w:color w:val="0070C0"/>
         </w:rPr>
         <w:t xml:space="preserve"> at the earliest.</w:t>
       </w:r>
@@ -1187,14 +3493,14 @@
         <w:rPr>
           <w:rFonts w:ascii="Arial" w:hAnsi="Arial" w:cs="Arial"/>
           <w:iCs/>
-          <w:color w:val="000000" w:themeColor="text1"/>
-        </w:rPr>
-      </w:pPr>
-      <w:r>
-        <w:rPr>
-          <w:rFonts w:ascii="Arial" w:hAnsi="Arial" w:cs="Arial"/>
-          <w:iCs/>
-          <w:color w:val="000000" w:themeColor="text1"/>
+          <w:color w:val="0070C0"/>
+        </w:rPr>
+      </w:pPr>
+      <w:r>
+        <w:rPr>
+          <w:rFonts w:ascii="Arial" w:hAnsi="Arial" w:cs="Arial"/>
+          <w:iCs/>
+          <w:color w:val="0070C0"/>
         </w:rPr>
         <w:t xml:space="preserve">4.2 Iteration 1.1 not </w:t>
       </w:r>
@@ -1203,7 +3509,7 @@
         <w:rPr>
           <w:rFonts w:ascii="Arial" w:hAnsi="Arial" w:cs="Arial"/>
           <w:iCs/>
-          <w:color w:val="000000" w:themeColor="text1"/>
+          <w:color w:val="0070C0"/>
         </w:rPr>
         <w:t>completed</w:t>
       </w:r>
@@ -1221,14 +3527,14 @@
         <w:rPr>
           <w:rFonts w:ascii="Arial" w:hAnsi="Arial" w:cs="Arial"/>
           <w:iCs/>
-          <w:color w:val="000000" w:themeColor="text1"/>
-        </w:rPr>
-      </w:pPr>
-      <w:r>
-        <w:rPr>
-          <w:rFonts w:ascii="Arial" w:hAnsi="Arial" w:cs="Arial"/>
-          <w:iCs/>
-          <w:color w:val="000000" w:themeColor="text1"/>
+          <w:color w:val="0070C0"/>
+        </w:rPr>
+      </w:pPr>
+      <w:r>
+        <w:rPr>
+          <w:rFonts w:ascii="Arial" w:hAnsi="Arial" w:cs="Arial"/>
+          <w:iCs/>
+          <w:color w:val="0070C0"/>
         </w:rPr>
         <w:t>Incomplete iteration 1.1 will negatively impact iteration 1.2.</w:t>
       </w:r>
@@ -1245,14 +3551,14 @@
         <w:rPr>
           <w:rFonts w:ascii="Arial" w:hAnsi="Arial" w:cs="Arial"/>
           <w:iCs/>
-          <w:color w:val="000000" w:themeColor="text1"/>
-        </w:rPr>
-      </w:pPr>
-      <w:r>
-        <w:rPr>
-          <w:rFonts w:ascii="Arial" w:hAnsi="Arial" w:cs="Arial"/>
-          <w:iCs/>
-          <w:color w:val="000000" w:themeColor="text1"/>
+          <w:color w:val="0070C0"/>
+        </w:rPr>
+      </w:pPr>
+      <w:r>
+        <w:rPr>
+          <w:rFonts w:ascii="Arial" w:hAnsi="Arial" w:cs="Arial"/>
+          <w:iCs/>
+          <w:color w:val="0070C0"/>
         </w:rPr>
         <w:t>The mitigation strategy is to finish assigned tasks by the stated deadline and to follow the team charter.</w:t>
       </w:r>
@@ -1269,14 +3575,14 @@
         <w:rPr>
           <w:rFonts w:ascii="Arial" w:hAnsi="Arial" w:cs="Arial"/>
           <w:iCs/>
-          <w:color w:val="000000" w:themeColor="text1"/>
-        </w:rPr>
-      </w:pPr>
-      <w:r>
-        <w:rPr>
-          <w:rFonts w:ascii="Arial" w:hAnsi="Arial" w:cs="Arial"/>
-          <w:iCs/>
-          <w:color w:val="000000" w:themeColor="text1"/>
+          <w:color w:val="0070C0"/>
+        </w:rPr>
+      </w:pPr>
+      <w:r>
+        <w:rPr>
+          <w:rFonts w:ascii="Arial" w:hAnsi="Arial" w:cs="Arial"/>
+          <w:iCs/>
+          <w:color w:val="0070C0"/>
         </w:rPr>
         <w:t>This risk is resolved.</w:t>
       </w:r>
@@ -1288,14 +3594,14 @@
         <w:rPr>
           <w:rFonts w:ascii="Arial" w:hAnsi="Arial" w:cs="Arial"/>
           <w:iCs/>
-          <w:color w:val="000000" w:themeColor="text1"/>
-        </w:rPr>
-      </w:pPr>
-      <w:r>
-        <w:rPr>
-          <w:rFonts w:ascii="Arial" w:hAnsi="Arial" w:cs="Arial"/>
-          <w:iCs/>
-          <w:color w:val="000000" w:themeColor="text1"/>
+          <w:color w:val="0070C0"/>
+        </w:rPr>
+      </w:pPr>
+      <w:r>
+        <w:rPr>
+          <w:rFonts w:ascii="Arial" w:hAnsi="Arial" w:cs="Arial"/>
+          <w:iCs/>
+          <w:color w:val="0070C0"/>
         </w:rPr>
         <w:t xml:space="preserve">4.3 </w:t>
       </w:r>
@@ -1303,7 +3609,7 @@
         <w:rPr>
           <w:rFonts w:ascii="Arial" w:hAnsi="Arial" w:cs="Arial"/>
           <w:iCs/>
-          <w:color w:val="000000" w:themeColor="text1"/>
+          <w:color w:val="0070C0"/>
         </w:rPr>
         <w:t xml:space="preserve">Core use cases not explicitly </w:t>
       </w:r>
@@ -1312,7 +3618,7 @@
         <w:rPr>
           <w:rFonts w:ascii="Arial" w:hAnsi="Arial" w:cs="Arial"/>
           <w:iCs/>
-          <w:color w:val="000000" w:themeColor="text1"/>
+          <w:color w:val="0070C0"/>
         </w:rPr>
         <w:t>stated</w:t>
       </w:r>
@@ -1330,14 +3636,14 @@
         <w:rPr>
           <w:rFonts w:ascii="Arial" w:hAnsi="Arial" w:cs="Arial"/>
           <w:iCs/>
-          <w:color w:val="000000" w:themeColor="text1"/>
-        </w:rPr>
-      </w:pPr>
-      <w:r>
-        <w:rPr>
-          <w:rFonts w:ascii="Arial" w:hAnsi="Arial" w:cs="Arial"/>
-          <w:iCs/>
-          <w:color w:val="000000" w:themeColor="text1"/>
+          <w:color w:val="0070C0"/>
+        </w:rPr>
+      </w:pPr>
+      <w:r>
+        <w:rPr>
+          <w:rFonts w:ascii="Arial" w:hAnsi="Arial" w:cs="Arial"/>
+          <w:iCs/>
+          <w:color w:val="0070C0"/>
         </w:rPr>
         <w:t>Scope creep can delay the project.</w:t>
       </w:r>
@@ -1354,14 +3660,14 @@
         <w:rPr>
           <w:rFonts w:ascii="Arial" w:hAnsi="Arial" w:cs="Arial"/>
           <w:iCs/>
-          <w:color w:val="000000" w:themeColor="text1"/>
-        </w:rPr>
-      </w:pPr>
-      <w:r>
-        <w:rPr>
-          <w:rFonts w:ascii="Arial" w:hAnsi="Arial" w:cs="Arial"/>
-          <w:iCs/>
-          <w:color w:val="000000" w:themeColor="text1"/>
+          <w:color w:val="0070C0"/>
+        </w:rPr>
+      </w:pPr>
+      <w:r>
+        <w:rPr>
+          <w:rFonts w:ascii="Arial" w:hAnsi="Arial" w:cs="Arial"/>
+          <w:iCs/>
+          <w:color w:val="0070C0"/>
         </w:rPr>
         <w:t>The mitigation strategy is to clearly state core use cases and non-core use cases.</w:t>
       </w:r>
@@ -1378,14 +3684,14 @@
         <w:rPr>
           <w:rFonts w:ascii="Arial" w:hAnsi="Arial" w:cs="Arial"/>
           <w:iCs/>
-          <w:color w:val="000000" w:themeColor="text1"/>
-        </w:rPr>
-      </w:pPr>
-      <w:r>
-        <w:rPr>
-          <w:rFonts w:ascii="Arial" w:hAnsi="Arial" w:cs="Arial"/>
-          <w:iCs/>
-          <w:color w:val="000000" w:themeColor="text1"/>
+          <w:color w:val="0070C0"/>
+        </w:rPr>
+      </w:pPr>
+      <w:r>
+        <w:rPr>
+          <w:rFonts w:ascii="Arial" w:hAnsi="Arial" w:cs="Arial"/>
+          <w:iCs/>
+          <w:color w:val="0070C0"/>
         </w:rPr>
         <w:t>this risk is ongoing.</w:t>
       </w:r>
@@ -1397,14 +3703,14 @@
         <w:rPr>
           <w:rFonts w:ascii="Arial" w:hAnsi="Arial" w:cs="Arial"/>
           <w:iCs/>
-          <w:color w:val="000000" w:themeColor="text1"/>
-        </w:rPr>
-      </w:pPr>
-      <w:r>
-        <w:rPr>
-          <w:rFonts w:ascii="Arial" w:hAnsi="Arial" w:cs="Arial"/>
-          <w:iCs/>
-          <w:color w:val="000000" w:themeColor="text1"/>
+          <w:color w:val="0070C0"/>
+        </w:rPr>
+      </w:pPr>
+      <w:r>
+        <w:rPr>
+          <w:rFonts w:ascii="Arial" w:hAnsi="Arial" w:cs="Arial"/>
+          <w:iCs/>
+          <w:color w:val="0070C0"/>
         </w:rPr>
         <w:t>4.4 App functional accuracy</w:t>
       </w:r>
@@ -1420,14 +3726,14 @@
         <w:rPr>
           <w:rFonts w:ascii="Arial" w:hAnsi="Arial" w:cs="Arial"/>
           <w:iCs/>
-          <w:color w:val="000000" w:themeColor="text1"/>
-        </w:rPr>
-      </w:pPr>
-      <w:r>
-        <w:rPr>
-          <w:rFonts w:ascii="Arial" w:hAnsi="Arial" w:cs="Arial"/>
-          <w:iCs/>
-          <w:color w:val="000000" w:themeColor="text1"/>
+          <w:color w:val="0070C0"/>
+        </w:rPr>
+      </w:pPr>
+      <w:r>
+        <w:rPr>
+          <w:rFonts w:ascii="Arial" w:hAnsi="Arial" w:cs="Arial"/>
+          <w:iCs/>
+          <w:color w:val="0070C0"/>
         </w:rPr>
         <w:t xml:space="preserve">Points must be correctly added so that rewards can be correctly </w:t>
       </w:r>
@@ -1436,7 +3742,7 @@
         <w:rPr>
           <w:rFonts w:ascii="Arial" w:hAnsi="Arial" w:cs="Arial"/>
           <w:iCs/>
-          <w:color w:val="000000" w:themeColor="text1"/>
+          <w:color w:val="0070C0"/>
         </w:rPr>
         <w:t>given</w:t>
       </w:r>
@@ -1453,14 +3759,14 @@
         <w:rPr>
           <w:rFonts w:ascii="Arial" w:hAnsi="Arial" w:cs="Arial"/>
           <w:iCs/>
-          <w:color w:val="000000" w:themeColor="text1"/>
-        </w:rPr>
-      </w:pPr>
-      <w:r>
-        <w:rPr>
-          <w:rFonts w:ascii="Arial" w:hAnsi="Arial" w:cs="Arial"/>
-          <w:iCs/>
-          <w:color w:val="000000" w:themeColor="text1"/>
+          <w:color w:val="0070C0"/>
+        </w:rPr>
+      </w:pPr>
+      <w:r>
+        <w:rPr>
+          <w:rFonts w:ascii="Arial" w:hAnsi="Arial" w:cs="Arial"/>
+          <w:iCs/>
+          <w:color w:val="0070C0"/>
         </w:rPr>
         <w:t xml:space="preserve">The mitigation strategy is to thoroughly test the </w:t>
       </w:r>
@@ -1469,7 +3775,7 @@
         <w:rPr>
           <w:rFonts w:ascii="Arial" w:hAnsi="Arial" w:cs="Arial"/>
           <w:iCs/>
-          <w:color w:val="000000" w:themeColor="text1"/>
+          <w:color w:val="0070C0"/>
         </w:rPr>
         <w:t>app</w:t>
       </w:r>
@@ -1486,14 +3792,14 @@
         <w:rPr>
           <w:rFonts w:ascii="Arial" w:hAnsi="Arial" w:cs="Arial"/>
           <w:iCs/>
-          <w:color w:val="000000" w:themeColor="text1"/>
-        </w:rPr>
-      </w:pPr>
-      <w:r>
-        <w:rPr>
-          <w:rFonts w:ascii="Arial" w:hAnsi="Arial" w:cs="Arial"/>
-          <w:iCs/>
-          <w:color w:val="000000" w:themeColor="text1"/>
+          <w:color w:val="0070C0"/>
+        </w:rPr>
+      </w:pPr>
+      <w:r>
+        <w:rPr>
+          <w:rFonts w:ascii="Arial" w:hAnsi="Arial" w:cs="Arial"/>
+          <w:iCs/>
+          <w:color w:val="0070C0"/>
         </w:rPr>
         <w:t xml:space="preserve">this risk is </w:t>
       </w:r>
@@ -1502,7 +3808,7 @@
         <w:rPr>
           <w:rFonts w:ascii="Arial" w:hAnsi="Arial" w:cs="Arial"/>
           <w:iCs/>
-          <w:color w:val="000000" w:themeColor="text1"/>
+          <w:color w:val="0070C0"/>
         </w:rPr>
         <w:t>ongoing</w:t>
       </w:r>
@@ -1515,7 +3821,7 @@
         <w:rPr>
           <w:rFonts w:ascii="Arial" w:hAnsi="Arial" w:cs="Arial"/>
           <w:iCs/>
-          <w:color w:val="000000" w:themeColor="text1"/>
+          <w:color w:val="0070C0"/>
         </w:rPr>
       </w:pPr>
     </w:p>
@@ -1526,16 +3832,15 @@
         <w:rPr>
           <w:rFonts w:ascii="Arial" w:hAnsi="Arial" w:cs="Arial"/>
           <w:iCs/>
-          <w:color w:val="000000" w:themeColor="text1"/>
-        </w:rPr>
-      </w:pPr>
-      <w:r>
-        <w:rPr>
-          <w:rFonts w:ascii="Arial" w:hAnsi="Arial" w:cs="Arial"/>
-          <w:iCs/>
-          <w:color w:val="000000" w:themeColor="text1"/>
-        </w:rPr>
-        <w:lastRenderedPageBreak/>
+          <w:color w:val="0070C0"/>
+        </w:rPr>
+      </w:pPr>
+      <w:r>
+        <w:rPr>
+          <w:rFonts w:ascii="Arial" w:hAnsi="Arial" w:cs="Arial"/>
+          <w:iCs/>
+          <w:color w:val="0070C0"/>
+        </w:rPr>
         <w:t xml:space="preserve">4.5 Different app properties such </w:t>
       </w:r>
       <w:proofErr w:type="gramStart"/>
@@ -1543,7 +3848,7 @@
         <w:rPr>
           <w:rFonts w:ascii="Arial" w:hAnsi="Arial" w:cs="Arial"/>
           <w:iCs/>
-          <w:color w:val="000000" w:themeColor="text1"/>
+          <w:color w:val="0070C0"/>
         </w:rPr>
         <w:t xml:space="preserve">as  </w:t>
       </w:r>
@@ -1552,7 +3857,7 @@
         <w:rPr>
           <w:rFonts w:ascii="Arial" w:hAnsi="Arial" w:cs="Arial"/>
           <w:iCs/>
-          <w:color w:val="000000" w:themeColor="text1"/>
+          <w:color w:val="0070C0"/>
         </w:rPr>
         <w:t>compileSdk</w:t>
       </w:r>
@@ -1562,7 +3867,7 @@
         <w:rPr>
           <w:rFonts w:ascii="Arial" w:hAnsi="Arial" w:cs="Arial"/>
           <w:iCs/>
-          <w:color w:val="000000" w:themeColor="text1"/>
+          <w:color w:val="0070C0"/>
         </w:rPr>
         <w:t xml:space="preserve"> and/or </w:t>
       </w:r>
@@ -1571,7 +3876,7 @@
         <w:rPr>
           <w:rFonts w:ascii="Arial" w:hAnsi="Arial" w:cs="Arial"/>
           <w:iCs/>
-          <w:color w:val="000000" w:themeColor="text1"/>
+          <w:color w:val="0070C0"/>
         </w:rPr>
         <w:t>minSdk</w:t>
       </w:r>
@@ -1588,14 +3893,14 @@
         <w:rPr>
           <w:rFonts w:ascii="Arial" w:hAnsi="Arial" w:cs="Arial"/>
           <w:iCs/>
-          <w:color w:val="000000" w:themeColor="text1"/>
-        </w:rPr>
-      </w:pPr>
-      <w:r>
-        <w:rPr>
-          <w:rFonts w:ascii="Arial" w:hAnsi="Arial" w:cs="Arial"/>
-          <w:iCs/>
-          <w:color w:val="000000" w:themeColor="text1"/>
+          <w:color w:val="0070C0"/>
+        </w:rPr>
+      </w:pPr>
+      <w:r>
+        <w:rPr>
+          <w:rFonts w:ascii="Arial" w:hAnsi="Arial" w:cs="Arial"/>
+          <w:iCs/>
+          <w:color w:val="0070C0"/>
         </w:rPr>
         <w:t>Group members to use same properties to maintain consistency.</w:t>
       </w:r>
@@ -1611,14 +3916,14 @@
         <w:rPr>
           <w:rFonts w:ascii="Arial" w:hAnsi="Arial" w:cs="Arial"/>
           <w:iCs/>
-          <w:color w:val="000000" w:themeColor="text1"/>
-        </w:rPr>
-      </w:pPr>
-      <w:r>
-        <w:rPr>
-          <w:rFonts w:ascii="Arial" w:hAnsi="Arial" w:cs="Arial"/>
-          <w:iCs/>
-          <w:color w:val="000000" w:themeColor="text1"/>
+          <w:color w:val="0070C0"/>
+        </w:rPr>
+      </w:pPr>
+      <w:r>
+        <w:rPr>
+          <w:rFonts w:ascii="Arial" w:hAnsi="Arial" w:cs="Arial"/>
+          <w:iCs/>
+          <w:color w:val="0070C0"/>
         </w:rPr>
         <w:t>the mitigation strategy is to decide on such properties.</w:t>
       </w:r>
@@ -1634,14 +3939,14 @@
         <w:rPr>
           <w:rFonts w:ascii="Arial" w:hAnsi="Arial" w:cs="Arial"/>
           <w:iCs/>
-          <w:color w:val="000000" w:themeColor="text1"/>
-        </w:rPr>
-      </w:pPr>
-      <w:r>
-        <w:rPr>
-          <w:rFonts w:ascii="Arial" w:hAnsi="Arial" w:cs="Arial"/>
-          <w:iCs/>
-          <w:color w:val="000000" w:themeColor="text1"/>
+          <w:color w:val="0070C0"/>
+        </w:rPr>
+      </w:pPr>
+      <w:r>
+        <w:rPr>
+          <w:rFonts w:ascii="Arial" w:hAnsi="Arial" w:cs="Arial"/>
+          <w:iCs/>
+          <w:color w:val="0070C0"/>
         </w:rPr>
         <w:t>this risk is ongoing.</w:t>
       </w:r>
@@ -1833,6 +4138,27 @@
 <file path=word/numbering.xml><?xml version="1.0" encoding="utf-8"?>
 <w:numbering xmlns:wpc="http://schemas.microsoft.com/office/word/2010/wordprocessingCanvas" xmlns:cx="http://schemas.microsoft.com/office/drawing/2014/chartex" xmlns:cx1="http://schemas.microsoft.com/office/drawing/2015/9/8/chartex" xmlns:cx2="http://schemas.microsoft.com/office/drawing/2015/10/21/chartex" xmlns:cx3="http://schemas.microsoft.com/office/drawing/2016/5/9/chartex" xmlns:cx4="http://schemas.microsoft.com/office/drawing/2016/5/10/chartex" xmlns:cx5="http://schemas.microsoft.com/office/drawing/2016/5/11/chartex" xmlns:cx6="http://schemas.microsoft.com/office/drawing/2016/5/12/chartex" xmlns:cx7="http://schemas.microsoft.com/office/drawing/2016/5/13/chartex" xmlns:cx8="http://schemas.microsoft.com/office/drawing/2016/5/14/chartex" xmlns:mc="http://schemas.openxmlformats.org/markup-compatibility/2006" xmlns:aink="http://schemas.microsoft.com/office/drawing/2016/ink" xmlns:am3d="http://schemas.microsoft.com/office/drawing/2017/model3d" xmlns:o="urn:schemas-microsoft-com:office:office" xmlns:oel="http://schemas.microsoft.com/office/2019/extlst" xmlns:r="http://schemas.openxmlformats.org/officeDocument/2006/relationships" xmlns:m="http://schemas.openxmlformats.org/officeDocument/2006/math" xmlns:v="urn:schemas-microsoft-com:vml" xmlns:wp14="http://schemas.microsoft.com/office/word/2010/wordprocessingDrawing" xmlns:wp="http://schemas.openxmlformats.org/drawingml/2006/wordprocessingDrawing" xmlns:w10="urn:schemas-microsoft-com:office:word" xmlns:w="http://schemas.openxmlformats.org/wordprocessingml/2006/main" xmlns:w14="http://schemas.microsoft.com/office/word/2010/wordml" xmlns:w15="http://schemas.microsoft.com/office/word/2012/wordml" xmlns:w16cex="http://schemas.microsoft.com/office/word/2018/wordml/cex" xmlns:w16cid="http://schemas.microsoft.com/office/word/2016/wordml/cid" xmlns:w16="http://schemas.microsoft.com/office/word/2018/wordml" xmlns:w16du="http://schemas.microsoft.com/office/word/2023/wordml/word16du" xmlns:w16sdtdh="http://schemas.microsoft.com/office/word/2020/wordml/sdtdatahash" xmlns:w16se="http://schemas.microsoft.com/office/word/2015/wordml/symex" xmlns:wpg="http://schemas.microsoft.com/office/word/2010/wordprocessingGroup" xmlns:wpi="http://schemas.microsoft.com/office/word/2010/wordprocessingInk" xmlns:wne="http://schemas.microsoft.com/office/word/2006/wordml" xmlns:wps="http://schemas.microsoft.com/office/word/2010/wordprocessingShape" mc:Ignorable="w14 w15 w16se w16cid w16 w16cex w16sdtdh wp14">
   <w:abstractNum w:abstractNumId="0" w15:restartNumberingAfterBreak="0">
+    <w:nsid w:val="FFFFFF89"/>
+    <w:multiLevelType w:val="singleLevel"/>
+    <w:tmpl w:val="0B8EC31C"/>
+    <w:lvl w:ilvl="0">
+      <w:start w:val="1"/>
+      <w:numFmt w:val="bullet"/>
+      <w:pStyle w:val="ListBullet"/>
+      <w:lvlText w:val=""/>
+      <w:lvlJc w:val="left"/>
+      <w:pPr>
+        <w:tabs>
+          <w:tab w:val="num" w:pos="360"/>
+        </w:tabs>
+        <w:ind w:left="360" w:hanging="360"/>
+      </w:pPr>
+      <w:rPr>
+        <w:rFonts w:ascii="Symbol" w:hAnsi="Symbol" w:hint="default"/>
+      </w:rPr>
+    </w:lvl>
+  </w:abstractNum>
+  <w:abstractNum w:abstractNumId="1" w15:restartNumberingAfterBreak="0">
     <w:nsid w:val="022333B8"/>
     <w:multiLevelType w:val="hybridMultilevel"/>
     <w:tmpl w:val="B53C3046"/>
@@ -1945,7 +4271,7 @@
       </w:rPr>
     </w:lvl>
   </w:abstractNum>
-  <w:abstractNum w:abstractNumId="1" w15:restartNumberingAfterBreak="0">
+  <w:abstractNum w:abstractNumId="2" w15:restartNumberingAfterBreak="0">
     <w:nsid w:val="092F0100"/>
     <w:multiLevelType w:val="hybridMultilevel"/>
     <w:tmpl w:val="111A7C12"/>
@@ -2058,7 +4384,7 @@
       </w:rPr>
     </w:lvl>
   </w:abstractNum>
-  <w:abstractNum w:abstractNumId="2" w15:restartNumberingAfterBreak="0">
+  <w:abstractNum w:abstractNumId="3" w15:restartNumberingAfterBreak="0">
     <w:nsid w:val="27EA752A"/>
     <w:multiLevelType w:val="hybridMultilevel"/>
     <w:tmpl w:val="5FB4D72A"/>
@@ -2171,7 +4497,7 @@
       </w:rPr>
     </w:lvl>
   </w:abstractNum>
-  <w:abstractNum w:abstractNumId="3" w15:restartNumberingAfterBreak="0">
+  <w:abstractNum w:abstractNumId="4" w15:restartNumberingAfterBreak="0">
     <w:nsid w:val="3A5B7926"/>
     <w:multiLevelType w:val="hybridMultilevel"/>
     <w:tmpl w:val="DD442FA4"/>
@@ -2284,7 +4610,7 @@
       </w:rPr>
     </w:lvl>
   </w:abstractNum>
-  <w:abstractNum w:abstractNumId="4" w15:restartNumberingAfterBreak="0">
+  <w:abstractNum w:abstractNumId="5" w15:restartNumberingAfterBreak="0">
     <w:nsid w:val="539F3374"/>
     <w:multiLevelType w:val="hybridMultilevel"/>
     <w:tmpl w:val="7250CD4A"/>
@@ -2397,20 +4723,115 @@
       </w:rPr>
     </w:lvl>
   </w:abstractNum>
+  <w:abstractNum w:abstractNumId="6" w15:restartNumberingAfterBreak="0">
+    <w:nsid w:val="6A2D7C08"/>
+    <w:multiLevelType w:val="hybridMultilevel"/>
+    <w:tmpl w:val="BD001D04"/>
+    <w:lvl w:ilvl="0" w:tplc="0C09000F">
+      <w:start w:val="1"/>
+      <w:numFmt w:val="decimal"/>
+      <w:lvlText w:val="%1."/>
+      <w:lvlJc w:val="left"/>
+      <w:pPr>
+        <w:ind w:left="720" w:hanging="360"/>
+      </w:pPr>
+      <w:rPr>
+        <w:rFonts w:hint="default"/>
+      </w:rPr>
+    </w:lvl>
+    <w:lvl w:ilvl="1" w:tplc="0C090019" w:tentative="1">
+      <w:start w:val="1"/>
+      <w:numFmt w:val="lowerLetter"/>
+      <w:lvlText w:val="%2."/>
+      <w:lvlJc w:val="left"/>
+      <w:pPr>
+        <w:ind w:left="1440" w:hanging="360"/>
+      </w:pPr>
+    </w:lvl>
+    <w:lvl w:ilvl="2" w:tplc="0C09001B" w:tentative="1">
+      <w:start w:val="1"/>
+      <w:numFmt w:val="lowerRoman"/>
+      <w:lvlText w:val="%3."/>
+      <w:lvlJc w:val="right"/>
+      <w:pPr>
+        <w:ind w:left="2160" w:hanging="180"/>
+      </w:pPr>
+    </w:lvl>
+    <w:lvl w:ilvl="3" w:tplc="0C09000F" w:tentative="1">
+      <w:start w:val="1"/>
+      <w:numFmt w:val="decimal"/>
+      <w:lvlText w:val="%4."/>
+      <w:lvlJc w:val="left"/>
+      <w:pPr>
+        <w:ind w:left="2880" w:hanging="360"/>
+      </w:pPr>
+    </w:lvl>
+    <w:lvl w:ilvl="4" w:tplc="0C090019" w:tentative="1">
+      <w:start w:val="1"/>
+      <w:numFmt w:val="lowerLetter"/>
+      <w:lvlText w:val="%5."/>
+      <w:lvlJc w:val="left"/>
+      <w:pPr>
+        <w:ind w:left="3600" w:hanging="360"/>
+      </w:pPr>
+    </w:lvl>
+    <w:lvl w:ilvl="5" w:tplc="0C09001B" w:tentative="1">
+      <w:start w:val="1"/>
+      <w:numFmt w:val="lowerRoman"/>
+      <w:lvlText w:val="%6."/>
+      <w:lvlJc w:val="right"/>
+      <w:pPr>
+        <w:ind w:left="4320" w:hanging="180"/>
+      </w:pPr>
+    </w:lvl>
+    <w:lvl w:ilvl="6" w:tplc="0C09000F" w:tentative="1">
+      <w:start w:val="1"/>
+      <w:numFmt w:val="decimal"/>
+      <w:lvlText w:val="%7."/>
+      <w:lvlJc w:val="left"/>
+      <w:pPr>
+        <w:ind w:left="5040" w:hanging="360"/>
+      </w:pPr>
+    </w:lvl>
+    <w:lvl w:ilvl="7" w:tplc="0C090019" w:tentative="1">
+      <w:start w:val="1"/>
+      <w:numFmt w:val="lowerLetter"/>
+      <w:lvlText w:val="%8."/>
+      <w:lvlJc w:val="left"/>
+      <w:pPr>
+        <w:ind w:left="5760" w:hanging="360"/>
+      </w:pPr>
+    </w:lvl>
+    <w:lvl w:ilvl="8" w:tplc="0C09001B" w:tentative="1">
+      <w:start w:val="1"/>
+      <w:numFmt w:val="lowerRoman"/>
+      <w:lvlText w:val="%9."/>
+      <w:lvlJc w:val="right"/>
+      <w:pPr>
+        <w:ind w:left="6480" w:hanging="180"/>
+      </w:pPr>
+    </w:lvl>
+  </w:abstractNum>
   <w:num w:numId="1" w16cid:durableId="403526146">
+    <w:abstractNumId w:val="5"/>
+  </w:num>
+  <w:num w:numId="2" w16cid:durableId="1031498176">
+    <w:abstractNumId w:val="3"/>
+  </w:num>
+  <w:num w:numId="3" w16cid:durableId="760755640">
+    <w:abstractNumId w:val="2"/>
+  </w:num>
+  <w:num w:numId="4" w16cid:durableId="1047484995">
+    <w:abstractNumId w:val="1"/>
+  </w:num>
+  <w:num w:numId="5" w16cid:durableId="704138643">
     <w:abstractNumId w:val="4"/>
   </w:num>
-  <w:num w:numId="2" w16cid:durableId="1031498176">
-    <w:abstractNumId w:val="2"/>
+  <w:num w:numId="6" w16cid:durableId="1121534098">
+    <w:abstractNumId w:val="6"/>
   </w:num>
-  <w:num w:numId="3" w16cid:durableId="760755640">
-    <w:abstractNumId w:val="1"/>
-  </w:num>
-  <w:num w:numId="4" w16cid:durableId="1047484995">
+  <w:num w:numId="7" w16cid:durableId="1758214780">
     <w:abstractNumId w:val="0"/>
-  </w:num>
-  <w:num w:numId="5" w16cid:durableId="704138643">
-    <w:abstractNumId w:val="3"/>
   </w:num>
 </w:numbering>
 </file>
@@ -2499,7 +4920,7 @@
     <w:lsdException w:name="Closing" w:semiHidden="1" w:unhideWhenUsed="1"/>
     <w:lsdException w:name="Signature" w:semiHidden="1" w:unhideWhenUsed="1"/>
     <w:lsdException w:name="Default Paragraph Font" w:semiHidden="1" w:uiPriority="1" w:unhideWhenUsed="1"/>
-    <w:lsdException w:name="Body Text" w:semiHidden="1" w:unhideWhenUsed="1"/>
+    <w:lsdException w:name="Body Text" w:semiHidden="1" w:uiPriority="0" w:unhideWhenUsed="1"/>
     <w:lsdException w:name="Body Text Indent" w:semiHidden="1" w:unhideWhenUsed="1"/>
     <w:lsdException w:name="List Continue" w:semiHidden="1" w:unhideWhenUsed="1"/>
     <w:lsdException w:name="List Continue 2" w:semiHidden="1" w:unhideWhenUsed="1"/>
@@ -3009,6 +5430,72 @@
       <w:color w:val="2F5496" w:themeColor="accent1" w:themeShade="BF"/>
     </w:rPr>
   </w:style>
+  <w:style w:type="paragraph" w:styleId="ListBullet">
+    <w:name w:val="List Bullet"/>
+    <w:basedOn w:val="Normal"/>
+    <w:uiPriority w:val="99"/>
+    <w:unhideWhenUsed/>
+    <w:rsid w:val="00E53420"/>
+    <w:pPr>
+      <w:numPr>
+        <w:numId w:val="7"/>
+      </w:numPr>
+      <w:contextualSpacing/>
+    </w:pPr>
+  </w:style>
+  <w:style w:type="paragraph" w:styleId="BodyText">
+    <w:name w:val="Body Text"/>
+    <w:basedOn w:val="Normal"/>
+    <w:link w:val="BodyTextChar"/>
+    <w:rsid w:val="00E53420"/>
+    <w:pPr>
+      <w:keepLines/>
+      <w:widowControl w:val="0"/>
+      <w:spacing w:after="120" w:line="240" w:lineRule="atLeast"/>
+      <w:ind w:left="720"/>
+    </w:pPr>
+    <w:rPr>
+      <w:rFonts w:ascii="Times New Roman" w:eastAsia="Times New Roman" w:hAnsi="Times New Roman" w:cs="Times New Roman"/>
+      <w:sz w:val="20"/>
+      <w:szCs w:val="20"/>
+      <w:lang w:val="en-US"/>
+    </w:rPr>
+  </w:style>
+  <w:style w:type="character" w:customStyle="1" w:styleId="BodyTextChar">
+    <w:name w:val="Body Text Char"/>
+    <w:basedOn w:val="DefaultParagraphFont"/>
+    <w:link w:val="BodyText"/>
+    <w:rsid w:val="00E53420"/>
+    <w:rPr>
+      <w:rFonts w:ascii="Times New Roman" w:eastAsia="Times New Roman" w:hAnsi="Times New Roman" w:cs="Times New Roman"/>
+      <w:sz w:val="20"/>
+      <w:szCs w:val="20"/>
+      <w:lang w:val="en-US"/>
+    </w:rPr>
+  </w:style>
+  <w:style w:type="character" w:styleId="Hyperlink">
+    <w:name w:val="Hyperlink"/>
+    <w:basedOn w:val="DefaultParagraphFont"/>
+    <w:uiPriority w:val="99"/>
+    <w:unhideWhenUsed/>
+    <w:rsid w:val="00E53420"/>
+    <w:rPr>
+      <w:color w:val="0563C1" w:themeColor="hyperlink"/>
+      <w:u w:val="single"/>
+    </w:rPr>
+  </w:style>
+  <w:style w:type="character" w:styleId="FollowedHyperlink">
+    <w:name w:val="FollowedHyperlink"/>
+    <w:basedOn w:val="DefaultParagraphFont"/>
+    <w:uiPriority w:val="99"/>
+    <w:semiHidden/>
+    <w:unhideWhenUsed/>
+    <w:rsid w:val="00E53420"/>
+    <w:rPr>
+      <w:color w:val="954F72" w:themeColor="followedHyperlink"/>
+      <w:u w:val="single"/>
+    </w:rPr>
+  </w:style>
 </w:styles>
 </file>
 

</xml_diff>